<commit_message>
Continue on with EDX MIT Intro To Probability
</commit_message>
<xml_diff>
--- a/Stats/EDX/IntroToProbability_MIT/Unit1_ProbabilityModelsAndAxioms.docx
+++ b/Stats/EDX/IntroToProbability_MIT/Unit1_ProbabilityModelsAndAxioms.docx
@@ -13,102 +13,190 @@
         <w:t>Probabilistic</w:t>
       </w:r>
       <w:r>
+        <w:t xml:space="preserve"> way of thinking involves understanding the nature of probabilistic models, the key concepts, + the mathematical language that goes with them</w:t>
+      </w:r>
+    </w:p>
+    <w:p>
+      <w:pPr>
+        <w:pStyle w:val="ListBullet"/>
+      </w:pPr>
+      <w:r>
+        <w:t xml:space="preserve">Why study probability? </w:t>
+      </w:r>
+    </w:p>
+    <w:p>
+      <w:pPr>
+        <w:pStyle w:val="ListBullet"/>
+      </w:pPr>
+      <w:r>
+        <w:t xml:space="preserve">Until quite recently, </w:t>
+      </w:r>
+      <w:r>
+        <w:rPr>
+          <w:b/>
+        </w:rPr>
+        <w:t>scientific literacy</w:t>
+      </w:r>
+      <w:r>
+        <w:t xml:space="preserve"> meant calculus, some physics, + some chemistry. </w:t>
+      </w:r>
+    </w:p>
+    <w:p>
+      <w:pPr>
+        <w:pStyle w:val="ListBullet"/>
+      </w:pPr>
+      <w:r>
+        <w:t xml:space="preserve">W/ the more recent addition of familiarity w/ CPUs + computation, this was all you needed to know in order to make sense of the world. </w:t>
+      </w:r>
+    </w:p>
+    <w:p>
+      <w:pPr>
+        <w:pStyle w:val="ListBullet"/>
+      </w:pPr>
+      <w:r>
+        <w:t xml:space="preserve">But these days, there's not much you can understand about what is going on around you if you don’t understand the </w:t>
+      </w:r>
+      <w:r>
+        <w:rPr>
+          <w:b/>
+        </w:rPr>
+        <w:t>uncertainty</w:t>
+      </w:r>
+      <w:r>
+        <w:t xml:space="preserve"> attached to </w:t>
+      </w:r>
+      <w:r>
+        <w:rPr>
+          <w:i/>
+        </w:rPr>
+        <w:t>pretty much every phenomenon.</w:t>
+      </w:r>
+      <w:r>
         <w:t xml:space="preserve"> </w:t>
       </w:r>
-      <w:r>
-        <w:t>way of thinking</w:t>
-      </w:r>
-      <w:r>
-        <w:t xml:space="preserve"> </w:t>
-      </w:r>
-      <w:r>
-        <w:t xml:space="preserve">involves understanding the nature of probabilistic models, the key concepts, </w:t>
-      </w:r>
-      <w:r>
-        <w:t>+</w:t>
-      </w:r>
-      <w:r>
-        <w:t xml:space="preserve"> the mathematical language that goes with them</w:t>
-      </w:r>
-    </w:p>
-    <w:p>
-      <w:pPr>
-        <w:pStyle w:val="ListBullet"/>
-      </w:pPr>
-      <w:r>
-        <w:t xml:space="preserve">Why study probability? </w:t>
-      </w:r>
-    </w:p>
-    <w:p>
-      <w:pPr>
-        <w:pStyle w:val="ListBullet"/>
-      </w:pPr>
-      <w:r>
-        <w:t xml:space="preserve">Until quite recently, </w:t>
-      </w:r>
+    </w:p>
+    <w:p>
+      <w:pPr>
+        <w:pStyle w:val="ListBullet"/>
+        <w:tabs>
+          <w:tab w:val="clear" w:pos="360"/>
+          <w:tab w:val="num" w:pos="720"/>
+        </w:tabs>
+        <w:ind w:left="720"/>
+      </w:pPr>
+      <w:r>
+        <w:t>More likely to have to deal w/ uncertainty while analyzing noisy data rather than having to calculate integrals</w:t>
+      </w:r>
+    </w:p>
+    <w:p>
+      <w:pPr>
+        <w:pStyle w:val="ListBullet"/>
+      </w:pPr>
       <w:r>
         <w:rPr>
           <w:b/>
         </w:rPr>
-        <w:t>scientific literacy</w:t>
-      </w:r>
-      <w:r>
-        <w:t xml:space="preserve"> meant calculus, some physics, </w:t>
-      </w:r>
-      <w:r>
-        <w:t xml:space="preserve">+ </w:t>
-      </w:r>
-      <w:r>
-        <w:t xml:space="preserve">some chemistry. </w:t>
-      </w:r>
-    </w:p>
-    <w:p>
-      <w:pPr>
-        <w:pStyle w:val="ListBullet"/>
-      </w:pPr>
-      <w:r>
-        <w:t xml:space="preserve">W/ </w:t>
-      </w:r>
-      <w:r>
-        <w:t xml:space="preserve">the more recent addition of familiarity </w:t>
-      </w:r>
-      <w:r>
-        <w:t xml:space="preserve">w/ CPUs + </w:t>
-      </w:r>
-      <w:r>
-        <w:t xml:space="preserve">computation, this was all you needed to know in order to make sense of the world. </w:t>
-      </w:r>
-    </w:p>
-    <w:p>
-      <w:pPr>
-        <w:pStyle w:val="ListBullet"/>
-      </w:pPr>
-      <w:r>
-        <w:t>But these days, there's not much you can understand about what i</w:t>
-      </w:r>
-      <w:r>
-        <w:t>s going on around you if you don’</w:t>
-      </w:r>
-      <w:r>
-        <w:t xml:space="preserve">t understand the </w:t>
+        <w:t>Probability</w:t>
+      </w:r>
+      <w:r>
+        <w:t xml:space="preserve"> is now a central component of scientific literacy. </w:t>
+      </w:r>
+    </w:p>
+    <w:p>
+      <w:pPr>
+        <w:pStyle w:val="ListBullet"/>
+      </w:pPr>
+      <w:r>
+        <w:t xml:space="preserve">What is it that has changed and caused this shift? </w:t>
+      </w:r>
+    </w:p>
+    <w:p>
+      <w:pPr>
+        <w:pStyle w:val="ListBullet"/>
+      </w:pPr>
+      <w:r>
+        <w:t xml:space="preserve">2 main factors. </w:t>
+      </w:r>
+    </w:p>
+    <w:p>
+      <w:pPr>
+        <w:pStyle w:val="ListBullet"/>
+        <w:tabs>
+          <w:tab w:val="clear" w:pos="360"/>
+          <w:tab w:val="num" w:pos="720"/>
+        </w:tabs>
+        <w:ind w:left="720"/>
+      </w:pPr>
+      <w:r>
+        <w:t xml:space="preserve">As science + engineering move forward, we end up dealing w/ more + more </w:t>
       </w:r>
       <w:r>
         <w:rPr>
           <w:b/>
         </w:rPr>
-        <w:t>uncertainty</w:t>
-      </w:r>
-      <w:r>
-        <w:t xml:space="preserve"> attached to </w:t>
+        <w:t>complex systems</w:t>
+      </w:r>
+    </w:p>
+    <w:p>
+      <w:pPr>
+        <w:pStyle w:val="ListBullet"/>
+        <w:tabs>
+          <w:tab w:val="clear" w:pos="360"/>
+          <w:tab w:val="num" w:pos="1080"/>
+        </w:tabs>
+        <w:ind w:left="1080"/>
+      </w:pPr>
+      <w:r>
+        <w:t xml:space="preserve">In a complex system, we cannot expect to have a </w:t>
       </w:r>
       <w:r>
         <w:rPr>
           <w:i/>
         </w:rPr>
-        <w:t>pretty much every phenomenon.</w:t>
-      </w:r>
-      <w:r>
-        <w:t xml:space="preserve"> </w:t>
+        <w:t>perfect</w:t>
+      </w:r>
+      <w:r>
+        <w:t xml:space="preserve"> model of </w:t>
+      </w:r>
+      <w:r>
+        <w:rPr>
+          <w:i/>
+        </w:rPr>
+        <w:t>each</w:t>
+      </w:r>
+      <w:r>
+        <w:t xml:space="preserve"> component or to know the </w:t>
+      </w:r>
+      <w:r>
+        <w:rPr>
+          <w:i/>
+        </w:rPr>
+        <w:t>exact</w:t>
+      </w:r>
+      <w:r>
+        <w:t xml:space="preserve"> state of </w:t>
+      </w:r>
+      <w:r>
+        <w:rPr>
+          <w:i/>
+        </w:rPr>
+        <w:t>every</w:t>
+      </w:r>
+      <w:r>
+        <w:t xml:space="preserve"> piece of the system. </w:t>
+      </w:r>
+    </w:p>
+    <w:p>
+      <w:pPr>
+        <w:pStyle w:val="ListBullet"/>
+        <w:tabs>
+          <w:tab w:val="clear" w:pos="360"/>
+          <w:tab w:val="num" w:pos="1080"/>
+        </w:tabs>
+        <w:ind w:left="1080"/>
+      </w:pPr>
+      <w:r>
+        <w:t xml:space="preserve">Uncertainty is now at the foreground + needs to be modeled. </w:t>
       </w:r>
     </w:p>
     <w:p>
@@ -121,89 +209,16 @@
         <w:ind w:left="720"/>
       </w:pPr>
       <w:r>
-        <w:t xml:space="preserve">More </w:t>
-      </w:r>
-      <w:r>
-        <w:t xml:space="preserve">likely to have to deal </w:t>
-      </w:r>
-      <w:r>
-        <w:t xml:space="preserve">w/ </w:t>
-      </w:r>
-      <w:r>
-        <w:t>uncertainty</w:t>
-      </w:r>
-      <w:r>
-        <w:t xml:space="preserve"> while analyzing noisy data</w:t>
-      </w:r>
-      <w:r>
-        <w:t xml:space="preserve"> rather than</w:t>
-      </w:r>
-      <w:r>
-        <w:t xml:space="preserve"> having to calculate integrals</w:t>
-      </w:r>
-    </w:p>
-    <w:p>
-      <w:pPr>
-        <w:pStyle w:val="ListBullet"/>
-      </w:pPr>
+        <w:t xml:space="preserve">We live in an </w:t>
+      </w:r>
       <w:r>
         <w:rPr>
           <w:b/>
         </w:rPr>
-        <w:t>Probability</w:t>
-      </w:r>
-      <w:r>
-        <w:t xml:space="preserve"> is now a central component of scientific literacy. </w:t>
-      </w:r>
-    </w:p>
-    <w:p>
-      <w:pPr>
-        <w:pStyle w:val="ListBullet"/>
-      </w:pPr>
-      <w:r>
-        <w:t xml:space="preserve">What is it that has changed and caused this shift? </w:t>
-      </w:r>
-    </w:p>
-    <w:p>
-      <w:pPr>
-        <w:pStyle w:val="ListBullet"/>
-      </w:pPr>
-      <w:r>
-        <w:t>2</w:t>
-      </w:r>
-      <w:r>
-        <w:t xml:space="preserve"> main factors. </w:t>
-      </w:r>
-    </w:p>
-    <w:p>
-      <w:pPr>
-        <w:pStyle w:val="ListBullet"/>
-        <w:tabs>
-          <w:tab w:val="clear" w:pos="360"/>
-          <w:tab w:val="num" w:pos="720"/>
-        </w:tabs>
-        <w:ind w:left="720"/>
-      </w:pPr>
-      <w:r>
-        <w:t xml:space="preserve">As science + </w:t>
-      </w:r>
-      <w:r>
-        <w:t xml:space="preserve">engineering move forward, we end up dealing </w:t>
-      </w:r>
-      <w:r>
-        <w:t>w/</w:t>
-      </w:r>
-      <w:r>
-        <w:t xml:space="preserve"> more </w:t>
-      </w:r>
-      <w:r>
-        <w:t xml:space="preserve">+ more </w:t>
-      </w:r>
-      <w:r>
-        <w:rPr>
-          <w:b/>
-        </w:rPr>
-        <w:t>complex systems</w:t>
+        <w:t>information society</w:t>
+      </w:r>
+      <w:r>
+        <w:t xml:space="preserve">. </w:t>
       </w:r>
     </w:p>
     <w:p>
@@ -216,46 +231,7 @@
         <w:ind w:left="1080"/>
       </w:pPr>
       <w:r>
-        <w:t xml:space="preserve">In </w:t>
-      </w:r>
-      <w:r>
-        <w:t xml:space="preserve">a complex system, we cannot expect to have a </w:t>
-      </w:r>
-      <w:r>
-        <w:rPr>
-          <w:i/>
-        </w:rPr>
-        <w:t>perfect</w:t>
-      </w:r>
-      <w:r>
-        <w:t xml:space="preserve"> model of </w:t>
-      </w:r>
-      <w:r>
-        <w:rPr>
-          <w:i/>
-        </w:rPr>
-        <w:t>each</w:t>
-      </w:r>
-      <w:r>
-        <w:t xml:space="preserve"> component or to know the </w:t>
-      </w:r>
-      <w:r>
-        <w:rPr>
-          <w:i/>
-        </w:rPr>
-        <w:t>exact</w:t>
-      </w:r>
-      <w:r>
-        <w:t xml:space="preserve"> state of </w:t>
-      </w:r>
-      <w:r>
-        <w:rPr>
-          <w:i/>
-        </w:rPr>
-        <w:t>every</w:t>
-      </w:r>
-      <w:r>
-        <w:t xml:space="preserve"> piece of the system. </w:t>
+        <w:t xml:space="preserve">Data + information play an increasingly central role, both in our individual lives + in the economy as a whole. </w:t>
       </w:r>
     </w:p>
     <w:p>
@@ -268,91 +244,7 @@
         <w:ind w:left="1080"/>
       </w:pPr>
       <w:r>
-        <w:t xml:space="preserve">Uncertainty </w:t>
-      </w:r>
-      <w:r>
-        <w:t xml:space="preserve">is now at the foreground </w:t>
-      </w:r>
-      <w:r>
-        <w:t xml:space="preserve">+ </w:t>
-      </w:r>
-      <w:r>
-        <w:t xml:space="preserve">needs to be modeled. </w:t>
-      </w:r>
-    </w:p>
-    <w:p>
-      <w:pPr>
-        <w:pStyle w:val="ListBullet"/>
-        <w:tabs>
-          <w:tab w:val="clear" w:pos="360"/>
-          <w:tab w:val="num" w:pos="720"/>
-        </w:tabs>
-        <w:ind w:left="720"/>
-      </w:pPr>
-      <w:r>
-        <w:t>W</w:t>
-      </w:r>
-      <w:r>
-        <w:t xml:space="preserve">e live in an </w:t>
-      </w:r>
-      <w:r>
-        <w:rPr>
-          <w:b/>
-        </w:rPr>
-        <w:t>information society</w:t>
-      </w:r>
-      <w:r>
-        <w:t xml:space="preserve">. </w:t>
-      </w:r>
-    </w:p>
-    <w:p>
-      <w:pPr>
-        <w:pStyle w:val="ListBullet"/>
-        <w:tabs>
-          <w:tab w:val="clear" w:pos="360"/>
-          <w:tab w:val="num" w:pos="1080"/>
-        </w:tabs>
-        <w:ind w:left="1080"/>
-      </w:pPr>
-      <w:r>
-        <w:t xml:space="preserve">Data </w:t>
-      </w:r>
-      <w:r>
-        <w:t xml:space="preserve">+ </w:t>
-      </w:r>
-      <w:r>
-        <w:t xml:space="preserve">information play an increasingly central role, both in our individual lives </w:t>
-      </w:r>
-      <w:r>
-        <w:t xml:space="preserve">+ in </w:t>
-      </w:r>
-      <w:r>
-        <w:t xml:space="preserve">the economy as a whole. </w:t>
-      </w:r>
-    </w:p>
-    <w:p>
-      <w:pPr>
-        <w:pStyle w:val="ListBullet"/>
-        <w:tabs>
-          <w:tab w:val="clear" w:pos="360"/>
-          <w:tab w:val="num" w:pos="1080"/>
-        </w:tabs>
-        <w:ind w:left="1080"/>
-      </w:pPr>
-      <w:r>
-        <w:t xml:space="preserve">Now, data </w:t>
-      </w:r>
-      <w:r>
-        <w:t xml:space="preserve">+ </w:t>
-      </w:r>
-      <w:r>
-        <w:t xml:space="preserve">information are only useful </w:t>
-      </w:r>
-      <w:r>
-        <w:t xml:space="preserve">b/c </w:t>
-      </w:r>
-      <w:r>
-        <w:t xml:space="preserve">they can tell us something we did not know. </w:t>
+        <w:t xml:space="preserve">Now, data + information are only useful b/c they can tell us something we did not know. </w:t>
       </w:r>
     </w:p>
     <w:p>
@@ -397,319 +289,172 @@
         <w:ind w:left="1080"/>
       </w:pPr>
       <w:r>
-        <w:t>But if your goal is to reduce uncertainty</w:t>
-      </w:r>
-      <w:r>
-        <w:t xml:space="preserve">, </w:t>
-      </w:r>
-      <w:r>
-        <w:t>you'd better understand its nature</w:t>
+        <w:t>But if your goal is to reduce uncertainty, you'd better understand its nature + have the tools to describe it + analyze it</w:t>
+      </w:r>
+    </w:p>
+    <w:p>
+      <w:pPr>
+        <w:pStyle w:val="ListBullet"/>
+      </w:pPr>
+      <w:r>
+        <w:t xml:space="preserve">This is why probability theory + its children-- </w:t>
+      </w:r>
+      <w:r>
+        <w:rPr>
+          <w:b/>
+        </w:rPr>
+        <w:t>statistics</w:t>
       </w:r>
       <w:r>
         <w:t xml:space="preserve"> + </w:t>
       </w:r>
       <w:r>
-        <w:t xml:space="preserve">have the tools to describe it </w:t>
-      </w:r>
-      <w:r>
-        <w:t>+</w:t>
-      </w:r>
-      <w:r>
-        <w:t xml:space="preserve"> analyze it</w:t>
-      </w:r>
-    </w:p>
-    <w:p>
-      <w:pPr>
-        <w:pStyle w:val="ListBullet"/>
-      </w:pPr>
-      <w:r>
-        <w:t xml:space="preserve">This </w:t>
-      </w:r>
-      <w:r>
-        <w:t xml:space="preserve">is why probability theory </w:t>
-      </w:r>
-      <w:r>
-        <w:t>+</w:t>
-      </w:r>
-      <w:r>
-        <w:t xml:space="preserve"> its children-- </w:t>
-      </w:r>
-      <w:r>
         <w:rPr>
           <w:b/>
         </w:rPr>
-        <w:t>statistics</w:t>
+        <w:t>inference</w:t>
+      </w:r>
+      <w:r>
+        <w:t xml:space="preserve">— are a must. </w:t>
+      </w:r>
+    </w:p>
+    <w:p>
+      <w:pPr>
+        <w:pStyle w:val="ListBullet"/>
+      </w:pPr>
+      <w:r>
+        <w:t xml:space="preserve">Think of any scientific field, + quickly realize that maybe, other than the motion of the planets, everything else involves uncertainty + calls for probabilistic models. </w:t>
+      </w:r>
+    </w:p>
+    <w:p>
+      <w:pPr>
+        <w:pStyle w:val="ListBullet"/>
+      </w:pPr>
+      <w:r>
+        <w:t>Physics + Quantum mechanics has taught us nature is inherently uncertain</w:t>
+      </w:r>
+    </w:p>
+    <w:p>
+      <w:pPr>
+        <w:pStyle w:val="ListBullet"/>
+      </w:pPr>
+      <w:r>
+        <w:t xml:space="preserve">Biological evolution progresses through the accumulation of many random effects, like mutations, w/in an uncertain environment. </w:t>
+      </w:r>
+    </w:p>
+    <w:p>
+      <w:pPr>
+        <w:pStyle w:val="ListBullet"/>
+        <w:tabs>
+          <w:tab w:val="clear" w:pos="360"/>
+          <w:tab w:val="num" w:pos="720"/>
+        </w:tabs>
+        <w:ind w:left="720"/>
+      </w:pPr>
+      <w:r>
+        <w:t>The haystack of biological data we’re accumulating + that needs to be sifted using statistical tools in order to make progress in the biomedical sciences.</w:t>
+      </w:r>
+    </w:p>
+    <w:p>
+      <w:pPr>
+        <w:pStyle w:val="ListBullet"/>
+      </w:pPr>
+      <w:r>
+        <w:t xml:space="preserve">Communications + signal processing </w:t>
+      </w:r>
+      <w:r>
+        <w:sym w:font="Wingdings" w:char="F0E8"/>
       </w:r>
       <w:r>
         <w:t xml:space="preserve"> </w:t>
       </w:r>
-      <w:r>
-        <w:t xml:space="preserve">+ </w:t>
-      </w:r>
-      <w:r>
-        <w:rPr>
-          <w:b/>
-        </w:rPr>
-        <w:t>inference</w:t>
-      </w:r>
-      <w:r>
-        <w:t xml:space="preserve">— are </w:t>
-      </w:r>
-      <w:r>
-        <w:t xml:space="preserve">a must. </w:t>
-      </w:r>
-    </w:p>
-    <w:p>
-      <w:pPr>
-        <w:pStyle w:val="ListBullet"/>
-      </w:pPr>
-      <w:r>
-        <w:t>T</w:t>
-      </w:r>
-      <w:r>
-        <w:t xml:space="preserve">hink of any scientific field, </w:t>
-      </w:r>
-      <w:r>
-        <w:t xml:space="preserve">+ </w:t>
-      </w:r>
-      <w:r>
-        <w:t xml:space="preserve">quickly realize that maybe, other than the motion of the planets, everything else involves uncertainty </w:t>
-      </w:r>
-      <w:r>
-        <w:t xml:space="preserve">+ </w:t>
-      </w:r>
-      <w:r>
-        <w:t xml:space="preserve">calls for probabilistic models. </w:t>
-      </w:r>
-    </w:p>
-    <w:p>
-      <w:pPr>
-        <w:pStyle w:val="ListBullet"/>
-      </w:pPr>
-      <w:r>
-        <w:t xml:space="preserve">Physics + </w:t>
-      </w:r>
-      <w:r>
-        <w:t>Quantum mechanics has taught us nature is inherently uncertain</w:t>
-      </w:r>
-    </w:p>
-    <w:p>
-      <w:pPr>
-        <w:pStyle w:val="ListBullet"/>
-      </w:pPr>
-      <w:r>
-        <w:t xml:space="preserve">Biological </w:t>
-      </w:r>
-      <w:r>
-        <w:t>evolution</w:t>
-      </w:r>
-      <w:r>
-        <w:t xml:space="preserve"> </w:t>
-      </w:r>
-      <w:r>
-        <w:t xml:space="preserve">progresses through the accumulation of many random effects, like mutations, </w:t>
-      </w:r>
-      <w:r>
-        <w:t xml:space="preserve">w/in </w:t>
-      </w:r>
-      <w:r>
-        <w:t xml:space="preserve">an uncertain environment. </w:t>
-      </w:r>
-    </w:p>
-    <w:p>
-      <w:pPr>
-        <w:pStyle w:val="ListBullet"/>
-        <w:tabs>
-          <w:tab w:val="clear" w:pos="360"/>
-          <w:tab w:val="num" w:pos="720"/>
-        </w:tabs>
-        <w:ind w:left="720"/>
-      </w:pPr>
-      <w:r>
-        <w:t xml:space="preserve">The </w:t>
-      </w:r>
-      <w:r>
-        <w:t xml:space="preserve">haystack of biological data </w:t>
-      </w:r>
-      <w:r>
-        <w:t>we’re</w:t>
-      </w:r>
-      <w:r>
-        <w:t xml:space="preserve"> accumulating </w:t>
-      </w:r>
-      <w:r>
-        <w:t xml:space="preserve">+ </w:t>
-      </w:r>
-      <w:r>
-        <w:t>that needs to be sifted using statistical tools in order to make progress in the biomedical sciences.</w:t>
-      </w:r>
-    </w:p>
-    <w:p>
-      <w:pPr>
-        <w:pStyle w:val="ListBullet"/>
-      </w:pPr>
-      <w:r>
-        <w:t xml:space="preserve">Communications + signal processing </w:t>
+      <w:proofErr w:type="gramStart"/>
+      <w:r>
+        <w:t>These</w:t>
+      </w:r>
+      <w:proofErr w:type="gramEnd"/>
+      <w:r>
+        <w:t xml:space="preserve"> fields are, almost by definition, a fight against noise, or an effort to clean signals from the noise nature has added. </w:t>
+      </w:r>
+    </w:p>
+    <w:p>
+      <w:pPr>
+        <w:pStyle w:val="ListBullet"/>
+      </w:pPr>
+      <w:r>
+        <w:t xml:space="preserve">Management </w:t>
       </w:r>
       <w:r>
         <w:sym w:font="Wingdings" w:char="F0E8"/>
       </w:r>
       <w:r>
-        <w:t xml:space="preserve"> </w:t>
-      </w:r>
-      <w:proofErr w:type="gramStart"/>
-      <w:r>
-        <w:t>These</w:t>
-      </w:r>
-      <w:proofErr w:type="gramEnd"/>
-      <w:r>
-        <w:t xml:space="preserve"> fields are, almost by definition, a fight against noise, or </w:t>
-      </w:r>
-      <w:r>
-        <w:t xml:space="preserve">an effort to clean signals from the noise nature has added. </w:t>
-      </w:r>
-    </w:p>
-    <w:p>
-      <w:pPr>
-        <w:pStyle w:val="ListBullet"/>
-      </w:pPr>
-      <w:r>
-        <w:t xml:space="preserve">Management </w:t>
+        <w:t xml:space="preserve"> Customer demand is random, + you want to be able to model + predict it. </w:t>
+      </w:r>
+    </w:p>
+    <w:p>
+      <w:pPr>
+        <w:pStyle w:val="ListBullet"/>
+      </w:pPr>
+      <w:r>
+        <w:t xml:space="preserve">Finance </w:t>
       </w:r>
       <w:r>
         <w:sym w:font="Wingdings" w:char="F0E8"/>
       </w:r>
       <w:r>
-        <w:t xml:space="preserve"> </w:t>
-      </w:r>
-      <w:r>
-        <w:t xml:space="preserve">Customer demand is random, </w:t>
-      </w:r>
-      <w:r>
-        <w:t xml:space="preserve">+ </w:t>
-      </w:r>
-      <w:r>
-        <w:t xml:space="preserve">you want to be able to model </w:t>
-      </w:r>
-      <w:r>
-        <w:t xml:space="preserve">+ </w:t>
-      </w:r>
-      <w:r>
-        <w:t xml:space="preserve">predict it. </w:t>
-      </w:r>
-    </w:p>
-    <w:p>
-      <w:pPr>
-        <w:pStyle w:val="ListBullet"/>
-      </w:pPr>
-      <w:r>
-        <w:t xml:space="preserve">Finance </w:t>
+        <w:t xml:space="preserve"> Markets are uncertain, + whoever has the best methods to analyze financial data has an advantage. </w:t>
+      </w:r>
+    </w:p>
+    <w:p>
+      <w:pPr>
+        <w:pStyle w:val="ListBullet"/>
+      </w:pPr>
+      <w:r>
+        <w:t xml:space="preserve">Transportation systems </w:t>
       </w:r>
       <w:r>
         <w:sym w:font="Wingdings" w:char="F0E8"/>
       </w:r>
       <w:r>
-        <w:t xml:space="preserve"> </w:t>
-      </w:r>
-      <w:r>
-        <w:t xml:space="preserve">Markets are uncertain, </w:t>
-      </w:r>
-      <w:r>
-        <w:t xml:space="preserve">+ </w:t>
-      </w:r>
-      <w:r>
-        <w:t xml:space="preserve">whoever has the best methods to analyze financial data has an advantage. </w:t>
-      </w:r>
-    </w:p>
-    <w:p>
-      <w:pPr>
-        <w:pStyle w:val="ListBullet"/>
-      </w:pPr>
-      <w:r>
-        <w:t xml:space="preserve">Transportation systems </w:t>
+        <w:t xml:space="preserve"> Random disruptions due to weather or accidents are a major concern. </w:t>
+      </w:r>
+    </w:p>
+    <w:p>
+      <w:pPr>
+        <w:pStyle w:val="ListBullet"/>
+      </w:pPr>
+      <w:r>
+        <w:t xml:space="preserve">Trends in social networks </w:t>
       </w:r>
       <w:r>
         <w:sym w:font="Wingdings" w:char="F0E8"/>
       </w:r>
       <w:r>
-        <w:t xml:space="preserve"> </w:t>
-      </w:r>
-      <w:r>
-        <w:t xml:space="preserve">Random disruptions due to weather or accidents are a major concern. </w:t>
-      </w:r>
-    </w:p>
-    <w:p>
-      <w:pPr>
-        <w:pStyle w:val="ListBullet"/>
-      </w:pPr>
-      <w:r>
-        <w:t xml:space="preserve">Trends </w:t>
-      </w:r>
-      <w:r>
-        <w:t>in social networks</w:t>
-      </w:r>
-      <w:r>
-        <w:t xml:space="preserve"> </w:t>
-      </w:r>
-      <w:r>
-        <w:sym w:font="Wingdings" w:char="F0E8"/>
-      </w:r>
-      <w:r>
-        <w:t xml:space="preserve"> </w:t>
-      </w:r>
-      <w:r>
-        <w:t>spread like epidemics but in ways that are hard to predict</w:t>
-      </w:r>
-    </w:p>
-    <w:p>
-      <w:pPr>
-        <w:pStyle w:val="ListBullet"/>
-      </w:pPr>
-      <w:r>
-        <w:t xml:space="preserve">The </w:t>
-      </w:r>
-      <w:r>
-        <w:t xml:space="preserve">message is clear. </w:t>
-      </w:r>
-    </w:p>
-    <w:p>
-      <w:pPr>
-        <w:pStyle w:val="ListBullet"/>
-      </w:pPr>
-      <w:r>
-        <w:t>Most phenomena of interest</w:t>
-      </w:r>
-      <w:r>
-        <w:t xml:space="preserve"> involve significant randomness + </w:t>
-      </w:r>
-      <w:r>
-        <w:t xml:space="preserve">the only reason we collect </w:t>
-      </w:r>
-      <w:r>
-        <w:t xml:space="preserve">+ </w:t>
-      </w:r>
-      <w:r>
-        <w:t xml:space="preserve">manipulate data is </w:t>
-      </w:r>
-      <w:r>
-        <w:t xml:space="preserve">b/c </w:t>
-      </w:r>
-      <w:r>
-        <w:t xml:space="preserve">we want to fight this randomness as much as we can. </w:t>
-      </w:r>
-    </w:p>
-    <w:p>
-      <w:pPr>
-        <w:pStyle w:val="ListBullet"/>
-      </w:pPr>
-      <w:r>
-        <w:t>T</w:t>
-      </w:r>
-      <w:r>
-        <w:t xml:space="preserve">he </w:t>
-      </w:r>
-      <w:r>
-        <w:t>1</w:t>
+        <w:t xml:space="preserve"> spread like epidemics but in ways that are hard to predict</w:t>
+      </w:r>
+    </w:p>
+    <w:p>
+      <w:pPr>
+        <w:pStyle w:val="ListBullet"/>
+      </w:pPr>
+      <w:r>
+        <w:t xml:space="preserve">The message is clear. </w:t>
+      </w:r>
+    </w:p>
+    <w:p>
+      <w:pPr>
+        <w:pStyle w:val="ListBullet"/>
+      </w:pPr>
+      <w:r>
+        <w:t xml:space="preserve">Most phenomena of interest involve significant randomness + the only reason we collect + manipulate data is b/c we want to fight this randomness as much as we can. </w:t>
+      </w:r>
+    </w:p>
+    <w:p>
+      <w:pPr>
+        <w:pStyle w:val="ListBullet"/>
+      </w:pPr>
+      <w:r>
+        <w:t>The 1</w:t>
       </w:r>
       <w:r>
         <w:rPr>
@@ -718,13 +463,7 @@
         <w:t>st</w:t>
       </w:r>
       <w:r>
-        <w:t xml:space="preserve"> </w:t>
-      </w:r>
-      <w:r>
-        <w:t xml:space="preserve">step in fighting an enemy like randomness is to study </w:t>
-      </w:r>
-      <w:r>
-        <w:t>+ understand your enemy</w:t>
+        <w:t xml:space="preserve"> step in fighting an enemy like randomness is to study + understand your enemy</w:t>
       </w:r>
     </w:p>
     <w:p>
@@ -4158,13 +3897,7 @@
         <w:ind w:left="720"/>
       </w:pPr>
       <w:r>
-        <w:t>Remember P(</w:t>
-      </w:r>
-      <w:r>
-        <w:t>Ω</w:t>
-      </w:r>
-      <w:r>
-        <w:t xml:space="preserve">) = </w:t>
+        <w:t xml:space="preserve">Remember P(Ω) = </w:t>
       </w:r>
       <w:r>
         <w:t>t</w:t>
@@ -4231,10 +3964,7 @@
       </w:r>
       <w:proofErr w:type="gramEnd"/>
       <w:r>
-        <w:t>Φ</w:t>
-      </w:r>
-      <w:r>
-        <w:t xml:space="preserve">) = </w:t>
+        <w:t xml:space="preserve">Φ) = </w:t>
       </w:r>
       <w:r>
         <w:t xml:space="preserve">0. </w:t>
@@ -4494,10 +4224,7 @@
         <w:t xml:space="preserve">+ the overall union can be thought of as the union of these </w:t>
       </w:r>
       <w:r>
-        <w:t xml:space="preserve">2 sets w/ </w:t>
-      </w:r>
-      <w:r>
-        <w:t>the other set C.</w:t>
+        <w:t>2 sets w/ the other set C.</w:t>
       </w:r>
     </w:p>
     <w:p>
@@ -5122,7 +4849,6 @@
         </w:rPr>
         <w:t xml:space="preserve"> </w:t>
       </w:r>
-      <w:bookmarkStart w:id="0" w:name="_GoBack"/>
       <w:r>
         <w:rPr>
           <w:noProof/>
@@ -5170,7 +4896,6 @@
           </wp:inline>
         </w:drawing>
       </w:r>
-      <w:bookmarkEnd w:id="0"/>
     </w:p>
     <w:p>
       <w:pPr>
@@ -5185,23 +4910,7 @@
           <w:color w:val="222222"/>
           <w:shd w:val="clear" w:color="auto" w:fill="FFFFFF"/>
         </w:rPr>
-        <w:t xml:space="preserve">For each one of the following statements, </w:t>
-      </w:r>
-      <w:r>
-        <w:rPr>
-          <w:rFonts w:ascii="Verdana" w:hAnsi="Verdana"/>
-          <w:color w:val="222222"/>
-          <w:shd w:val="clear" w:color="auto" w:fill="FFFFFF"/>
-        </w:rPr>
-        <w:t xml:space="preserve">determine whether it is true or </w:t>
-      </w:r>
-      <w:r>
-        <w:rPr>
-          <w:rFonts w:ascii="Verdana" w:hAnsi="Verdana"/>
-          <w:color w:val="222222"/>
-          <w:shd w:val="clear" w:color="auto" w:fill="FFFFFF"/>
-        </w:rPr>
-        <w:t>false. </w:t>
+        <w:t>For each one of the following statements, determine whether it is true or false. </w:t>
       </w:r>
       <w:r>
         <w:rPr>
@@ -5494,7 +5203,1906 @@
           <w:ilvl w:val="0"/>
           <w:numId w:val="0"/>
         </w:numPr>
-      </w:pPr>
+        <w:jc w:val="center"/>
+        <w:rPr>
+          <w:b/>
+          <w:u w:val="single"/>
+        </w:rPr>
+      </w:pPr>
+      <w:r>
+        <w:rPr>
+          <w:b/>
+          <w:u w:val="single"/>
+        </w:rPr>
+        <w:t>More Properties of Probabilities</w:t>
+      </w:r>
+    </w:p>
+    <w:p>
+      <w:pPr>
+        <w:pStyle w:val="ListBullet"/>
+        <w:numPr>
+          <w:ilvl w:val="0"/>
+          <w:numId w:val="0"/>
+        </w:numPr>
+        <w:jc w:val="center"/>
+        <w:rPr>
+          <w:b/>
+          <w:u w:val="single"/>
+        </w:rPr>
+      </w:pPr>
+    </w:p>
+    <w:p>
+      <w:pPr>
+        <w:pStyle w:val="ListBullet"/>
+      </w:pPr>
+      <w:r>
+        <w:t>There are</w:t>
+      </w:r>
+      <w:r>
+        <w:t xml:space="preserve"> additional properties of probability laws which are, again, consequences of the</w:t>
+      </w:r>
+      <w:r>
+        <w:t xml:space="preserve"> 3</w:t>
+      </w:r>
+      <w:r>
+        <w:t xml:space="preserve"> axioms </w:t>
+      </w:r>
+    </w:p>
+    <w:p>
+      <w:pPr>
+        <w:pStyle w:val="ListBullet"/>
+      </w:pPr>
+      <w:r>
+        <w:t xml:space="preserve">1) </w:t>
+      </w:r>
+      <w:r>
+        <w:rPr>
+          <w:noProof/>
+        </w:rPr>
+        <w:drawing>
+          <wp:inline distT="0" distB="0" distL="0" distR="0" wp14:anchorId="1AF3E2BB" wp14:editId="1676E563">
+            <wp:extent cx="2095500" cy="257175"/>
+            <wp:effectExtent l="0" t="0" r="0" b="9525"/>
+            <wp:docPr id="16" name="Picture 16"/>
+            <wp:cNvGraphicFramePr>
+              <a:graphicFrameLocks xmlns:a="http://schemas.openxmlformats.org/drawingml/2006/main" noChangeAspect="1"/>
+            </wp:cNvGraphicFramePr>
+            <a:graphic xmlns:a="http://schemas.openxmlformats.org/drawingml/2006/main">
+              <a:graphicData uri="http://schemas.openxmlformats.org/drawingml/2006/picture">
+                <pic:pic xmlns:pic="http://schemas.openxmlformats.org/drawingml/2006/picture">
+                  <pic:nvPicPr>
+                    <pic:cNvPr id="1" name=""/>
+                    <pic:cNvPicPr/>
+                  </pic:nvPicPr>
+                  <pic:blipFill>
+                    <a:blip r:embed="rId28"/>
+                    <a:stretch>
+                      <a:fillRect/>
+                    </a:stretch>
+                  </pic:blipFill>
+                  <pic:spPr>
+                    <a:xfrm>
+                      <a:off x="0" y="0"/>
+                      <a:ext cx="2095500" cy="257175"/>
+                    </a:xfrm>
+                    <a:prstGeom prst="rect">
+                      <a:avLst/>
+                    </a:prstGeom>
+                  </pic:spPr>
+                </pic:pic>
+              </a:graphicData>
+            </a:graphic>
+          </wp:inline>
+        </w:drawing>
+      </w:r>
+    </w:p>
+    <w:p>
+      <w:pPr>
+        <w:pStyle w:val="ListBullet"/>
+        <w:tabs>
+          <w:tab w:val="clear" w:pos="360"/>
+          <w:tab w:val="num" w:pos="720"/>
+        </w:tabs>
+        <w:ind w:left="720"/>
+      </w:pPr>
+      <w:r>
+        <w:t xml:space="preserve">If we have </w:t>
+      </w:r>
+      <w:r>
+        <w:t>2</w:t>
+      </w:r>
+      <w:r>
+        <w:t xml:space="preserve"> sets </w:t>
+      </w:r>
+      <w:r>
+        <w:t>+ 1</w:t>
+      </w:r>
+      <w:r>
+        <w:t xml:space="preserve"> is smaller than the other</w:t>
+      </w:r>
+      <w:r>
+        <w:t xml:space="preserve"> (SS(b) &gt; SS(a))</w:t>
+      </w:r>
+      <w:r>
+        <w:t xml:space="preserve">, the probability </w:t>
+      </w:r>
+      <w:r>
+        <w:t xml:space="preserve">an </w:t>
+      </w:r>
+      <w:r>
+        <w:t xml:space="preserve">outcome falls inside B should be at </w:t>
+      </w:r>
+      <w:r>
+        <w:rPr>
+          <w:i/>
+        </w:rPr>
+        <w:t>least as big</w:t>
+      </w:r>
+      <w:r>
+        <w:t xml:space="preserve"> as the probability the outcome falls inside A. </w:t>
+      </w:r>
+    </w:p>
+    <w:p>
+      <w:pPr>
+        <w:pStyle w:val="ListBullet"/>
+        <w:tabs>
+          <w:tab w:val="clear" w:pos="360"/>
+          <w:tab w:val="num" w:pos="720"/>
+        </w:tabs>
+        <w:ind w:left="720"/>
+      </w:pPr>
+      <w:r>
+        <w:rPr>
+          <w:noProof/>
+        </w:rPr>
+        <w:drawing>
+          <wp:inline distT="0" distB="0" distL="0" distR="0" wp14:anchorId="3B0A16D5" wp14:editId="3CB6E4EA">
+            <wp:extent cx="1133475" cy="561975"/>
+            <wp:effectExtent l="0" t="0" r="9525" b="9525"/>
+            <wp:docPr id="25" name="Picture 25"/>
+            <wp:cNvGraphicFramePr>
+              <a:graphicFrameLocks xmlns:a="http://schemas.openxmlformats.org/drawingml/2006/main" noChangeAspect="1"/>
+            </wp:cNvGraphicFramePr>
+            <a:graphic xmlns:a="http://schemas.openxmlformats.org/drawingml/2006/main">
+              <a:graphicData uri="http://schemas.openxmlformats.org/drawingml/2006/picture">
+                <pic:pic xmlns:pic="http://schemas.openxmlformats.org/drawingml/2006/picture">
+                  <pic:nvPicPr>
+                    <pic:cNvPr id="1" name=""/>
+                    <pic:cNvPicPr/>
+                  </pic:nvPicPr>
+                  <pic:blipFill>
+                    <a:blip r:embed="rId29"/>
+                    <a:stretch>
+                      <a:fillRect/>
+                    </a:stretch>
+                  </pic:blipFill>
+                  <pic:spPr>
+                    <a:xfrm>
+                      <a:off x="0" y="0"/>
+                      <a:ext cx="1133475" cy="561975"/>
+                    </a:xfrm>
+                    <a:prstGeom prst="rect">
+                      <a:avLst/>
+                    </a:prstGeom>
+                  </pic:spPr>
+                </pic:pic>
+              </a:graphicData>
+            </a:graphic>
+          </wp:inline>
+        </w:drawing>
+      </w:r>
+    </w:p>
+    <w:p>
+      <w:pPr>
+        <w:pStyle w:val="ListBullet"/>
+        <w:tabs>
+          <w:tab w:val="clear" w:pos="360"/>
+          <w:tab w:val="num" w:pos="720"/>
+        </w:tabs>
+        <w:ind w:left="720"/>
+      </w:pPr>
+      <w:r>
+        <w:lastRenderedPageBreak/>
+        <w:t xml:space="preserve">How do we prove this formally? </w:t>
+      </w:r>
+    </w:p>
+    <w:p>
+      <w:pPr>
+        <w:pStyle w:val="ListBullet"/>
+        <w:tabs>
+          <w:tab w:val="clear" w:pos="360"/>
+          <w:tab w:val="num" w:pos="720"/>
+        </w:tabs>
+        <w:ind w:left="720"/>
+      </w:pPr>
+      <w:r>
+        <w:t xml:space="preserve">Set </w:t>
+      </w:r>
+      <w:r>
+        <w:t xml:space="preserve">B can be expressed as a </w:t>
+      </w:r>
+      <w:r>
+        <w:rPr>
+          <w:b/>
+        </w:rPr>
+        <w:t>union</w:t>
+      </w:r>
+      <w:r>
+        <w:t xml:space="preserve"> of 2 </w:t>
+      </w:r>
+      <w:r>
+        <w:t>pieces</w:t>
+      </w:r>
+      <w:r>
+        <w:t xml:space="preserve"> </w:t>
+      </w:r>
+      <w:r>
+        <w:sym w:font="Wingdings" w:char="F0E0"/>
+      </w:r>
+      <w:r>
+        <w:t xml:space="preserve"> </w:t>
+      </w:r>
+      <w:r>
+        <w:t xml:space="preserve">set A </w:t>
+      </w:r>
+      <w:r>
+        <w:t xml:space="preserve">+ all </w:t>
+      </w:r>
+      <w:r>
+        <w:t xml:space="preserve">elements of B </w:t>
+      </w:r>
+      <w:r>
+        <w:t>that do not belong in A</w:t>
+      </w:r>
+    </w:p>
+    <w:p>
+      <w:pPr>
+        <w:pStyle w:val="ListBullet"/>
+        <w:numPr>
+          <w:ilvl w:val="0"/>
+          <w:numId w:val="0"/>
+        </w:numPr>
+        <w:ind w:left="2160" w:firstLine="720"/>
+      </w:pPr>
+      <w:r>
+        <w:rPr>
+          <w:noProof/>
+        </w:rPr>
+        <w:drawing>
+          <wp:inline distT="0" distB="0" distL="0" distR="0" wp14:anchorId="36F3EC80" wp14:editId="16115EB4">
+            <wp:extent cx="1133475" cy="571500"/>
+            <wp:effectExtent l="0" t="0" r="9525" b="0"/>
+            <wp:docPr id="28" name="Picture 28"/>
+            <wp:cNvGraphicFramePr>
+              <a:graphicFrameLocks xmlns:a="http://schemas.openxmlformats.org/drawingml/2006/main" noChangeAspect="1"/>
+            </wp:cNvGraphicFramePr>
+            <a:graphic xmlns:a="http://schemas.openxmlformats.org/drawingml/2006/main">
+              <a:graphicData uri="http://schemas.openxmlformats.org/drawingml/2006/picture">
+                <pic:pic xmlns:pic="http://schemas.openxmlformats.org/drawingml/2006/picture">
+                  <pic:nvPicPr>
+                    <pic:cNvPr id="1" name=""/>
+                    <pic:cNvPicPr/>
+                  </pic:nvPicPr>
+                  <pic:blipFill>
+                    <a:blip r:embed="rId30"/>
+                    <a:stretch>
+                      <a:fillRect/>
+                    </a:stretch>
+                  </pic:blipFill>
+                  <pic:spPr>
+                    <a:xfrm>
+                      <a:off x="0" y="0"/>
+                      <a:ext cx="1133475" cy="571500"/>
+                    </a:xfrm>
+                    <a:prstGeom prst="rect">
+                      <a:avLst/>
+                    </a:prstGeom>
+                  </pic:spPr>
+                </pic:pic>
+              </a:graphicData>
+            </a:graphic>
+          </wp:inline>
+        </w:drawing>
+      </w:r>
+    </w:p>
+    <w:p>
+      <w:pPr>
+        <w:pStyle w:val="ListBullet"/>
+        <w:tabs>
+          <w:tab w:val="clear" w:pos="360"/>
+          <w:tab w:val="num" w:pos="720"/>
+        </w:tabs>
+        <w:ind w:left="720"/>
+      </w:pPr>
+      <w:r>
+        <w:t xml:space="preserve">These </w:t>
+      </w:r>
+      <w:r>
+        <w:t xml:space="preserve">belong to the </w:t>
+      </w:r>
+      <w:r>
+        <w:rPr>
+          <w:b/>
+        </w:rPr>
+        <w:t>complement</w:t>
+      </w:r>
+      <w:r>
+        <w:t xml:space="preserve"> of </w:t>
+      </w:r>
+      <w:proofErr w:type="gramStart"/>
+      <w:r>
+        <w:t>A</w:t>
+      </w:r>
+      <w:proofErr w:type="gramEnd"/>
+      <w:r>
+        <w:t xml:space="preserve"> </w:t>
+      </w:r>
+      <w:r>
+        <w:sym w:font="Wingdings" w:char="F0E0"/>
+      </w:r>
+      <w:r>
+        <w:t xml:space="preserve"> express </w:t>
+      </w:r>
+      <w:r>
+        <w:t xml:space="preserve">set B as the union of </w:t>
+      </w:r>
+      <w:r>
+        <w:t xml:space="preserve">2 </w:t>
+      </w:r>
+      <w:r>
+        <w:t>disjoint</w:t>
+      </w:r>
+      <w:r>
+        <w:t xml:space="preserve"> </w:t>
+      </w:r>
+      <w:r>
+        <w:t xml:space="preserve">pieces. </w:t>
+      </w:r>
+    </w:p>
+    <w:p>
+      <w:pPr>
+        <w:pStyle w:val="ListBullet"/>
+        <w:tabs>
+          <w:tab w:val="clear" w:pos="360"/>
+          <w:tab w:val="num" w:pos="720"/>
+        </w:tabs>
+        <w:ind w:left="720"/>
+      </w:pPr>
+      <w:r>
+        <w:t>Therefore</w:t>
+      </w:r>
+      <w:r>
+        <w:t xml:space="preserve"> we can apply the </w:t>
+      </w:r>
+      <w:r>
+        <w:rPr>
+          <w:u w:val="single"/>
+        </w:rPr>
+        <w:t>additivity axiom</w:t>
+      </w:r>
+      <w:r>
+        <w:t xml:space="preserve"> + </w:t>
+      </w:r>
+      <w:r>
+        <w:t xml:space="preserve">write </w:t>
+      </w:r>
+      <w:r>
+        <w:t>P(</w:t>
+      </w:r>
+      <w:r>
+        <w:t>B</w:t>
+      </w:r>
+      <w:r>
+        <w:t xml:space="preserve">) = P(A) + </w:t>
+      </w:r>
+      <w:r>
+        <w:t xml:space="preserve"> </w:t>
+      </w:r>
+      <w:r>
+        <w:t>P(B N A(c))</w:t>
+      </w:r>
+    </w:p>
+    <w:p>
+      <w:pPr>
+        <w:pStyle w:val="ListBullet"/>
+        <w:numPr>
+          <w:ilvl w:val="0"/>
+          <w:numId w:val="0"/>
+        </w:numPr>
+        <w:ind w:left="2160" w:firstLine="720"/>
+      </w:pPr>
+      <w:r>
+        <w:rPr>
+          <w:noProof/>
+        </w:rPr>
+        <w:drawing>
+          <wp:inline distT="0" distB="0" distL="0" distR="0" wp14:anchorId="67A33D2A" wp14:editId="199D7AFD">
+            <wp:extent cx="2023952" cy="588786"/>
+            <wp:effectExtent l="0" t="0" r="0" b="1905"/>
+            <wp:docPr id="30" name="Picture 30"/>
+            <wp:cNvGraphicFramePr>
+              <a:graphicFrameLocks xmlns:a="http://schemas.openxmlformats.org/drawingml/2006/main" noChangeAspect="1"/>
+            </wp:cNvGraphicFramePr>
+            <a:graphic xmlns:a="http://schemas.openxmlformats.org/drawingml/2006/main">
+              <a:graphicData uri="http://schemas.openxmlformats.org/drawingml/2006/picture">
+                <pic:pic xmlns:pic="http://schemas.openxmlformats.org/drawingml/2006/picture">
+                  <pic:nvPicPr>
+                    <pic:cNvPr id="1" name=""/>
+                    <pic:cNvPicPr/>
+                  </pic:nvPicPr>
+                  <pic:blipFill>
+                    <a:blip r:embed="rId31"/>
+                    <a:stretch>
+                      <a:fillRect/>
+                    </a:stretch>
+                  </pic:blipFill>
+                  <pic:spPr>
+                    <a:xfrm>
+                      <a:off x="0" y="0"/>
+                      <a:ext cx="2054464" cy="597662"/>
+                    </a:xfrm>
+                    <a:prstGeom prst="rect">
+                      <a:avLst/>
+                    </a:prstGeom>
+                  </pic:spPr>
+                </pic:pic>
+              </a:graphicData>
+            </a:graphic>
+          </wp:inline>
+        </w:drawing>
+      </w:r>
+    </w:p>
+    <w:p>
+      <w:pPr>
+        <w:pStyle w:val="ListBullet"/>
+        <w:tabs>
+          <w:tab w:val="clear" w:pos="360"/>
+          <w:tab w:val="num" w:pos="720"/>
+        </w:tabs>
+        <w:ind w:left="720"/>
+      </w:pPr>
+      <w:r>
+        <w:t xml:space="preserve">Since </w:t>
+      </w:r>
+      <w:r>
+        <w:t xml:space="preserve">probabilities are non-negative, </w:t>
+      </w:r>
+      <w:r>
+        <w:t>the 2</w:t>
+      </w:r>
+      <w:r>
+        <w:rPr>
+          <w:vertAlign w:val="superscript"/>
+        </w:rPr>
+        <w:t>nd</w:t>
+      </w:r>
+      <w:r>
+        <w:t xml:space="preserve"> term </w:t>
+      </w:r>
+      <w:r>
+        <w:t xml:space="preserve">is at least as large as </w:t>
+      </w:r>
+      <w:r>
+        <w:t>P(</w:t>
+      </w:r>
+      <w:r>
+        <w:t>A</w:t>
+      </w:r>
+      <w:r>
+        <w:t xml:space="preserve">) (is </w:t>
+      </w:r>
+      <w:r>
+        <w:t>greater</w:t>
+      </w:r>
+      <w:r>
+        <w:t xml:space="preserve"> than or equal to P(A)), therefore P(</w:t>
+      </w:r>
+      <w:r>
+        <w:t>A</w:t>
+      </w:r>
+      <w:r>
+        <w:t>) &lt;= P(B)</w:t>
+      </w:r>
+    </w:p>
+    <w:p>
+      <w:pPr>
+        <w:pStyle w:val="ListBullet"/>
+      </w:pPr>
+      <w:r>
+        <w:t xml:space="preserve">2) </w:t>
+      </w:r>
+      <w:r>
+        <w:rPr>
+          <w:noProof/>
+        </w:rPr>
+        <w:drawing>
+          <wp:inline distT="0" distB="0" distL="0" distR="0" wp14:anchorId="00257E59" wp14:editId="1F8C7CF1">
+            <wp:extent cx="2686050" cy="209550"/>
+            <wp:effectExtent l="0" t="0" r="0" b="0"/>
+            <wp:docPr id="31" name="Picture 31"/>
+            <wp:cNvGraphicFramePr>
+              <a:graphicFrameLocks xmlns:a="http://schemas.openxmlformats.org/drawingml/2006/main" noChangeAspect="1"/>
+            </wp:cNvGraphicFramePr>
+            <a:graphic xmlns:a="http://schemas.openxmlformats.org/drawingml/2006/main">
+              <a:graphicData uri="http://schemas.openxmlformats.org/drawingml/2006/picture">
+                <pic:pic xmlns:pic="http://schemas.openxmlformats.org/drawingml/2006/picture">
+                  <pic:nvPicPr>
+                    <pic:cNvPr id="1" name=""/>
+                    <pic:cNvPicPr/>
+                  </pic:nvPicPr>
+                  <pic:blipFill>
+                    <a:blip r:embed="rId32"/>
+                    <a:stretch>
+                      <a:fillRect/>
+                    </a:stretch>
+                  </pic:blipFill>
+                  <pic:spPr>
+                    <a:xfrm>
+                      <a:off x="0" y="0"/>
+                      <a:ext cx="2686050" cy="209550"/>
+                    </a:xfrm>
+                    <a:prstGeom prst="rect">
+                      <a:avLst/>
+                    </a:prstGeom>
+                  </pic:spPr>
+                </pic:pic>
+              </a:graphicData>
+            </a:graphic>
+          </wp:inline>
+        </w:drawing>
+      </w:r>
+    </w:p>
+    <w:p>
+      <w:pPr>
+        <w:pStyle w:val="ListBullet"/>
+        <w:tabs>
+          <w:tab w:val="clear" w:pos="360"/>
+          <w:tab w:val="num" w:pos="720"/>
+        </w:tabs>
+        <w:ind w:left="720"/>
+      </w:pPr>
+      <w:proofErr w:type="gramStart"/>
+      <w:r>
+        <w:t>i.e</w:t>
+      </w:r>
+      <w:proofErr w:type="gramEnd"/>
+      <w:r>
+        <w:t xml:space="preserve">. the </w:t>
+      </w:r>
+      <w:r>
+        <w:t xml:space="preserve">probability of the union of </w:t>
+      </w:r>
+      <w:r>
+        <w:t>2</w:t>
+      </w:r>
+      <w:r>
+        <w:t xml:space="preserve"> sets where the </w:t>
+      </w:r>
+      <w:r>
+        <w:t>2</w:t>
+      </w:r>
+      <w:r>
+        <w:t xml:space="preserve"> sets are</w:t>
+      </w:r>
+      <w:r>
+        <w:rPr>
+          <w:i/>
+        </w:rPr>
+        <w:t xml:space="preserve"> not necessarily </w:t>
+      </w:r>
+      <w:r>
+        <w:t xml:space="preserve">disjoint. </w:t>
+      </w:r>
+    </w:p>
+    <w:p>
+      <w:pPr>
+        <w:pStyle w:val="ListBullet"/>
+        <w:numPr>
+          <w:ilvl w:val="0"/>
+          <w:numId w:val="0"/>
+        </w:numPr>
+        <w:ind w:left="2880" w:firstLine="720"/>
+      </w:pPr>
+      <w:r>
+        <w:rPr>
+          <w:noProof/>
+        </w:rPr>
+        <w:drawing>
+          <wp:inline distT="0" distB="0" distL="0" distR="0" wp14:anchorId="79469A9B" wp14:editId="5CDF92AD">
+            <wp:extent cx="1457325" cy="771525"/>
+            <wp:effectExtent l="0" t="0" r="9525" b="9525"/>
+            <wp:docPr id="38" name="Picture 38"/>
+            <wp:cNvGraphicFramePr>
+              <a:graphicFrameLocks xmlns:a="http://schemas.openxmlformats.org/drawingml/2006/main" noChangeAspect="1"/>
+            </wp:cNvGraphicFramePr>
+            <a:graphic xmlns:a="http://schemas.openxmlformats.org/drawingml/2006/main">
+              <a:graphicData uri="http://schemas.openxmlformats.org/drawingml/2006/picture">
+                <pic:pic xmlns:pic="http://schemas.openxmlformats.org/drawingml/2006/picture">
+                  <pic:nvPicPr>
+                    <pic:cNvPr id="1" name=""/>
+                    <pic:cNvPicPr/>
+                  </pic:nvPicPr>
+                  <pic:blipFill>
+                    <a:blip r:embed="rId33"/>
+                    <a:stretch>
+                      <a:fillRect/>
+                    </a:stretch>
+                  </pic:blipFill>
+                  <pic:spPr>
+                    <a:xfrm>
+                      <a:off x="0" y="0"/>
+                      <a:ext cx="1457325" cy="771525"/>
+                    </a:xfrm>
+                    <a:prstGeom prst="rect">
+                      <a:avLst/>
+                    </a:prstGeom>
+                  </pic:spPr>
+                </pic:pic>
+              </a:graphicData>
+            </a:graphic>
+          </wp:inline>
+        </w:drawing>
+      </w:r>
+    </w:p>
+    <w:p>
+      <w:pPr>
+        <w:pStyle w:val="ListBullet"/>
+        <w:tabs>
+          <w:tab w:val="clear" w:pos="360"/>
+          <w:tab w:val="num" w:pos="720"/>
+        </w:tabs>
+        <w:ind w:left="720"/>
+      </w:pPr>
+      <w:r>
+        <w:t>U</w:t>
+      </w:r>
+      <w:r>
+        <w:t xml:space="preserve">nion of A </w:t>
+      </w:r>
+      <w:r>
+        <w:t>+</w:t>
+      </w:r>
+      <w:r>
+        <w:t xml:space="preserve"> B</w:t>
+      </w:r>
+      <w:r>
+        <w:t xml:space="preserve"> c</w:t>
+      </w:r>
+      <w:r>
+        <w:t xml:space="preserve">onsists of </w:t>
+      </w:r>
+      <w:r>
+        <w:t>3</w:t>
+      </w:r>
+      <w:r>
+        <w:t xml:space="preserve"> pieces</w:t>
+      </w:r>
+      <w:r>
+        <w:t xml:space="preserve"> </w:t>
+      </w:r>
+      <w:r>
+        <w:sym w:font="Wingdings" w:char="F0E0"/>
+      </w:r>
+      <w:r>
+        <w:t xml:space="preserve"> elements of A that do not belong to B</w:t>
+      </w:r>
+      <w:r>
+        <w:t xml:space="preserve"> (A intersect B(c)),</w:t>
+      </w:r>
+      <w:r>
+        <w:t xml:space="preserve"> the </w:t>
+      </w:r>
+      <w:r>
+        <w:rPr>
+          <w:b/>
+        </w:rPr>
+        <w:t>intersection</w:t>
+      </w:r>
+      <w:r>
+        <w:t xml:space="preserve"> of A </w:t>
+      </w:r>
+      <w:r>
+        <w:t>+</w:t>
+      </w:r>
+      <w:r>
+        <w:t xml:space="preserve"> B</w:t>
+      </w:r>
+      <w:r>
+        <w:t>, +</w:t>
+      </w:r>
+      <w:r>
+        <w:t xml:space="preserve"> elements </w:t>
+      </w:r>
+      <w:r>
+        <w:t>in B that do not belong in A (</w:t>
+      </w:r>
+      <w:r>
+        <w:t>B i</w:t>
+      </w:r>
+      <w:r>
+        <w:t>ntersect A(c))</w:t>
+      </w:r>
+    </w:p>
+    <w:p>
+      <w:pPr>
+        <w:pStyle w:val="ListBullet"/>
+        <w:numPr>
+          <w:ilvl w:val="0"/>
+          <w:numId w:val="0"/>
+        </w:numPr>
+        <w:ind w:left="720" w:firstLine="720"/>
+      </w:pPr>
+      <w:r>
+        <w:rPr>
+          <w:noProof/>
+        </w:rPr>
+        <w:drawing>
+          <wp:inline distT="0" distB="0" distL="0" distR="0" wp14:anchorId="06ACA1E6" wp14:editId="5A663B9E">
+            <wp:extent cx="4295775" cy="342900"/>
+            <wp:effectExtent l="0" t="0" r="9525" b="0"/>
+            <wp:docPr id="37" name="Picture 37"/>
+            <wp:cNvGraphicFramePr>
+              <a:graphicFrameLocks xmlns:a="http://schemas.openxmlformats.org/drawingml/2006/main" noChangeAspect="1"/>
+            </wp:cNvGraphicFramePr>
+            <a:graphic xmlns:a="http://schemas.openxmlformats.org/drawingml/2006/main">
+              <a:graphicData uri="http://schemas.openxmlformats.org/drawingml/2006/picture">
+                <pic:pic xmlns:pic="http://schemas.openxmlformats.org/drawingml/2006/picture">
+                  <pic:nvPicPr>
+                    <pic:cNvPr id="1" name=""/>
+                    <pic:cNvPicPr/>
+                  </pic:nvPicPr>
+                  <pic:blipFill>
+                    <a:blip r:embed="rId34"/>
+                    <a:stretch>
+                      <a:fillRect/>
+                    </a:stretch>
+                  </pic:blipFill>
+                  <pic:spPr>
+                    <a:xfrm>
+                      <a:off x="0" y="0"/>
+                      <a:ext cx="4295775" cy="342900"/>
+                    </a:xfrm>
+                    <a:prstGeom prst="rect">
+                      <a:avLst/>
+                    </a:prstGeom>
+                  </pic:spPr>
+                </pic:pic>
+              </a:graphicData>
+            </a:graphic>
+          </wp:inline>
+        </w:drawing>
+      </w:r>
+    </w:p>
+    <w:p>
+      <w:pPr>
+        <w:pStyle w:val="ListBullet"/>
+        <w:tabs>
+          <w:tab w:val="clear" w:pos="360"/>
+          <w:tab w:val="num" w:pos="720"/>
+        </w:tabs>
+        <w:ind w:left="720"/>
+      </w:pPr>
+      <w:r>
+        <w:t xml:space="preserve">So </w:t>
+      </w:r>
+      <w:r>
+        <w:t>P(</w:t>
+      </w:r>
+      <w:r>
+        <w:t>A union B</w:t>
+      </w:r>
+      <w:r>
+        <w:t>)</w:t>
+      </w:r>
+      <w:r>
+        <w:t xml:space="preserve"> consists of these </w:t>
+      </w:r>
+      <w:r>
+        <w:t>3</w:t>
+      </w:r>
+      <w:r>
+        <w:t xml:space="preserve"> pieces </w:t>
+      </w:r>
+    </w:p>
+    <w:p>
+      <w:pPr>
+        <w:pStyle w:val="ListBullet"/>
+        <w:tabs>
+          <w:tab w:val="clear" w:pos="360"/>
+          <w:tab w:val="num" w:pos="720"/>
+        </w:tabs>
+        <w:ind w:left="720"/>
+      </w:pPr>
+      <w:r>
+        <w:t>B</w:t>
+      </w:r>
+      <w:r>
+        <w:t xml:space="preserve">y the </w:t>
+      </w:r>
+      <w:r>
+        <w:rPr>
+          <w:u w:val="single"/>
+        </w:rPr>
+        <w:t>additivity axiom</w:t>
+      </w:r>
+      <w:r>
+        <w:t xml:space="preserve">, the </w:t>
+      </w:r>
+      <w:proofErr w:type="gramStart"/>
+      <w:r>
+        <w:t>P(</w:t>
+      </w:r>
+      <w:proofErr w:type="gramEnd"/>
+      <w:r>
+        <w:t>A U B) =</w:t>
+      </w:r>
+      <w:r>
+        <w:t xml:space="preserve"> the sum of the probabilities of these </w:t>
+      </w:r>
+      <w:r>
+        <w:t>3</w:t>
+      </w:r>
+      <w:r>
+        <w:t xml:space="preserve"> pieces.</w:t>
+      </w:r>
+    </w:p>
+    <w:p>
+      <w:pPr>
+        <w:pStyle w:val="ListBullet"/>
+        <w:numPr>
+          <w:ilvl w:val="0"/>
+          <w:numId w:val="0"/>
+        </w:numPr>
+        <w:ind w:left="2160" w:firstLine="720"/>
+      </w:pPr>
+      <w:r>
+        <w:rPr>
+          <w:noProof/>
+        </w:rPr>
+        <w:drawing>
+          <wp:inline distT="0" distB="0" distL="0" distR="0" wp14:anchorId="5999220D" wp14:editId="62BC4043">
+            <wp:extent cx="4133850" cy="265814"/>
+            <wp:effectExtent l="0" t="0" r="0" b="1270"/>
+            <wp:docPr id="40" name="Picture 40"/>
+            <wp:cNvGraphicFramePr>
+              <a:graphicFrameLocks xmlns:a="http://schemas.openxmlformats.org/drawingml/2006/main" noChangeAspect="1"/>
+            </wp:cNvGraphicFramePr>
+            <a:graphic xmlns:a="http://schemas.openxmlformats.org/drawingml/2006/main">
+              <a:graphicData uri="http://schemas.openxmlformats.org/drawingml/2006/picture">
+                <pic:pic xmlns:pic="http://schemas.openxmlformats.org/drawingml/2006/picture">
+                  <pic:nvPicPr>
+                    <pic:cNvPr id="1" name=""/>
+                    <pic:cNvPicPr/>
+                  </pic:nvPicPr>
+                  <pic:blipFill rotWithShape="1">
+                    <a:blip r:embed="rId35"/>
+                    <a:srcRect b="62288"/>
+                    <a:stretch/>
+                  </pic:blipFill>
+                  <pic:spPr bwMode="auto">
+                    <a:xfrm>
+                      <a:off x="0" y="0"/>
+                      <a:ext cx="4133850" cy="265814"/>
+                    </a:xfrm>
+                    <a:prstGeom prst="rect">
+                      <a:avLst/>
+                    </a:prstGeom>
+                    <a:ln>
+                      <a:noFill/>
+                    </a:ln>
+                    <a:extLst>
+                      <a:ext uri="{53640926-AAD7-44D8-BBD7-CCE9431645EC}">
+                        <a14:shadowObscured xmlns:a14="http://schemas.microsoft.com/office/drawing/2010/main"/>
+                      </a:ext>
+                    </a:extLst>
+                  </pic:spPr>
+                </pic:pic>
+              </a:graphicData>
+            </a:graphic>
+          </wp:inline>
+        </w:drawing>
+      </w:r>
+    </w:p>
+    <w:p>
+      <w:pPr>
+        <w:pStyle w:val="ListBullet"/>
+        <w:tabs>
+          <w:tab w:val="clear" w:pos="360"/>
+          <w:tab w:val="num" w:pos="720"/>
+        </w:tabs>
+        <w:ind w:left="720"/>
+      </w:pPr>
+      <w:r>
+        <w:t xml:space="preserve">P(A) + P(B) – P(A intersect </w:t>
+      </w:r>
+      <w:r>
+        <w:t>B</w:t>
+      </w:r>
+      <w:r>
+        <w:t xml:space="preserve">) = </w:t>
+      </w:r>
+      <w:r>
+        <w:t xml:space="preserve"> </w:t>
+      </w:r>
+    </w:p>
+    <w:p>
+      <w:pPr>
+        <w:pStyle w:val="ListBullet"/>
+        <w:tabs>
+          <w:tab w:val="clear" w:pos="360"/>
+          <w:tab w:val="num" w:pos="1080"/>
+        </w:tabs>
+        <w:ind w:left="1080"/>
+      </w:pPr>
+      <w:r>
+        <w:t xml:space="preserve">Set </w:t>
+      </w:r>
+      <w:r>
+        <w:t xml:space="preserve">A consists of </w:t>
+      </w:r>
+      <w:r>
+        <w:t xml:space="preserve">2 </w:t>
+      </w:r>
+      <w:r>
+        <w:t xml:space="preserve">pieces </w:t>
+      </w:r>
+      <w:r>
+        <w:t xml:space="preserve">w/ </w:t>
+      </w:r>
+      <w:r>
+        <w:t xml:space="preserve">probabilities a </w:t>
+      </w:r>
+      <w:r>
+        <w:t>+</w:t>
+      </w:r>
+      <w:r>
+        <w:t xml:space="preserve"> b. </w:t>
+      </w:r>
+    </w:p>
+    <w:p>
+      <w:pPr>
+        <w:pStyle w:val="ListBullet"/>
+        <w:tabs>
+          <w:tab w:val="clear" w:pos="360"/>
+          <w:tab w:val="num" w:pos="1080"/>
+        </w:tabs>
+        <w:ind w:left="1080"/>
+      </w:pPr>
+      <w:r>
+        <w:t xml:space="preserve">Set </w:t>
+      </w:r>
+      <w:r>
+        <w:t xml:space="preserve">B consists of </w:t>
+      </w:r>
+      <w:r>
+        <w:t xml:space="preserve">2 </w:t>
+      </w:r>
+      <w:r>
+        <w:t xml:space="preserve">pieces </w:t>
+      </w:r>
+      <w:r>
+        <w:t xml:space="preserve">w/ </w:t>
+      </w:r>
+      <w:r>
+        <w:t xml:space="preserve">probabilities b </w:t>
+      </w:r>
+      <w:r>
+        <w:t>+</w:t>
+      </w:r>
+      <w:r>
+        <w:t xml:space="preserve"> c. </w:t>
+      </w:r>
+    </w:p>
+    <w:p>
+      <w:pPr>
+        <w:pStyle w:val="ListBullet"/>
+        <w:tabs>
+          <w:tab w:val="clear" w:pos="360"/>
+          <w:tab w:val="num" w:pos="1080"/>
+        </w:tabs>
+        <w:ind w:left="1080"/>
+      </w:pPr>
+      <w:r>
+        <w:t xml:space="preserve">Must then </w:t>
+      </w:r>
+      <w:r>
+        <w:t xml:space="preserve">subtract the probability of the </w:t>
+      </w:r>
+      <w:r>
+        <w:rPr>
+          <w:i/>
+        </w:rPr>
+        <w:t>intersection</w:t>
+      </w:r>
+      <w:r>
+        <w:t xml:space="preserve"> </w:t>
+      </w:r>
+      <w:r>
+        <w:sym w:font="Wingdings" w:char="F0E0"/>
+      </w:r>
+      <w:r>
+        <w:t xml:space="preserve"> b</w:t>
+      </w:r>
+    </w:p>
+    <w:p>
+      <w:pPr>
+        <w:pStyle w:val="ListBullet"/>
+        <w:tabs>
+          <w:tab w:val="clear" w:pos="360"/>
+          <w:tab w:val="num" w:pos="1080"/>
+        </w:tabs>
+        <w:ind w:left="1080"/>
+      </w:pPr>
+      <w:r>
+        <w:t>This cancels out 1</w:t>
+      </w:r>
+      <w:r>
+        <w:t xml:space="preserve"> b </w:t>
+      </w:r>
+      <w:r>
+        <w:t xml:space="preserve">+ </w:t>
+      </w:r>
+      <w:r>
+        <w:t xml:space="preserve">we are left </w:t>
+      </w:r>
+      <w:r>
+        <w:t>w/ a+ b + c</w:t>
+      </w:r>
+    </w:p>
+    <w:p>
+      <w:pPr>
+        <w:pStyle w:val="ListBullet"/>
+        <w:tabs>
+          <w:tab w:val="clear" w:pos="360"/>
+          <w:tab w:val="num" w:pos="1080"/>
+        </w:tabs>
+        <w:ind w:left="1080"/>
+      </w:pPr>
+      <w:r>
+        <w:rPr>
+          <w:noProof/>
+        </w:rPr>
+        <w:drawing>
+          <wp:inline distT="0" distB="0" distL="0" distR="0" wp14:anchorId="35E9F1F6" wp14:editId="6AF449D3">
+            <wp:extent cx="4133850" cy="300813"/>
+            <wp:effectExtent l="0" t="0" r="0" b="4445"/>
+            <wp:docPr id="41" name="Picture 41"/>
+            <wp:cNvGraphicFramePr>
+              <a:graphicFrameLocks xmlns:a="http://schemas.openxmlformats.org/drawingml/2006/main" noChangeAspect="1"/>
+            </wp:cNvGraphicFramePr>
+            <a:graphic xmlns:a="http://schemas.openxmlformats.org/drawingml/2006/main">
+              <a:graphicData uri="http://schemas.openxmlformats.org/drawingml/2006/picture">
+                <pic:pic xmlns:pic="http://schemas.openxmlformats.org/drawingml/2006/picture">
+                  <pic:nvPicPr>
+                    <pic:cNvPr id="1" name=""/>
+                    <pic:cNvPicPr/>
+                  </pic:nvPicPr>
+                  <pic:blipFill rotWithShape="1">
+                    <a:blip r:embed="rId35"/>
+                    <a:srcRect t="57322"/>
+                    <a:stretch/>
+                  </pic:blipFill>
+                  <pic:spPr bwMode="auto">
+                    <a:xfrm>
+                      <a:off x="0" y="0"/>
+                      <a:ext cx="4133850" cy="300813"/>
+                    </a:xfrm>
+                    <a:prstGeom prst="rect">
+                      <a:avLst/>
+                    </a:prstGeom>
+                    <a:ln>
+                      <a:noFill/>
+                    </a:ln>
+                    <a:extLst>
+                      <a:ext uri="{53640926-AAD7-44D8-BBD7-CCE9431645EC}">
+                        <a14:shadowObscured xmlns:a14="http://schemas.microsoft.com/office/drawing/2010/main"/>
+                      </a:ext>
+                    </a:extLst>
+                  </pic:spPr>
+                </pic:pic>
+              </a:graphicData>
+            </a:graphic>
+          </wp:inline>
+        </w:drawing>
+      </w:r>
+    </w:p>
+    <w:p>
+      <w:pPr>
+        <w:pStyle w:val="ListBullet"/>
+        <w:tabs>
+          <w:tab w:val="clear" w:pos="360"/>
+          <w:tab w:val="num" w:pos="1080"/>
+        </w:tabs>
+        <w:ind w:left="1080"/>
+      </w:pPr>
+      <w:r>
+        <w:t xml:space="preserve">1 </w:t>
+      </w:r>
+      <w:r>
+        <w:t xml:space="preserve">particular consequence of </w:t>
+      </w:r>
+      <w:r>
+        <w:t>this</w:t>
+      </w:r>
+      <w:r>
+        <w:t xml:space="preserve"> equality </w:t>
+      </w:r>
+      <w:r>
+        <w:t>derived is:</w:t>
+      </w:r>
+    </w:p>
+    <w:p>
+      <w:pPr>
+        <w:pStyle w:val="ListBullet"/>
+        <w:tabs>
+          <w:tab w:val="clear" w:pos="360"/>
+          <w:tab w:val="num" w:pos="1440"/>
+        </w:tabs>
+        <w:ind w:left="1440"/>
+      </w:pPr>
+      <w:r>
+        <w:t>S</w:t>
+      </w:r>
+      <w:r>
+        <w:t xml:space="preserve">ince </w:t>
+      </w:r>
+      <w:r>
+        <w:t>P(A interest B) is always non-negative</w:t>
+      </w:r>
+      <w:r>
+        <w:t xml:space="preserve">, </w:t>
+      </w:r>
+      <w:r>
+        <w:t>P(</w:t>
+      </w:r>
+      <w:r>
+        <w:t xml:space="preserve">A </w:t>
+      </w:r>
+      <w:r>
+        <w:t xml:space="preserve">U </w:t>
+      </w:r>
+      <w:r>
+        <w:t>B</w:t>
+      </w:r>
+      <w:r>
+        <w:t>)</w:t>
+      </w:r>
+      <w:r>
+        <w:t xml:space="preserve"> is always </w:t>
+      </w:r>
+      <w:r>
+        <w:t>&lt;=</w:t>
+      </w:r>
+      <w:r>
+        <w:t xml:space="preserve"> </w:t>
+      </w:r>
+      <w:r>
+        <w:t>P(A) + P(B)</w:t>
+      </w:r>
+    </w:p>
+    <w:p>
+      <w:pPr>
+        <w:pStyle w:val="ListBullet"/>
+        <w:tabs>
+          <w:tab w:val="clear" w:pos="360"/>
+          <w:tab w:val="num" w:pos="1440"/>
+        </w:tabs>
+        <w:ind w:left="1440"/>
+      </w:pPr>
+      <w:r>
+        <w:rPr>
+          <w:noProof/>
+        </w:rPr>
+        <w:drawing>
+          <wp:inline distT="0" distB="0" distL="0" distR="0" wp14:anchorId="31B6D389" wp14:editId="5659C43F">
+            <wp:extent cx="2647950" cy="381000"/>
+            <wp:effectExtent l="0" t="0" r="0" b="0"/>
+            <wp:docPr id="42" name="Picture 42"/>
+            <wp:cNvGraphicFramePr>
+              <a:graphicFrameLocks xmlns:a="http://schemas.openxmlformats.org/drawingml/2006/main" noChangeAspect="1"/>
+            </wp:cNvGraphicFramePr>
+            <a:graphic xmlns:a="http://schemas.openxmlformats.org/drawingml/2006/main">
+              <a:graphicData uri="http://schemas.openxmlformats.org/drawingml/2006/picture">
+                <pic:pic xmlns:pic="http://schemas.openxmlformats.org/drawingml/2006/picture">
+                  <pic:nvPicPr>
+                    <pic:cNvPr id="1" name=""/>
+                    <pic:cNvPicPr/>
+                  </pic:nvPicPr>
+                  <pic:blipFill>
+                    <a:blip r:embed="rId36"/>
+                    <a:stretch>
+                      <a:fillRect/>
+                    </a:stretch>
+                  </pic:blipFill>
+                  <pic:spPr>
+                    <a:xfrm>
+                      <a:off x="0" y="0"/>
+                      <a:ext cx="2647950" cy="381000"/>
+                    </a:xfrm>
+                    <a:prstGeom prst="rect">
+                      <a:avLst/>
+                    </a:prstGeom>
+                  </pic:spPr>
+                </pic:pic>
+              </a:graphicData>
+            </a:graphic>
+          </wp:inline>
+        </w:drawing>
+      </w:r>
+    </w:p>
+    <w:p>
+      <w:pPr>
+        <w:pStyle w:val="ListBullet"/>
+        <w:tabs>
+          <w:tab w:val="clear" w:pos="360"/>
+          <w:tab w:val="num" w:pos="1440"/>
+        </w:tabs>
+        <w:ind w:left="1440"/>
+      </w:pPr>
+      <w:r>
+        <w:t>This inequality here is quite useful whenever we want to argue a certain probability is smaller than something</w:t>
+      </w:r>
+    </w:p>
+    <w:p>
+      <w:pPr>
+        <w:pStyle w:val="ListBullet"/>
+        <w:tabs>
+          <w:tab w:val="clear" w:pos="360"/>
+          <w:tab w:val="num" w:pos="1440"/>
+        </w:tabs>
+        <w:ind w:left="1440"/>
+      </w:pPr>
+      <w:r>
+        <w:t xml:space="preserve">This property is </w:t>
+      </w:r>
+      <w:r>
+        <w:t xml:space="preserve">called the </w:t>
+      </w:r>
+      <w:r>
+        <w:rPr>
+          <w:b/>
+          <w:u w:val="single"/>
+        </w:rPr>
+        <w:t>union bound</w:t>
+      </w:r>
+      <w:r>
+        <w:t xml:space="preserve">. </w:t>
+      </w:r>
+    </w:p>
+    <w:p>
+      <w:pPr>
+        <w:pStyle w:val="ListBullet"/>
+        <w:numPr>
+          <w:ilvl w:val="0"/>
+          <w:numId w:val="0"/>
+        </w:numPr>
+        <w:ind w:left="360"/>
+      </w:pPr>
+    </w:p>
+    <w:p>
+      <w:pPr>
+        <w:pStyle w:val="ListBullet"/>
+        <w:numPr>
+          <w:ilvl w:val="0"/>
+          <w:numId w:val="0"/>
+        </w:numPr>
+        <w:ind w:left="360"/>
+      </w:pPr>
+    </w:p>
+    <w:p>
+      <w:pPr>
+        <w:pStyle w:val="ListBullet"/>
+      </w:pPr>
+      <w:r>
+        <w:lastRenderedPageBreak/>
+        <w:t xml:space="preserve">3) </w:t>
+      </w:r>
+      <w:r>
+        <w:rPr>
+          <w:noProof/>
+        </w:rPr>
+        <w:drawing>
+          <wp:inline distT="0" distB="0" distL="0" distR="0" wp14:anchorId="0BF82B1F" wp14:editId="128440D6">
+            <wp:extent cx="3781425" cy="342900"/>
+            <wp:effectExtent l="0" t="0" r="9525" b="0"/>
+            <wp:docPr id="43" name="Picture 43"/>
+            <wp:cNvGraphicFramePr>
+              <a:graphicFrameLocks xmlns:a="http://schemas.openxmlformats.org/drawingml/2006/main" noChangeAspect="1"/>
+            </wp:cNvGraphicFramePr>
+            <a:graphic xmlns:a="http://schemas.openxmlformats.org/drawingml/2006/main">
+              <a:graphicData uri="http://schemas.openxmlformats.org/drawingml/2006/picture">
+                <pic:pic xmlns:pic="http://schemas.openxmlformats.org/drawingml/2006/picture">
+                  <pic:nvPicPr>
+                    <pic:cNvPr id="1" name=""/>
+                    <pic:cNvPicPr/>
+                  </pic:nvPicPr>
+                  <pic:blipFill>
+                    <a:blip r:embed="rId37"/>
+                    <a:stretch>
+                      <a:fillRect/>
+                    </a:stretch>
+                  </pic:blipFill>
+                  <pic:spPr>
+                    <a:xfrm>
+                      <a:off x="0" y="0"/>
+                      <a:ext cx="3781425" cy="342900"/>
+                    </a:xfrm>
+                    <a:prstGeom prst="rect">
+                      <a:avLst/>
+                    </a:prstGeom>
+                  </pic:spPr>
+                </pic:pic>
+              </a:graphicData>
+            </a:graphic>
+          </wp:inline>
+        </w:drawing>
+      </w:r>
+    </w:p>
+    <w:p>
+      <w:pPr>
+        <w:pStyle w:val="ListBullet"/>
+        <w:tabs>
+          <w:tab w:val="clear" w:pos="360"/>
+          <w:tab w:val="num" w:pos="720"/>
+        </w:tabs>
+        <w:ind w:left="720"/>
+      </w:pPr>
+      <w:r>
+        <w:t xml:space="preserve">Derive </w:t>
+      </w:r>
+      <w:r>
+        <w:t>an expression</w:t>
+      </w:r>
+      <w:r>
+        <w:t>/</w:t>
+      </w:r>
+      <w:r>
+        <w:t xml:space="preserve">way of calculating the probability of the union of </w:t>
+      </w:r>
+      <w:r>
+        <w:rPr>
+          <w:i/>
+        </w:rPr>
+        <w:t>three</w:t>
+      </w:r>
+      <w:r>
+        <w:t xml:space="preserve"> </w:t>
+      </w:r>
+      <w:r>
+        <w:t xml:space="preserve">sets that’re NOT </w:t>
+      </w:r>
+      <w:r>
+        <w:t xml:space="preserve">necessarily disjoint. </w:t>
+      </w:r>
+    </w:p>
+    <w:p>
+      <w:pPr>
+        <w:pStyle w:val="ListBullet"/>
+        <w:tabs>
+          <w:tab w:val="clear" w:pos="360"/>
+          <w:tab w:val="num" w:pos="720"/>
+        </w:tabs>
+        <w:ind w:left="720"/>
+      </w:pPr>
+      <w:r>
+        <w:t>W/in the SS we have 3 sets/events</w:t>
+      </w:r>
+    </w:p>
+    <w:p>
+      <w:pPr>
+        <w:pStyle w:val="ListBullet"/>
+        <w:tabs>
+          <w:tab w:val="clear" w:pos="360"/>
+          <w:tab w:val="num" w:pos="720"/>
+        </w:tabs>
+        <w:ind w:left="720"/>
+      </w:pPr>
+      <w:r>
+        <w:t>We are going to use a set theoretic relation</w:t>
+      </w:r>
+      <w:r>
+        <w:t xml:space="preserve"> +</w:t>
+      </w:r>
+      <w:r>
+        <w:t xml:space="preserve"> </w:t>
+      </w:r>
+      <w:r>
+        <w:t xml:space="preserve">will </w:t>
+      </w:r>
+      <w:r>
+        <w:t xml:space="preserve">express the union of these </w:t>
+      </w:r>
+      <w:r>
+        <w:t>3</w:t>
+      </w:r>
+      <w:r>
+        <w:t xml:space="preserve"> sets as the union of </w:t>
+      </w:r>
+      <w:r>
+        <w:t>3</w:t>
+      </w:r>
+      <w:r>
+        <w:t xml:space="preserve"> disjoint pieces. </w:t>
+      </w:r>
+    </w:p>
+    <w:p>
+      <w:pPr>
+        <w:pStyle w:val="ListBullet"/>
+        <w:tabs>
+          <w:tab w:val="clear" w:pos="360"/>
+          <w:tab w:val="num" w:pos="1080"/>
+        </w:tabs>
+        <w:ind w:left="1080"/>
+      </w:pPr>
+      <w:r>
+        <w:t xml:space="preserve">1 = Set </w:t>
+      </w:r>
+      <w:r>
+        <w:t>A itself</w:t>
+      </w:r>
+    </w:p>
+    <w:p>
+      <w:pPr>
+        <w:pStyle w:val="ListBullet"/>
+        <w:tabs>
+          <w:tab w:val="clear" w:pos="360"/>
+          <w:tab w:val="num" w:pos="1080"/>
+        </w:tabs>
+        <w:ind w:left="1080"/>
+      </w:pPr>
+      <w:r>
+        <w:t xml:space="preserve">2 = Part </w:t>
+      </w:r>
+      <w:r>
+        <w:t>of B which is o</w:t>
+      </w:r>
+      <w:r>
+        <w:t xml:space="preserve">utside A </w:t>
+      </w:r>
+      <w:r>
+        <w:sym w:font="Wingdings" w:char="F0E0"/>
+      </w:r>
+      <w:r>
+        <w:t xml:space="preserve"> </w:t>
+      </w:r>
+      <w:r>
+        <w:t xml:space="preserve">intersection of B </w:t>
+      </w:r>
+      <w:r>
+        <w:t xml:space="preserve">w/ </w:t>
+      </w:r>
+      <w:r>
+        <w:t>complement of A</w:t>
+      </w:r>
+    </w:p>
+    <w:p>
+      <w:pPr>
+        <w:pStyle w:val="ListBullet"/>
+        <w:tabs>
+          <w:tab w:val="clear" w:pos="360"/>
+          <w:tab w:val="num" w:pos="1080"/>
+        </w:tabs>
+        <w:ind w:left="1080"/>
+      </w:pPr>
+      <w:r>
+        <w:t xml:space="preserve">3 = </w:t>
+      </w:r>
+      <w:r>
+        <w:t xml:space="preserve">whatever is left in order to form the union of the </w:t>
+      </w:r>
+      <w:r>
+        <w:t xml:space="preserve">3 </w:t>
+      </w:r>
+      <w:r>
+        <w:t>sets</w:t>
+      </w:r>
+      <w:r>
+        <w:t xml:space="preserve"> = </w:t>
+      </w:r>
+      <w:r>
+        <w:t xml:space="preserve">that part of C that does not belong to A </w:t>
+      </w:r>
+      <w:r>
+        <w:t xml:space="preserve">nor belong to B = </w:t>
+      </w:r>
+      <w:r>
+        <w:t xml:space="preserve">C intersection with A complement </w:t>
+      </w:r>
+      <w:r>
+        <w:t>+</w:t>
+      </w:r>
+      <w:r>
+        <w:t xml:space="preserve"> B complement. </w:t>
+      </w:r>
+    </w:p>
+    <w:p>
+      <w:pPr>
+        <w:pStyle w:val="ListBullet"/>
+        <w:numPr>
+          <w:ilvl w:val="0"/>
+          <w:numId w:val="0"/>
+        </w:numPr>
+        <w:ind w:left="720"/>
+      </w:pPr>
+      <w:r>
+        <w:rPr>
+          <w:noProof/>
+        </w:rPr>
+        <w:drawing>
+          <wp:inline distT="0" distB="0" distL="0" distR="0" wp14:anchorId="29BE6697" wp14:editId="212CB111">
+            <wp:extent cx="1296065" cy="718544"/>
+            <wp:effectExtent l="0" t="0" r="0" b="5715"/>
+            <wp:docPr id="48" name="Picture 48"/>
+            <wp:cNvGraphicFramePr>
+              <a:graphicFrameLocks xmlns:a="http://schemas.openxmlformats.org/drawingml/2006/main" noChangeAspect="1"/>
+            </wp:cNvGraphicFramePr>
+            <a:graphic xmlns:a="http://schemas.openxmlformats.org/drawingml/2006/main">
+              <a:graphicData uri="http://schemas.openxmlformats.org/drawingml/2006/picture">
+                <pic:pic xmlns:pic="http://schemas.openxmlformats.org/drawingml/2006/picture">
+                  <pic:nvPicPr>
+                    <pic:cNvPr id="1" name=""/>
+                    <pic:cNvPicPr/>
+                  </pic:nvPicPr>
+                  <pic:blipFill>
+                    <a:blip r:embed="rId38"/>
+                    <a:stretch>
+                      <a:fillRect/>
+                    </a:stretch>
+                  </pic:blipFill>
+                  <pic:spPr>
+                    <a:xfrm>
+                      <a:off x="0" y="0"/>
+                      <a:ext cx="1307970" cy="725144"/>
+                    </a:xfrm>
+                    <a:prstGeom prst="rect">
+                      <a:avLst/>
+                    </a:prstGeom>
+                  </pic:spPr>
+                </pic:pic>
+              </a:graphicData>
+            </a:graphic>
+          </wp:inline>
+        </w:drawing>
+      </w:r>
+      <w:r>
+        <w:rPr>
+          <w:noProof/>
+        </w:rPr>
+        <w:drawing>
+          <wp:inline distT="0" distB="0" distL="0" distR="0" wp14:anchorId="1B33795E" wp14:editId="6DECAB07">
+            <wp:extent cx="3781425" cy="723900"/>
+            <wp:effectExtent l="0" t="0" r="9525" b="0"/>
+            <wp:docPr id="44" name="Picture 44"/>
+            <wp:cNvGraphicFramePr>
+              <a:graphicFrameLocks xmlns:a="http://schemas.openxmlformats.org/drawingml/2006/main" noChangeAspect="1"/>
+            </wp:cNvGraphicFramePr>
+            <a:graphic xmlns:a="http://schemas.openxmlformats.org/drawingml/2006/main">
+              <a:graphicData uri="http://schemas.openxmlformats.org/drawingml/2006/picture">
+                <pic:pic xmlns:pic="http://schemas.openxmlformats.org/drawingml/2006/picture">
+                  <pic:nvPicPr>
+                    <pic:cNvPr id="1" name=""/>
+                    <pic:cNvPicPr/>
+                  </pic:nvPicPr>
+                  <pic:blipFill>
+                    <a:blip r:embed="rId39"/>
+                    <a:stretch>
+                      <a:fillRect/>
+                    </a:stretch>
+                  </pic:blipFill>
+                  <pic:spPr>
+                    <a:xfrm>
+                      <a:off x="0" y="0"/>
+                      <a:ext cx="3781425" cy="723900"/>
+                    </a:xfrm>
+                    <a:prstGeom prst="rect">
+                      <a:avLst/>
+                    </a:prstGeom>
+                  </pic:spPr>
+                </pic:pic>
+              </a:graphicData>
+            </a:graphic>
+          </wp:inline>
+        </w:drawing>
+      </w:r>
+    </w:p>
+    <w:p>
+      <w:pPr>
+        <w:pStyle w:val="ListBullet"/>
+        <w:tabs>
+          <w:tab w:val="clear" w:pos="360"/>
+          <w:tab w:val="num" w:pos="720"/>
+        </w:tabs>
+        <w:ind w:left="720"/>
+      </w:pPr>
+      <w:r>
+        <w:t>I</w:t>
+      </w:r>
+      <w:r>
+        <w:t xml:space="preserve">ntersection of </w:t>
+      </w:r>
+      <w:r>
+        <w:t>2</w:t>
+      </w:r>
+      <w:r>
+        <w:t xml:space="preserve"> sets is t</w:t>
+      </w:r>
+      <w:r>
+        <w:t>he same no matter in the order</w:t>
+      </w:r>
+    </w:p>
+    <w:p>
+      <w:pPr>
+        <w:pStyle w:val="ListBullet"/>
+        <w:tabs>
+          <w:tab w:val="clear" w:pos="360"/>
+          <w:tab w:val="num" w:pos="720"/>
+        </w:tabs>
+        <w:ind w:left="720"/>
+      </w:pPr>
+      <w:r>
+        <w:t xml:space="preserve">Notice </w:t>
+      </w:r>
+      <w:r>
+        <w:t xml:space="preserve">these </w:t>
+      </w:r>
+      <w:r>
+        <w:t xml:space="preserve">3 pieces </w:t>
+      </w:r>
+      <w:r>
+        <w:t>are disjoint from each other, s</w:t>
+      </w:r>
+      <w:r>
+        <w:t xml:space="preserve">o by the </w:t>
+      </w:r>
+      <w:r>
+        <w:rPr>
+          <w:u w:val="single"/>
+        </w:rPr>
+        <w:t>additivity axiom</w:t>
+      </w:r>
+      <w:r>
+        <w:t xml:space="preserve">, </w:t>
+      </w:r>
+      <w:r>
+        <w:t>we get the 3</w:t>
+      </w:r>
+      <w:r>
+        <w:rPr>
+          <w:vertAlign w:val="superscript"/>
+        </w:rPr>
+        <w:t>rd</w:t>
+      </w:r>
+      <w:r>
+        <w:t xml:space="preserve"> consequence above</w:t>
+      </w:r>
+    </w:p>
+    <w:p>
+      <w:pPr>
+        <w:pStyle w:val="ListBullet"/>
+      </w:pPr>
+      <w:r>
+        <w:rPr>
+          <w:noProof/>
+        </w:rPr>
+        <w:drawing>
+          <wp:inline distT="0" distB="0" distL="0" distR="0" wp14:anchorId="48E8719D" wp14:editId="37F17B05">
+            <wp:extent cx="5191125" cy="314325"/>
+            <wp:effectExtent l="0" t="0" r="9525" b="9525"/>
+            <wp:docPr id="45" name="Picture 45"/>
+            <wp:cNvGraphicFramePr>
+              <a:graphicFrameLocks xmlns:a="http://schemas.openxmlformats.org/drawingml/2006/main" noChangeAspect="1"/>
+            </wp:cNvGraphicFramePr>
+            <a:graphic xmlns:a="http://schemas.openxmlformats.org/drawingml/2006/main">
+              <a:graphicData uri="http://schemas.openxmlformats.org/drawingml/2006/picture">
+                <pic:pic xmlns:pic="http://schemas.openxmlformats.org/drawingml/2006/picture">
+                  <pic:nvPicPr>
+                    <pic:cNvPr id="1" name=""/>
+                    <pic:cNvPicPr/>
+                  </pic:nvPicPr>
+                  <pic:blipFill>
+                    <a:blip r:embed="rId40"/>
+                    <a:stretch>
+                      <a:fillRect/>
+                    </a:stretch>
+                  </pic:blipFill>
+                  <pic:spPr>
+                    <a:xfrm>
+                      <a:off x="0" y="0"/>
+                      <a:ext cx="5191125" cy="314325"/>
+                    </a:xfrm>
+                    <a:prstGeom prst="rect">
+                      <a:avLst/>
+                    </a:prstGeom>
+                  </pic:spPr>
+                </pic:pic>
+              </a:graphicData>
+            </a:graphic>
+          </wp:inline>
+        </w:drawing>
+      </w:r>
+    </w:p>
+    <w:p>
+      <w:pPr>
+        <w:pStyle w:val="ListBullet"/>
+      </w:pPr>
+      <w:r>
+        <w:rPr>
+          <w:rFonts w:ascii="Verdana" w:hAnsi="Verdana"/>
+          <w:color w:val="222222"/>
+          <w:shd w:val="clear" w:color="auto" w:fill="FFFFFF"/>
+        </w:rPr>
+        <w:t>For each one of the following statements, determine whether it is true or false. </w:t>
+      </w:r>
+      <w:r>
+        <w:rPr>
+          <w:rFonts w:ascii="Verdana" w:hAnsi="Verdana"/>
+          <w:i/>
+          <w:iCs/>
+          <w:color w:val="222222"/>
+          <w:shd w:val="clear" w:color="auto" w:fill="FFFFFF"/>
+        </w:rPr>
+        <w:t>Note:</w:t>
+      </w:r>
+      <w:r>
+        <w:rPr>
+          <w:rFonts w:ascii="Verdana" w:hAnsi="Verdana"/>
+          <w:color w:val="222222"/>
+          <w:shd w:val="clear" w:color="auto" w:fill="FFFFFF"/>
+        </w:rPr>
+        <w:t> “False" means “not guaranteed to be true."</w:t>
+      </w:r>
+    </w:p>
+    <w:p>
+      <w:pPr>
+        <w:pStyle w:val="ListBullet"/>
+        <w:tabs>
+          <w:tab w:val="clear" w:pos="360"/>
+          <w:tab w:val="num" w:pos="720"/>
+        </w:tabs>
+        <w:ind w:left="720"/>
+      </w:pPr>
+      <w:r>
+        <w:rPr>
+          <w:noProof/>
+        </w:rPr>
+        <w:drawing>
+          <wp:inline distT="0" distB="0" distL="0" distR="0" wp14:anchorId="2B7D4431" wp14:editId="4AD452D5">
+            <wp:extent cx="3352800" cy="342900"/>
+            <wp:effectExtent l="0" t="0" r="0" b="0"/>
+            <wp:docPr id="46" name="Picture 46"/>
+            <wp:cNvGraphicFramePr>
+              <a:graphicFrameLocks xmlns:a="http://schemas.openxmlformats.org/drawingml/2006/main" noChangeAspect="1"/>
+            </wp:cNvGraphicFramePr>
+            <a:graphic xmlns:a="http://schemas.openxmlformats.org/drawingml/2006/main">
+              <a:graphicData uri="http://schemas.openxmlformats.org/drawingml/2006/picture">
+                <pic:pic xmlns:pic="http://schemas.openxmlformats.org/drawingml/2006/picture">
+                  <pic:nvPicPr>
+                    <pic:cNvPr id="1" name=""/>
+                    <pic:cNvPicPr/>
+                  </pic:nvPicPr>
+                  <pic:blipFill>
+                    <a:blip r:embed="rId41"/>
+                    <a:stretch>
+                      <a:fillRect/>
+                    </a:stretch>
+                  </pic:blipFill>
+                  <pic:spPr>
+                    <a:xfrm>
+                      <a:off x="0" y="0"/>
+                      <a:ext cx="3352800" cy="342900"/>
+                    </a:xfrm>
+                    <a:prstGeom prst="rect">
+                      <a:avLst/>
+                    </a:prstGeom>
+                  </pic:spPr>
+                </pic:pic>
+              </a:graphicData>
+            </a:graphic>
+          </wp:inline>
+        </w:drawing>
+      </w:r>
+    </w:p>
+    <w:p>
+      <w:pPr>
+        <w:pStyle w:val="ListBullet"/>
+        <w:tabs>
+          <w:tab w:val="clear" w:pos="360"/>
+          <w:tab w:val="num" w:pos="720"/>
+        </w:tabs>
+        <w:ind w:left="720"/>
+      </w:pPr>
+      <w:r>
+        <w:rPr>
+          <w:noProof/>
+        </w:rPr>
+        <w:drawing>
+          <wp:inline distT="0" distB="0" distL="0" distR="0" wp14:anchorId="027A8BB7" wp14:editId="759DDA2E">
+            <wp:extent cx="4562475" cy="371475"/>
+            <wp:effectExtent l="0" t="0" r="9525" b="9525"/>
+            <wp:docPr id="47" name="Picture 47"/>
+            <wp:cNvGraphicFramePr>
+              <a:graphicFrameLocks xmlns:a="http://schemas.openxmlformats.org/drawingml/2006/main" noChangeAspect="1"/>
+            </wp:cNvGraphicFramePr>
+            <a:graphic xmlns:a="http://schemas.openxmlformats.org/drawingml/2006/main">
+              <a:graphicData uri="http://schemas.openxmlformats.org/drawingml/2006/picture">
+                <pic:pic xmlns:pic="http://schemas.openxmlformats.org/drawingml/2006/picture">
+                  <pic:nvPicPr>
+                    <pic:cNvPr id="1" name=""/>
+                    <pic:cNvPicPr/>
+                  </pic:nvPicPr>
+                  <pic:blipFill>
+                    <a:blip r:embed="rId42"/>
+                    <a:stretch>
+                      <a:fillRect/>
+                    </a:stretch>
+                  </pic:blipFill>
+                  <pic:spPr>
+                    <a:xfrm>
+                      <a:off x="0" y="0"/>
+                      <a:ext cx="4562475" cy="371475"/>
+                    </a:xfrm>
+                    <a:prstGeom prst="rect">
+                      <a:avLst/>
+                    </a:prstGeom>
+                  </pic:spPr>
+                </pic:pic>
+              </a:graphicData>
+            </a:graphic>
+          </wp:inline>
+        </w:drawing>
+      </w:r>
+    </w:p>
+    <w:p>
+      <w:pPr>
+        <w:pStyle w:val="ListBullet"/>
+        <w:tabs>
+          <w:tab w:val="clear" w:pos="360"/>
+          <w:tab w:val="num" w:pos="1080"/>
+        </w:tabs>
+        <w:ind w:left="1080"/>
+      </w:pPr>
+      <w:bookmarkStart w:id="0" w:name="_GoBack"/>
+      <w:bookmarkEnd w:id="0"/>
+      <w:r>
+        <w:rPr>
+          <w:noProof/>
+        </w:rPr>
+        <w:drawing>
+          <wp:inline distT="0" distB="0" distL="0" distR="0" wp14:anchorId="0369D6BF" wp14:editId="4D318676">
+            <wp:extent cx="5943600" cy="486410"/>
+            <wp:effectExtent l="0" t="0" r="0" b="8890"/>
+            <wp:docPr id="49" name="Picture 49"/>
+            <wp:cNvGraphicFramePr>
+              <a:graphicFrameLocks xmlns:a="http://schemas.openxmlformats.org/drawingml/2006/main" noChangeAspect="1"/>
+            </wp:cNvGraphicFramePr>
+            <a:graphic xmlns:a="http://schemas.openxmlformats.org/drawingml/2006/main">
+              <a:graphicData uri="http://schemas.openxmlformats.org/drawingml/2006/picture">
+                <pic:pic xmlns:pic="http://schemas.openxmlformats.org/drawingml/2006/picture">
+                  <pic:nvPicPr>
+                    <pic:cNvPr id="1" name=""/>
+                    <pic:cNvPicPr/>
+                  </pic:nvPicPr>
+                  <pic:blipFill>
+                    <a:blip r:embed="rId43"/>
+                    <a:stretch>
+                      <a:fillRect/>
+                    </a:stretch>
+                  </pic:blipFill>
+                  <pic:spPr>
+                    <a:xfrm>
+                      <a:off x="0" y="0"/>
+                      <a:ext cx="5943600" cy="486410"/>
+                    </a:xfrm>
+                    <a:prstGeom prst="rect">
+                      <a:avLst/>
+                    </a:prstGeom>
+                  </pic:spPr>
+                </pic:pic>
+              </a:graphicData>
+            </a:graphic>
+          </wp:inline>
+        </w:drawing>
+      </w:r>
     </w:p>
     <w:sectPr>
       <w:pgSz w:w="12240" w:h="15840"/>
@@ -5536,6 +7144,9 @@
     <w:abstractNumId w:val="0"/>
   </w:num>
   <w:num w:numId="3">
+    <w:abstractNumId w:val="0"/>
+  </w:num>
+  <w:num w:numId="4">
     <w:abstractNumId w:val="0"/>
   </w:num>
 </w:numbering>
@@ -5938,6 +7549,7 @@
   <w:style w:type="character" w:default="1" w:styleId="DefaultParagraphFont">
     <w:name w:val="Default Paragraph Font"/>
     <w:uiPriority w:val="1"/>
+    <w:semiHidden/>
     <w:unhideWhenUsed/>
   </w:style>
   <w:style w:type="table" w:default="1" w:styleId="TableNormal">

</xml_diff>

<commit_message>
Continue on with Unit 1 for EDX MIT Intro to Prob.
</commit_message>
<xml_diff>
--- a/Stats/EDX/IntroToProbability_MIT/Unit1_ProbabilityModelsAndAxioms.docx
+++ b/Stats/EDX/IntroToProbability_MIT/Unit1_ProbabilityModelsAndAxioms.docx
@@ -5236,16 +5236,7 @@
         <w:pStyle w:val="ListBullet"/>
       </w:pPr>
       <w:r>
-        <w:t>There are</w:t>
-      </w:r>
-      <w:r>
-        <w:t xml:space="preserve"> additional properties of probability laws which are, again, consequences of the</w:t>
-      </w:r>
-      <w:r>
-        <w:t xml:space="preserve"> 3</w:t>
-      </w:r>
-      <w:r>
-        <w:t xml:space="preserve"> axioms </w:t>
+        <w:t xml:space="preserve">There are additional properties of probability laws which are, again, consequences of the 3 axioms </w:t>
       </w:r>
     </w:p>
     <w:p>
@@ -5306,31 +5297,7 @@
         <w:ind w:left="720"/>
       </w:pPr>
       <w:r>
-        <w:t xml:space="preserve">If we have </w:t>
-      </w:r>
-      <w:r>
-        <w:t>2</w:t>
-      </w:r>
-      <w:r>
-        <w:t xml:space="preserve"> sets </w:t>
-      </w:r>
-      <w:r>
-        <w:t>+ 1</w:t>
-      </w:r>
-      <w:r>
-        <w:t xml:space="preserve"> is smaller than the other</w:t>
-      </w:r>
-      <w:r>
-        <w:t xml:space="preserve"> (SS(b) &gt; SS(a))</w:t>
-      </w:r>
-      <w:r>
-        <w:t xml:space="preserve">, the probability </w:t>
-      </w:r>
-      <w:r>
-        <w:t xml:space="preserve">an </w:t>
-      </w:r>
-      <w:r>
-        <w:t xml:space="preserve">outcome falls inside B should be at </w:t>
+        <w:t xml:space="preserve">If we have 2 sets + 1 is smaller than the other (SS(b) &gt; SS(a)), the probability an outcome falls inside B should be at </w:t>
       </w:r>
       <w:r>
         <w:rPr>
@@ -5416,10 +5383,7 @@
         <w:ind w:left="720"/>
       </w:pPr>
       <w:r>
-        <w:t xml:space="preserve">Set </w:t>
-      </w:r>
-      <w:r>
-        <w:t xml:space="preserve">B can be expressed as a </w:t>
+        <w:t xml:space="preserve">Set B can be expressed as a </w:t>
       </w:r>
       <w:r>
         <w:rPr>
@@ -5428,31 +5392,13 @@
         <w:t>union</w:t>
       </w:r>
       <w:r>
-        <w:t xml:space="preserve"> of 2 </w:t>
-      </w:r>
-      <w:r>
-        <w:t>pieces</w:t>
-      </w:r>
-      <w:r>
-        <w:t xml:space="preserve"> </w:t>
+        <w:t xml:space="preserve"> of 2 pieces </w:t>
       </w:r>
       <w:r>
         <w:sym w:font="Wingdings" w:char="F0E0"/>
       </w:r>
       <w:r>
-        <w:t xml:space="preserve"> </w:t>
-      </w:r>
-      <w:r>
-        <w:t xml:space="preserve">set A </w:t>
-      </w:r>
-      <w:r>
-        <w:t xml:space="preserve">+ all </w:t>
-      </w:r>
-      <w:r>
-        <w:t xml:space="preserve">elements of B </w:t>
-      </w:r>
-      <w:r>
-        <w:t>that do not belong in A</w:t>
+        <w:t xml:space="preserve"> set A + all elements of B that do not belong in A</w:t>
       </w:r>
     </w:p>
     <w:p>
@@ -5515,10 +5461,7 @@
         <w:ind w:left="720"/>
       </w:pPr>
       <w:r>
-        <w:t xml:space="preserve">These </w:t>
-      </w:r>
-      <w:r>
-        <w:t xml:space="preserve">belong to the </w:t>
+        <w:t xml:space="preserve">These belong to the </w:t>
       </w:r>
       <w:r>
         <w:rPr>
@@ -5541,22 +5484,7 @@
         <w:sym w:font="Wingdings" w:char="F0E0"/>
       </w:r>
       <w:r>
-        <w:t xml:space="preserve"> express </w:t>
-      </w:r>
-      <w:r>
-        <w:t xml:space="preserve">set B as the union of </w:t>
-      </w:r>
-      <w:r>
-        <w:t xml:space="preserve">2 </w:t>
-      </w:r>
-      <w:r>
-        <w:t>disjoint</w:t>
-      </w:r>
-      <w:r>
-        <w:t xml:space="preserve"> </w:t>
-      </w:r>
-      <w:r>
-        <w:t xml:space="preserve">pieces. </w:t>
+        <w:t xml:space="preserve"> express set B as the union of 2 disjoint pieces. </w:t>
       </w:r>
     </w:p>
     <w:p>
@@ -5569,10 +5497,7 @@
         <w:ind w:left="720"/>
       </w:pPr>
       <w:r>
-        <w:t>Therefore</w:t>
-      </w:r>
-      <w:r>
-        <w:t xml:space="preserve"> we can apply the </w:t>
+        <w:t xml:space="preserve">Therefore we can apply the </w:t>
       </w:r>
       <w:r>
         <w:rPr>
@@ -5584,22 +5509,7 @@
         <w:t xml:space="preserve"> + </w:t>
       </w:r>
       <w:r>
-        <w:t xml:space="preserve">write </w:t>
-      </w:r>
-      <w:r>
-        <w:t>P(</w:t>
-      </w:r>
-      <w:r>
-        <w:t>B</w:t>
-      </w:r>
-      <w:r>
-        <w:t xml:space="preserve">) = P(A) + </w:t>
-      </w:r>
-      <w:r>
-        <w:t xml:space="preserve"> </w:t>
-      </w:r>
-      <w:r>
-        <w:t>P(B N A(c))</w:t>
+        <w:t>write P(B) = P(A) +  P(B N A(c))</w:t>
       </w:r>
     </w:p>
     <w:p>
@@ -5662,13 +5572,7 @@
         <w:ind w:left="720"/>
       </w:pPr>
       <w:r>
-        <w:t xml:space="preserve">Since </w:t>
-      </w:r>
-      <w:r>
-        <w:t xml:space="preserve">probabilities are non-negative, </w:t>
-      </w:r>
-      <w:r>
-        <w:t>the 2</w:t>
+        <w:t>Since probabilities are non-negative, the 2</w:t>
       </w:r>
       <w:r>
         <w:rPr>
@@ -5677,10 +5581,7 @@
         <w:t>nd</w:t>
       </w:r>
       <w:r>
-        <w:t xml:space="preserve"> term </w:t>
-      </w:r>
-      <w:r>
-        <w:t xml:space="preserve">is at least as large as </w:t>
+        <w:t xml:space="preserve"> term is at least as large as </w:t>
       </w:r>
       <w:r>
         <w:t>P(</w:t>
@@ -7061,8 +6962,6 @@
         </w:tabs>
         <w:ind w:left="1080"/>
       </w:pPr>
-      <w:bookmarkStart w:id="0" w:name="_GoBack"/>
-      <w:bookmarkEnd w:id="0"/>
       <w:r>
         <w:rPr>
           <w:noProof/>
@@ -7103,6 +7002,3781 @@
           </wp:inline>
         </w:drawing>
       </w:r>
+      <w:r>
+        <w:br/>
+      </w:r>
+    </w:p>
+    <w:p>
+      <w:pPr>
+        <w:pStyle w:val="ListBullet"/>
+        <w:numPr>
+          <w:ilvl w:val="0"/>
+          <w:numId w:val="0"/>
+        </w:numPr>
+        <w:ind w:left="360" w:hanging="360"/>
+        <w:jc w:val="center"/>
+        <w:rPr>
+          <w:b/>
+          <w:u w:val="single"/>
+        </w:rPr>
+      </w:pPr>
+      <w:r>
+        <w:rPr>
+          <w:b/>
+          <w:u w:val="single"/>
+        </w:rPr>
+        <w:t>Discrete</w:t>
+      </w:r>
+      <w:r>
+        <w:rPr>
+          <w:b/>
+          <w:u w:val="single"/>
+        </w:rPr>
+        <w:t xml:space="preserve"> SS</w:t>
+      </w:r>
+      <w:r>
+        <w:rPr>
+          <w:b/>
+          <w:u w:val="single"/>
+        </w:rPr>
+        <w:t xml:space="preserve"> Example</w:t>
+      </w:r>
+    </w:p>
+    <w:p>
+      <w:pPr>
+        <w:pStyle w:val="ListBullet"/>
+        <w:numPr>
+          <w:ilvl w:val="0"/>
+          <w:numId w:val="0"/>
+        </w:numPr>
+        <w:ind w:left="360" w:hanging="360"/>
+        <w:jc w:val="center"/>
+        <w:rPr>
+          <w:b/>
+          <w:u w:val="single"/>
+        </w:rPr>
+      </w:pPr>
+    </w:p>
+    <w:p>
+      <w:pPr>
+        <w:pStyle w:val="ListBullet"/>
+      </w:pPr>
+      <w:r>
+        <w:t>2 rolls of tetrahedral die = 16 possible outcomes</w:t>
+      </w:r>
+    </w:p>
+    <w:p>
+      <w:pPr>
+        <w:pStyle w:val="ListBullet"/>
+        <w:numPr>
+          <w:ilvl w:val="0"/>
+          <w:numId w:val="0"/>
+        </w:numPr>
+        <w:ind w:left="2520" w:firstLine="360"/>
+      </w:pPr>
+      <w:r>
+        <w:rPr>
+          <w:noProof/>
+        </w:rPr>
+        <w:drawing>
+          <wp:inline distT="0" distB="0" distL="0" distR="0" wp14:anchorId="676DD06C" wp14:editId="2D4C83BF">
+            <wp:extent cx="1799197" cy="1409257"/>
+            <wp:effectExtent l="0" t="0" r="0" b="635"/>
+            <wp:docPr id="36" name="Picture 36"/>
+            <wp:cNvGraphicFramePr>
+              <a:graphicFrameLocks xmlns:a="http://schemas.openxmlformats.org/drawingml/2006/main" noChangeAspect="1"/>
+            </wp:cNvGraphicFramePr>
+            <a:graphic xmlns:a="http://schemas.openxmlformats.org/drawingml/2006/main">
+              <a:graphicData uri="http://schemas.openxmlformats.org/drawingml/2006/picture">
+                <pic:pic xmlns:pic="http://schemas.openxmlformats.org/drawingml/2006/picture">
+                  <pic:nvPicPr>
+                    <pic:cNvPr id="1" name=""/>
+                    <pic:cNvPicPr/>
+                  </pic:nvPicPr>
+                  <pic:blipFill>
+                    <a:blip r:embed="rId44"/>
+                    <a:stretch>
+                      <a:fillRect/>
+                    </a:stretch>
+                  </pic:blipFill>
+                  <pic:spPr>
+                    <a:xfrm>
+                      <a:off x="0" y="0"/>
+                      <a:ext cx="1812762" cy="1419882"/>
+                    </a:xfrm>
+                    <a:prstGeom prst="rect">
+                      <a:avLst/>
+                    </a:prstGeom>
+                  </pic:spPr>
+                </pic:pic>
+              </a:graphicData>
+            </a:graphic>
+          </wp:inline>
+        </w:drawing>
+      </w:r>
+    </w:p>
+    <w:p>
+      <w:pPr>
+        <w:pStyle w:val="ListBullet"/>
+      </w:pPr>
+      <w:r>
+        <w:t xml:space="preserve">Assign probability laws w/ assumption each outcome has 1/16 chance of happening (equally likely)  </w:t>
+      </w:r>
+    </w:p>
+    <w:p>
+      <w:pPr>
+        <w:pStyle w:val="ListBullet"/>
+      </w:pPr>
+      <w:r>
+        <w:rPr>
+          <w:b/>
+        </w:rPr>
+        <w:t>P(X = 1)</w:t>
+      </w:r>
+      <w:r>
+        <w:t xml:space="preserve"> </w:t>
+      </w:r>
+      <w:r>
+        <w:sym w:font="Wingdings" w:char="F0E0"/>
+      </w:r>
+      <w:r>
+        <w:t xml:space="preserve"> can happen in 4 ways (4 different Y values) = 4/16 = ¼</w:t>
+      </w:r>
+    </w:p>
+    <w:p>
+      <w:pPr>
+        <w:pStyle w:val="ListBullet"/>
+      </w:pPr>
+      <w:r>
+        <w:t xml:space="preserve">Let Z = min(X, Y) </w:t>
+      </w:r>
+      <w:r>
+        <w:sym w:font="Wingdings" w:char="F0E0"/>
+      </w:r>
+      <w:r>
+        <w:t xml:space="preserve"> the smaller of the 2 numbers from the 2 rolls</w:t>
+      </w:r>
+    </w:p>
+    <w:p>
+      <w:pPr>
+        <w:pStyle w:val="ListBullet"/>
+      </w:pPr>
+      <w:r>
+        <w:lastRenderedPageBreak/>
+        <w:t xml:space="preserve">Now calculate P(Z = </w:t>
+      </w:r>
+      <w:r>
+        <w:rPr>
+          <w:b/>
+        </w:rPr>
+        <w:t>4)</w:t>
+      </w:r>
+      <w:r>
+        <w:t xml:space="preserve"> </w:t>
+      </w:r>
+      <w:r>
+        <w:sym w:font="Wingdings" w:char="F0E0"/>
+      </w:r>
+      <w:r>
+        <w:t xml:space="preserve"> find all outcomes where 4 is the smaller number </w:t>
+      </w:r>
+      <w:r>
+        <w:sym w:font="Wingdings" w:char="F0E0"/>
+      </w:r>
+      <w:r>
+        <w:t xml:space="preserve"> only “happens” when BOTH outcomes are 4 (neither can be &gt; 4, so it’s the min) </w:t>
+      </w:r>
+      <w:r>
+        <w:sym w:font="Wingdings" w:char="F0E0"/>
+      </w:r>
+      <w:r>
+        <w:t xml:space="preserve"> 1/16</w:t>
+      </w:r>
+    </w:p>
+    <w:p>
+      <w:pPr>
+        <w:pStyle w:val="ListBullet"/>
+      </w:pPr>
+      <w:r>
+        <w:rPr>
+          <w:b/>
+        </w:rPr>
+        <w:t>P(Z = 2)</w:t>
+      </w:r>
+      <w:r>
+        <w:t xml:space="preserve"> </w:t>
+      </w:r>
+      <w:r>
+        <w:sym w:font="Wingdings" w:char="F0E0"/>
+      </w:r>
+      <w:r>
+        <w:t xml:space="preserve"> all outcomes w/ Y = 2 and X &gt;= 2 </w:t>
+      </w:r>
+      <w:r>
+        <w:sym w:font="Wingdings" w:char="F0E0"/>
+      </w:r>
+      <w:r>
+        <w:t xml:space="preserve"> X = 2, 3, or 4, then all outcomes X = 2 w/ Y &gt;= 2 </w:t>
+      </w:r>
+      <w:r>
+        <w:sym w:font="Wingdings" w:char="F0E0"/>
+      </w:r>
+      <w:r>
+        <w:t xml:space="preserve"> Y = 2, 3, or 4 </w:t>
+      </w:r>
+      <w:r>
+        <w:sym w:font="Wingdings" w:char="F0E0"/>
+      </w:r>
+      <w:r>
+        <w:t xml:space="preserve"> 6/16 – 1/15 b/c X = 2 and Y = 2 appear in both sets </w:t>
+      </w:r>
+      <w:r>
+        <w:sym w:font="Wingdings" w:char="F0E0"/>
+      </w:r>
+      <w:r>
+        <w:t xml:space="preserve"> in green below</w:t>
+      </w:r>
+    </w:p>
+    <w:p>
+      <w:pPr>
+        <w:pStyle w:val="ListBullet"/>
+        <w:numPr>
+          <w:ilvl w:val="0"/>
+          <w:numId w:val="0"/>
+        </w:numPr>
+        <w:ind w:left="2520" w:firstLine="360"/>
+      </w:pPr>
+      <w:r>
+        <w:rPr>
+          <w:noProof/>
+        </w:rPr>
+        <w:drawing>
+          <wp:inline distT="0" distB="0" distL="0" distR="0" wp14:anchorId="3062AD1F" wp14:editId="70DAED3F">
+            <wp:extent cx="1714500" cy="1638300"/>
+            <wp:effectExtent l="0" t="0" r="0" b="0"/>
+            <wp:docPr id="39" name="Picture 39"/>
+            <wp:cNvGraphicFramePr>
+              <a:graphicFrameLocks xmlns:a="http://schemas.openxmlformats.org/drawingml/2006/main" noChangeAspect="1"/>
+            </wp:cNvGraphicFramePr>
+            <a:graphic xmlns:a="http://schemas.openxmlformats.org/drawingml/2006/main">
+              <a:graphicData uri="http://schemas.openxmlformats.org/drawingml/2006/picture">
+                <pic:pic xmlns:pic="http://schemas.openxmlformats.org/drawingml/2006/picture">
+                  <pic:nvPicPr>
+                    <pic:cNvPr id="1" name=""/>
+                    <pic:cNvPicPr/>
+                  </pic:nvPicPr>
+                  <pic:blipFill>
+                    <a:blip r:embed="rId45"/>
+                    <a:stretch>
+                      <a:fillRect/>
+                    </a:stretch>
+                  </pic:blipFill>
+                  <pic:spPr>
+                    <a:xfrm>
+                      <a:off x="0" y="0"/>
+                      <a:ext cx="1714500" cy="1638300"/>
+                    </a:xfrm>
+                    <a:prstGeom prst="rect">
+                      <a:avLst/>
+                    </a:prstGeom>
+                  </pic:spPr>
+                </pic:pic>
+              </a:graphicData>
+            </a:graphic>
+          </wp:inline>
+        </w:drawing>
+      </w:r>
+    </w:p>
+    <w:p>
+      <w:pPr>
+        <w:pStyle w:val="ListBullet"/>
+      </w:pPr>
+      <w:r>
+        <w:t>P(value in 1</w:t>
+      </w:r>
+      <w:r>
+        <w:rPr>
+          <w:vertAlign w:val="superscript"/>
+        </w:rPr>
+        <w:t>st</w:t>
+      </w:r>
+      <w:r>
+        <w:t xml:space="preserve"> roll is strictly larger than value in the 2</w:t>
+      </w:r>
+      <w:r>
+        <w:rPr>
+          <w:vertAlign w:val="superscript"/>
+        </w:rPr>
+        <w:t>nd</w:t>
+      </w:r>
+      <w:r>
+        <w:t xml:space="preserve"> roll) </w:t>
+      </w:r>
+      <w:r>
+        <w:sym w:font="Wingdings" w:char="F0E8"/>
+      </w:r>
+      <w:r>
+        <w:t xml:space="preserve"> {21, 32, 31, 43, 42, 41} = 6/16</w:t>
+      </w:r>
+    </w:p>
+    <w:p>
+      <w:pPr>
+        <w:pStyle w:val="ListBullet"/>
+      </w:pPr>
+      <w:r>
+        <w:t xml:space="preserve">P(sum of the values obtained in the two rolls is an even number) </w:t>
+      </w:r>
+      <w:r>
+        <w:sym w:font="Wingdings" w:char="F0E0"/>
+      </w:r>
+      <w:r>
+        <w:t xml:space="preserve"> {11, 13, 22, 24, 31, 33, 42, 44} = 8/16 = 1/2</w:t>
+      </w:r>
+    </w:p>
+    <w:p>
+      <w:pPr>
+        <w:pStyle w:val="ListBullet"/>
+        <w:numPr>
+          <w:ilvl w:val="0"/>
+          <w:numId w:val="0"/>
+        </w:numPr>
+        <w:ind w:left="2520" w:firstLine="360"/>
+      </w:pPr>
+    </w:p>
+    <w:p>
+      <w:pPr>
+        <w:pStyle w:val="ListBullet"/>
+        <w:rPr>
+          <w:b/>
+        </w:rPr>
+      </w:pPr>
+      <w:r>
+        <w:t xml:space="preserve">This particular example is a special case of </w:t>
+      </w:r>
+      <w:r>
+        <w:rPr>
+          <w:b/>
+        </w:rPr>
+        <w:t>a Discrete Uniform Law.</w:t>
+      </w:r>
+    </w:p>
+    <w:p>
+      <w:pPr>
+        <w:pStyle w:val="ListBullet"/>
+      </w:pPr>
+      <w:r>
+        <w:t xml:space="preserve">In a </w:t>
+      </w:r>
+      <w:r>
+        <w:rPr>
+          <w:b/>
+        </w:rPr>
+        <w:t>Discrete Uniform Law</w:t>
+      </w:r>
+      <w:r>
+        <w:t xml:space="preserve">, we have a </w:t>
+      </w:r>
+      <w:r>
+        <w:rPr>
+          <w:i/>
+        </w:rPr>
+        <w:t xml:space="preserve">finite </w:t>
+      </w:r>
+      <w:r>
+        <w:t>SS w/ n equally-likely (assumed) elements.</w:t>
+      </w:r>
+    </w:p>
+    <w:p>
+      <w:pPr>
+        <w:pStyle w:val="ListBullet"/>
+      </w:pPr>
+      <w:r>
+        <w:t>P(Ω) = 1, so this means that each element must have P(1/n)</w:t>
+      </w:r>
+    </w:p>
+    <w:p>
+      <w:pPr>
+        <w:pStyle w:val="ListBullet"/>
+      </w:pPr>
+      <w:r>
+        <w:t>That's the only way the sum of the probabilities of the different outcomes would be equal to 1 as required by the normalization axiom.</w:t>
+      </w:r>
+    </w:p>
+    <w:p>
+      <w:pPr>
+        <w:pStyle w:val="ListBullet"/>
+      </w:pPr>
+      <w:r>
+        <w:t xml:space="preserve">Consider now some subset of the </w:t>
+      </w:r>
+      <w:r>
+        <w:t>SS</w:t>
+      </w:r>
+      <w:r>
+        <w:t>, event A</w:t>
+      </w:r>
+      <w:r>
+        <w:t xml:space="preserve"> w/ </w:t>
+      </w:r>
+      <w:r>
+        <w:t>exactly k elements.</w:t>
+      </w:r>
+    </w:p>
+    <w:p>
+      <w:pPr>
+        <w:pStyle w:val="ListBullet"/>
+      </w:pPr>
+      <w:proofErr w:type="gramStart"/>
+      <w:r>
+        <w:t>P(</w:t>
+      </w:r>
+      <w:proofErr w:type="gramEnd"/>
+      <w:r>
+        <w:t>A</w:t>
+      </w:r>
+      <w:r>
+        <w:t xml:space="preserve">) is </w:t>
+      </w:r>
+      <w:r>
+        <w:t xml:space="preserve">the sum of probabilities of </w:t>
+      </w:r>
+      <w:r>
+        <w:rPr>
+          <w:i/>
+        </w:rPr>
+        <w:t>its</w:t>
+      </w:r>
+      <w:r>
+        <w:t xml:space="preserve"> </w:t>
+      </w:r>
+      <w:r>
+        <w:t xml:space="preserve">k elements, each of whom have </w:t>
+      </w:r>
+      <w:r>
+        <w:t xml:space="preserve">probability of </w:t>
+      </w:r>
+      <w:r>
+        <w:t>1/</w:t>
+      </w:r>
+      <w:r>
+        <w:t>n.</w:t>
+      </w:r>
+    </w:p>
+    <w:p>
+      <w:pPr>
+        <w:pStyle w:val="ListBullet"/>
+      </w:pPr>
+      <w:r>
+        <w:t xml:space="preserve">We </w:t>
+      </w:r>
+      <w:r>
+        <w:t>can fi</w:t>
+      </w:r>
+      <w:r>
+        <w:t xml:space="preserve">nd the P(set A) </w:t>
+      </w:r>
+      <w:r>
+        <w:t>when we have a di</w:t>
+      </w:r>
+      <w:r>
+        <w:t xml:space="preserve">screte uniform probability law </w:t>
+      </w:r>
+      <w:r>
+        <w:sym w:font="Wingdings" w:char="F0E0"/>
+      </w:r>
+      <w:r>
+        <w:t xml:space="preserve"> </w:t>
+      </w:r>
+      <w:r>
+        <w:t>can calculate probabilities by simply counting the number of</w:t>
+      </w:r>
+      <w:r>
+        <w:t xml:space="preserve"> </w:t>
+      </w:r>
+      <w:r>
+        <w:t xml:space="preserve">elements of </w:t>
+      </w:r>
+      <w:r>
+        <w:t>Ω (= n) +</w:t>
+      </w:r>
+      <w:r>
+        <w:t xml:space="preserve"> counting the number of elements of the set A</w:t>
+      </w:r>
+      <w:r>
+        <w:t xml:space="preserve"> (k)</w:t>
+      </w:r>
+    </w:p>
+    <w:p>
+      <w:pPr>
+        <w:pStyle w:val="ListBullet"/>
+        <w:numPr>
+          <w:ilvl w:val="0"/>
+          <w:numId w:val="0"/>
+        </w:numPr>
+        <w:ind w:left="1080" w:firstLine="360"/>
+      </w:pPr>
+      <w:r>
+        <w:rPr>
+          <w:noProof/>
+        </w:rPr>
+        <w:drawing>
+          <wp:inline distT="0" distB="0" distL="0" distR="0" wp14:anchorId="45C02C3A" wp14:editId="51B23590">
+            <wp:extent cx="4125432" cy="1286994"/>
+            <wp:effectExtent l="0" t="0" r="0" b="8890"/>
+            <wp:docPr id="50" name="Picture 50"/>
+            <wp:cNvGraphicFramePr>
+              <a:graphicFrameLocks xmlns:a="http://schemas.openxmlformats.org/drawingml/2006/main" noChangeAspect="1"/>
+            </wp:cNvGraphicFramePr>
+            <a:graphic xmlns:a="http://schemas.openxmlformats.org/drawingml/2006/main">
+              <a:graphicData uri="http://schemas.openxmlformats.org/drawingml/2006/picture">
+                <pic:pic xmlns:pic="http://schemas.openxmlformats.org/drawingml/2006/picture">
+                  <pic:nvPicPr>
+                    <pic:cNvPr id="1" name=""/>
+                    <pic:cNvPicPr/>
+                  </pic:nvPicPr>
+                  <pic:blipFill>
+                    <a:blip r:embed="rId46"/>
+                    <a:stretch>
+                      <a:fillRect/>
+                    </a:stretch>
+                  </pic:blipFill>
+                  <pic:spPr>
+                    <a:xfrm>
+                      <a:off x="0" y="0"/>
+                      <a:ext cx="4154497" cy="1296061"/>
+                    </a:xfrm>
+                    <a:prstGeom prst="rect">
+                      <a:avLst/>
+                    </a:prstGeom>
+                  </pic:spPr>
+                </pic:pic>
+              </a:graphicData>
+            </a:graphic>
+          </wp:inline>
+        </w:drawing>
+      </w:r>
+    </w:p>
+    <w:p>
+      <w:pPr>
+        <w:pStyle w:val="ListBullet"/>
+        <w:numPr>
+          <w:ilvl w:val="0"/>
+          <w:numId w:val="0"/>
+        </w:numPr>
+      </w:pPr>
+    </w:p>
+    <w:p>
+      <w:pPr>
+        <w:pStyle w:val="ListBullet"/>
+        <w:numPr>
+          <w:ilvl w:val="0"/>
+          <w:numId w:val="0"/>
+        </w:numPr>
+        <w:jc w:val="center"/>
+        <w:rPr>
+          <w:b/>
+          <w:u w:val="single"/>
+        </w:rPr>
+      </w:pPr>
+      <w:r>
+        <w:rPr>
+          <w:b/>
+          <w:u w:val="single"/>
+        </w:rPr>
+        <w:t>Continuous</w:t>
+      </w:r>
+      <w:r>
+        <w:rPr>
+          <w:b/>
+          <w:u w:val="single"/>
+        </w:rPr>
+        <w:t xml:space="preserve"> SS</w:t>
+      </w:r>
+      <w:r>
+        <w:rPr>
+          <w:b/>
+          <w:u w:val="single"/>
+        </w:rPr>
+        <w:t xml:space="preserve"> Example</w:t>
+      </w:r>
+    </w:p>
+    <w:p>
+      <w:pPr>
+        <w:pStyle w:val="ListBullet"/>
+        <w:numPr>
+          <w:ilvl w:val="0"/>
+          <w:numId w:val="0"/>
+        </w:numPr>
+        <w:jc w:val="center"/>
+        <w:rPr>
+          <w:b/>
+          <w:u w:val="single"/>
+        </w:rPr>
+      </w:pPr>
+    </w:p>
+    <w:p>
+      <w:pPr>
+        <w:pStyle w:val="ListBullet"/>
+      </w:pPr>
+      <w:r>
+        <w:t>Ex: Throwing dart into unit square target, guaranteed the dart falls somewhere in the set</w:t>
+      </w:r>
+    </w:p>
+    <w:p>
+      <w:pPr>
+        <w:pStyle w:val="ListBullet"/>
+      </w:pPr>
+      <w:r>
+        <w:t>So SS = unit square itself</w:t>
+      </w:r>
+    </w:p>
+    <w:p>
+      <w:pPr>
+        <w:pStyle w:val="ListBullet"/>
+        <w:numPr>
+          <w:ilvl w:val="0"/>
+          <w:numId w:val="0"/>
+        </w:numPr>
+        <w:ind w:left="1800" w:firstLine="360"/>
+      </w:pPr>
+      <w:r>
+        <w:rPr>
+          <w:noProof/>
+        </w:rPr>
+        <w:drawing>
+          <wp:inline distT="0" distB="0" distL="0" distR="0" wp14:anchorId="4B8BD094" wp14:editId="0013F8EC">
+            <wp:extent cx="949040" cy="938553"/>
+            <wp:effectExtent l="0" t="0" r="3810" b="0"/>
+            <wp:docPr id="51" name="Picture 51"/>
+            <wp:cNvGraphicFramePr>
+              <a:graphicFrameLocks xmlns:a="http://schemas.openxmlformats.org/drawingml/2006/main" noChangeAspect="1"/>
+            </wp:cNvGraphicFramePr>
+            <a:graphic xmlns:a="http://schemas.openxmlformats.org/drawingml/2006/main">
+              <a:graphicData uri="http://schemas.openxmlformats.org/drawingml/2006/picture">
+                <pic:pic xmlns:pic="http://schemas.openxmlformats.org/drawingml/2006/picture">
+                  <pic:nvPicPr>
+                    <pic:cNvPr id="1" name=""/>
+                    <pic:cNvPicPr/>
+                  </pic:nvPicPr>
+                  <pic:blipFill>
+                    <a:blip r:embed="rId47"/>
+                    <a:stretch>
+                      <a:fillRect/>
+                    </a:stretch>
+                  </pic:blipFill>
+                  <pic:spPr>
+                    <a:xfrm>
+                      <a:off x="0" y="0"/>
+                      <a:ext cx="971311" cy="960578"/>
+                    </a:xfrm>
+                    <a:prstGeom prst="rect">
+                      <a:avLst/>
+                    </a:prstGeom>
+                  </pic:spPr>
+                </pic:pic>
+              </a:graphicData>
+            </a:graphic>
+          </wp:inline>
+        </w:drawing>
+      </w:r>
+      <w:r>
+        <w:rPr>
+          <w:noProof/>
+        </w:rPr>
+        <w:t xml:space="preserve"> </w:t>
+      </w:r>
+      <w:r>
+        <w:rPr>
+          <w:noProof/>
+        </w:rPr>
+        <w:drawing>
+          <wp:inline distT="0" distB="0" distL="0" distR="0" wp14:anchorId="415431AE" wp14:editId="2102DBCB">
+            <wp:extent cx="2143125" cy="304800"/>
+            <wp:effectExtent l="0" t="0" r="9525" b="0"/>
+            <wp:docPr id="52" name="Picture 52"/>
+            <wp:cNvGraphicFramePr>
+              <a:graphicFrameLocks xmlns:a="http://schemas.openxmlformats.org/drawingml/2006/main" noChangeAspect="1"/>
+            </wp:cNvGraphicFramePr>
+            <a:graphic xmlns:a="http://schemas.openxmlformats.org/drawingml/2006/main">
+              <a:graphicData uri="http://schemas.openxmlformats.org/drawingml/2006/picture">
+                <pic:pic xmlns:pic="http://schemas.openxmlformats.org/drawingml/2006/picture">
+                  <pic:nvPicPr>
+                    <pic:cNvPr id="1" name=""/>
+                    <pic:cNvPicPr/>
+                  </pic:nvPicPr>
+                  <pic:blipFill>
+                    <a:blip r:embed="rId48"/>
+                    <a:stretch>
+                      <a:fillRect/>
+                    </a:stretch>
+                  </pic:blipFill>
+                  <pic:spPr>
+                    <a:xfrm>
+                      <a:off x="0" y="0"/>
+                      <a:ext cx="2143125" cy="304800"/>
+                    </a:xfrm>
+                    <a:prstGeom prst="rect">
+                      <a:avLst/>
+                    </a:prstGeom>
+                  </pic:spPr>
+                </pic:pic>
+              </a:graphicData>
+            </a:graphic>
+          </wp:inline>
+        </w:drawing>
+      </w:r>
+    </w:p>
+    <w:p>
+      <w:pPr>
+        <w:pStyle w:val="ListBullet"/>
+      </w:pPr>
+      <w:r>
+        <w:lastRenderedPageBreak/>
+        <w:t xml:space="preserve">Not given a probability law </w:t>
+      </w:r>
+      <w:r>
+        <w:sym w:font="Wingdings" w:char="F0E0"/>
+      </w:r>
+      <w:r>
+        <w:t xml:space="preserve"> must derive</w:t>
+      </w:r>
+    </w:p>
+    <w:p>
+      <w:pPr>
+        <w:pStyle w:val="ListBullet"/>
+      </w:pPr>
+      <w:r>
+        <w:t xml:space="preserve">Assume our </w:t>
+      </w:r>
+      <w:r>
+        <w:t xml:space="preserve">probability law </w:t>
+      </w:r>
+      <w:r>
+        <w:t xml:space="preserve">is a </w:t>
+      </w:r>
+      <w:r>
+        <w:rPr>
+          <w:b/>
+        </w:rPr>
+        <w:t xml:space="preserve">uniform probability law </w:t>
+      </w:r>
+      <w:r>
+        <w:t xml:space="preserve">= </w:t>
+      </w:r>
+      <w:r>
+        <w:rPr>
+          <w:i/>
+        </w:rPr>
+        <w:t>probability of any particular subset of the SS = area of that subset</w:t>
+      </w:r>
+    </w:p>
+    <w:p>
+      <w:pPr>
+        <w:pStyle w:val="ListBullet"/>
+        <w:tabs>
+          <w:tab w:val="clear" w:pos="360"/>
+          <w:tab w:val="num" w:pos="720"/>
+        </w:tabs>
+        <w:ind w:left="720"/>
+      </w:pPr>
+      <w:r>
+        <w:t>This is an arbitrary choice of probability law (nothing in our assumptions so far forces us to make this choice)</w:t>
+      </w:r>
+    </w:p>
+    <w:p>
+      <w:pPr>
+        <w:pStyle w:val="ListBullet"/>
+      </w:pPr>
+      <w:r>
+        <w:t>Find P(the sum of the 2 numbers of the dart &lt;= 1/2):</w:t>
+      </w:r>
+    </w:p>
+    <w:p>
+      <w:pPr>
+        <w:pStyle w:val="ListBullet"/>
+        <w:tabs>
+          <w:tab w:val="clear" w:pos="360"/>
+          <w:tab w:val="num" w:pos="1080"/>
+        </w:tabs>
+        <w:ind w:left="1080"/>
+      </w:pPr>
+      <w:r>
+        <w:rPr>
+          <w:noProof/>
+        </w:rPr>
+        <w:drawing>
+          <wp:inline distT="0" distB="0" distL="0" distR="0" wp14:anchorId="58BE7418" wp14:editId="5936C380">
+            <wp:extent cx="1724025" cy="285750"/>
+            <wp:effectExtent l="0" t="0" r="9525" b="0"/>
+            <wp:docPr id="53" name="Picture 53"/>
+            <wp:cNvGraphicFramePr>
+              <a:graphicFrameLocks xmlns:a="http://schemas.openxmlformats.org/drawingml/2006/main" noChangeAspect="1"/>
+            </wp:cNvGraphicFramePr>
+            <a:graphic xmlns:a="http://schemas.openxmlformats.org/drawingml/2006/main">
+              <a:graphicData uri="http://schemas.openxmlformats.org/drawingml/2006/picture">
+                <pic:pic xmlns:pic="http://schemas.openxmlformats.org/drawingml/2006/picture">
+                  <pic:nvPicPr>
+                    <pic:cNvPr id="1" name=""/>
+                    <pic:cNvPicPr/>
+                  </pic:nvPicPr>
+                  <pic:blipFill>
+                    <a:blip r:embed="rId49"/>
+                    <a:stretch>
+                      <a:fillRect/>
+                    </a:stretch>
+                  </pic:blipFill>
+                  <pic:spPr>
+                    <a:xfrm>
+                      <a:off x="0" y="0"/>
+                      <a:ext cx="1724025" cy="285750"/>
+                    </a:xfrm>
+                    <a:prstGeom prst="rect">
+                      <a:avLst/>
+                    </a:prstGeom>
+                  </pic:spPr>
+                </pic:pic>
+              </a:graphicData>
+            </a:graphic>
+          </wp:inline>
+        </w:drawing>
+      </w:r>
+    </w:p>
+    <w:p>
+      <w:pPr>
+        <w:pStyle w:val="ListBullet"/>
+        <w:tabs>
+          <w:tab w:val="clear" w:pos="360"/>
+          <w:tab w:val="num" w:pos="1080"/>
+        </w:tabs>
+        <w:ind w:left="1080"/>
+      </w:pPr>
+      <w:r>
+        <w:t>Useful</w:t>
+      </w:r>
+      <w:r>
+        <w:t xml:space="preserve"> to work in terms of a picture:</w:t>
+      </w:r>
+    </w:p>
+    <w:p>
+      <w:pPr>
+        <w:pStyle w:val="ListBullet"/>
+        <w:numPr>
+          <w:ilvl w:val="0"/>
+          <w:numId w:val="0"/>
+        </w:numPr>
+        <w:ind w:left="1800" w:firstLine="360"/>
+      </w:pPr>
+      <w:r>
+        <w:rPr>
+          <w:noProof/>
+        </w:rPr>
+        <w:drawing>
+          <wp:inline distT="0" distB="0" distL="0" distR="0" wp14:anchorId="1F416545" wp14:editId="0CCE3F30">
+            <wp:extent cx="2190750" cy="1676400"/>
+            <wp:effectExtent l="0" t="0" r="0" b="0"/>
+            <wp:docPr id="54" name="Picture 54"/>
+            <wp:cNvGraphicFramePr>
+              <a:graphicFrameLocks xmlns:a="http://schemas.openxmlformats.org/drawingml/2006/main" noChangeAspect="1"/>
+            </wp:cNvGraphicFramePr>
+            <a:graphic xmlns:a="http://schemas.openxmlformats.org/drawingml/2006/main">
+              <a:graphicData uri="http://schemas.openxmlformats.org/drawingml/2006/picture">
+                <pic:pic xmlns:pic="http://schemas.openxmlformats.org/drawingml/2006/picture">
+                  <pic:nvPicPr>
+                    <pic:cNvPr id="1" name=""/>
+                    <pic:cNvPicPr/>
+                  </pic:nvPicPr>
+                  <pic:blipFill>
+                    <a:blip r:embed="rId50"/>
+                    <a:stretch>
+                      <a:fillRect/>
+                    </a:stretch>
+                  </pic:blipFill>
+                  <pic:spPr>
+                    <a:xfrm>
+                      <a:off x="0" y="0"/>
+                      <a:ext cx="2190750" cy="1676400"/>
+                    </a:xfrm>
+                    <a:prstGeom prst="rect">
+                      <a:avLst/>
+                    </a:prstGeom>
+                  </pic:spPr>
+                </pic:pic>
+              </a:graphicData>
+            </a:graphic>
+          </wp:inline>
+        </w:drawing>
+      </w:r>
+    </w:p>
+    <w:p>
+      <w:pPr>
+        <w:pStyle w:val="ListBullet"/>
+        <w:tabs>
+          <w:tab w:val="clear" w:pos="360"/>
+          <w:tab w:val="num" w:pos="1080"/>
+        </w:tabs>
+        <w:ind w:left="1080"/>
+      </w:pPr>
+      <w:r>
+        <w:t>Anything below the red line satisfies this requirement</w:t>
+      </w:r>
+    </w:p>
+    <w:p>
+      <w:pPr>
+        <w:pStyle w:val="ListBullet"/>
+        <w:tabs>
+          <w:tab w:val="clear" w:pos="360"/>
+          <w:tab w:val="num" w:pos="1080"/>
+        </w:tabs>
+        <w:ind w:left="1080"/>
+      </w:pPr>
+      <w:r>
+        <w:t xml:space="preserve">Area = triangle = 1/2Bh = ½(1/2)(1/2) = ½(1/4) = </w:t>
+      </w:r>
+      <w:r>
+        <w:rPr>
+          <w:b/>
+        </w:rPr>
+        <w:t>1/8</w:t>
+      </w:r>
+    </w:p>
+    <w:p>
+      <w:pPr>
+        <w:pStyle w:val="ListBullet"/>
+      </w:pPr>
+      <w:r>
+        <w:t>Find P(event of only a single element/set of only a single point) = P({0.5, 0.3})</w:t>
+      </w:r>
+    </w:p>
+    <w:p>
+      <w:pPr>
+        <w:pStyle w:val="ListBullet"/>
+        <w:numPr>
+          <w:ilvl w:val="0"/>
+          <w:numId w:val="0"/>
+        </w:numPr>
+        <w:ind w:left="2520"/>
+      </w:pPr>
+      <w:r>
+        <w:rPr>
+          <w:noProof/>
+        </w:rPr>
+        <w:drawing>
+          <wp:inline distT="0" distB="0" distL="0" distR="0" wp14:anchorId="2BF187AD" wp14:editId="3FFE4302">
+            <wp:extent cx="2076450" cy="1676400"/>
+            <wp:effectExtent l="0" t="0" r="0" b="0"/>
+            <wp:docPr id="55" name="Picture 55"/>
+            <wp:cNvGraphicFramePr>
+              <a:graphicFrameLocks xmlns:a="http://schemas.openxmlformats.org/drawingml/2006/main" noChangeAspect="1"/>
+            </wp:cNvGraphicFramePr>
+            <a:graphic xmlns:a="http://schemas.openxmlformats.org/drawingml/2006/main">
+              <a:graphicData uri="http://schemas.openxmlformats.org/drawingml/2006/picture">
+                <pic:pic xmlns:pic="http://schemas.openxmlformats.org/drawingml/2006/picture">
+                  <pic:nvPicPr>
+                    <pic:cNvPr id="1" name=""/>
+                    <pic:cNvPicPr/>
+                  </pic:nvPicPr>
+                  <pic:blipFill>
+                    <a:blip r:embed="rId51"/>
+                    <a:stretch>
+                      <a:fillRect/>
+                    </a:stretch>
+                  </pic:blipFill>
+                  <pic:spPr>
+                    <a:xfrm>
+                      <a:off x="0" y="0"/>
+                      <a:ext cx="2076450" cy="1676400"/>
+                    </a:xfrm>
+                    <a:prstGeom prst="rect">
+                      <a:avLst/>
+                    </a:prstGeom>
+                  </pic:spPr>
+                </pic:pic>
+              </a:graphicData>
+            </a:graphic>
+          </wp:inline>
+        </w:drawing>
+      </w:r>
+    </w:p>
+    <w:p>
+      <w:pPr>
+        <w:pStyle w:val="ListBullet"/>
+        <w:tabs>
+          <w:tab w:val="clear" w:pos="360"/>
+          <w:tab w:val="num" w:pos="1080"/>
+        </w:tabs>
+        <w:ind w:left="1080"/>
+      </w:pPr>
+      <w:r>
+        <w:t>Probability of any particular subset = area of that subset</w:t>
+      </w:r>
+      <w:r>
+        <w:t>, and area of a single point = 0</w:t>
+      </w:r>
+    </w:p>
+    <w:p>
+      <w:pPr>
+        <w:pStyle w:val="ListBullet"/>
+        <w:rPr>
+          <w:u w:val="single"/>
+        </w:rPr>
+      </w:pPr>
+      <w:r>
+        <w:rPr>
+          <w:u w:val="single"/>
+        </w:rPr>
+        <w:t>From these examples, abstract the following to calculate probability in 4 steps:</w:t>
+      </w:r>
+    </w:p>
+    <w:p>
+      <w:pPr>
+        <w:pStyle w:val="ListBullet"/>
+        <w:tabs>
+          <w:tab w:val="clear" w:pos="360"/>
+          <w:tab w:val="num" w:pos="720"/>
+        </w:tabs>
+        <w:ind w:left="720"/>
+      </w:pPr>
+      <w:r>
+        <w:t xml:space="preserve">Specify SS </w:t>
+      </w:r>
+    </w:p>
+    <w:p>
+      <w:pPr>
+        <w:pStyle w:val="ListBullet"/>
+        <w:tabs>
+          <w:tab w:val="clear" w:pos="360"/>
+          <w:tab w:val="num" w:pos="1080"/>
+        </w:tabs>
+        <w:ind w:left="1080"/>
+      </w:pPr>
+      <w:r>
+        <w:t>given some word description of a problem/probabilistic experiment</w:t>
+      </w:r>
+    </w:p>
+    <w:p>
+      <w:pPr>
+        <w:pStyle w:val="ListBullet"/>
+        <w:tabs>
+          <w:tab w:val="clear" w:pos="360"/>
+          <w:tab w:val="num" w:pos="720"/>
+        </w:tabs>
+        <w:ind w:left="720"/>
+      </w:pPr>
+      <w:r>
+        <w:t xml:space="preserve">Specify probability law </w:t>
+      </w:r>
+    </w:p>
+    <w:p>
+      <w:pPr>
+        <w:pStyle w:val="ListBullet"/>
+        <w:tabs>
+          <w:tab w:val="clear" w:pos="360"/>
+          <w:tab w:val="num" w:pos="1080"/>
+        </w:tabs>
+        <w:ind w:left="1080"/>
+      </w:pPr>
+      <w:r>
+        <w:t>any you like, but for results to be useful, good if it capture the real-world phenomenon we’re trying to model</w:t>
+      </w:r>
+    </w:p>
+    <w:p>
+      <w:pPr>
+        <w:pStyle w:val="ListBullet"/>
+        <w:tabs>
+          <w:tab w:val="clear" w:pos="360"/>
+          <w:tab w:val="num" w:pos="720"/>
+        </w:tabs>
+        <w:ind w:left="720"/>
+      </w:pPr>
+      <w:r>
+        <w:t xml:space="preserve">ID event of interest </w:t>
+      </w:r>
+    </w:p>
+    <w:p>
+      <w:pPr>
+        <w:pStyle w:val="ListBullet"/>
+        <w:tabs>
+          <w:tab w:val="clear" w:pos="360"/>
+          <w:tab w:val="num" w:pos="1080"/>
+        </w:tabs>
+        <w:ind w:left="1080"/>
+      </w:pPr>
+      <w:r>
+        <w:t>Might be described in a loose manner so we must describe it mathematically</w:t>
+      </w:r>
+    </w:p>
+    <w:p>
+      <w:pPr>
+        <w:pStyle w:val="ListBullet"/>
+        <w:tabs>
+          <w:tab w:val="clear" w:pos="360"/>
+          <w:tab w:val="num" w:pos="1080"/>
+        </w:tabs>
+        <w:ind w:left="1080"/>
+      </w:pPr>
+      <w:r>
+        <w:t>If possible, always good to describe in a picture</w:t>
+      </w:r>
+    </w:p>
+    <w:p>
+      <w:pPr>
+        <w:pStyle w:val="ListBullet"/>
+        <w:tabs>
+          <w:tab w:val="clear" w:pos="360"/>
+          <w:tab w:val="num" w:pos="720"/>
+        </w:tabs>
+        <w:ind w:left="720"/>
+      </w:pPr>
+      <w:r>
+        <w:t>Calculate</w:t>
+      </w:r>
+      <w:r>
+        <w:t xml:space="preserve"> P(event of interest)</w:t>
+      </w:r>
+    </w:p>
+    <w:p>
+      <w:pPr>
+        <w:pStyle w:val="ListBullet"/>
+      </w:pPr>
+      <w:r>
+        <w:t xml:space="preserve">In principle, a probability law specifies the probability of </w:t>
+      </w:r>
+      <w:r>
+        <w:rPr>
+          <w:i/>
+        </w:rPr>
+        <w:t>every</w:t>
+      </w:r>
+      <w:r>
+        <w:t xml:space="preserve"> event, + there's nothing else to do.</w:t>
+      </w:r>
+    </w:p>
+    <w:p>
+      <w:pPr>
+        <w:pStyle w:val="ListBullet"/>
+      </w:pPr>
+      <w:r>
+        <w:lastRenderedPageBreak/>
+        <w:t xml:space="preserve">But quite often the probability law will be given in some </w:t>
+      </w:r>
+      <w:r>
+        <w:rPr>
+          <w:i/>
+        </w:rPr>
+        <w:t>implicit</w:t>
+      </w:r>
+      <w:r>
+        <w:t xml:space="preserve"> manner, for example, by specifying the probabilities of only </w:t>
+      </w:r>
+      <w:r>
+        <w:rPr>
+          <w:i/>
+        </w:rPr>
+        <w:t>some</w:t>
+      </w:r>
+      <w:r>
+        <w:t xml:space="preserve"> events.</w:t>
+      </w:r>
+    </w:p>
+    <w:p>
+      <w:pPr>
+        <w:pStyle w:val="ListBullet"/>
+      </w:pPr>
+      <w:r>
+        <w:t>In that case, you may have to do some additional work to find the probability of the particular event you care about.</w:t>
+      </w:r>
+    </w:p>
+    <w:p>
+      <w:pPr>
+        <w:pStyle w:val="ListBullet"/>
+      </w:pPr>
+      <w:r>
+        <w:t>This will sometimes will be easy, sometimes it may be complicated.</w:t>
+      </w:r>
+    </w:p>
+    <w:p>
+      <w:pPr>
+        <w:pStyle w:val="ListBullet"/>
+      </w:pPr>
+      <w:r>
+        <w:t>In either case, by following this 4-step procedure + by being systematic you will always be able to come up with a single correct answer.</w:t>
+      </w:r>
+    </w:p>
+    <w:p>
+      <w:pPr>
+        <w:pStyle w:val="ListBullet"/>
+      </w:pPr>
+      <w:r>
+        <w:t xml:space="preserve">Consider a </w:t>
+      </w:r>
+      <w:r>
+        <w:t>SS</w:t>
+      </w:r>
+      <w:r>
+        <w:t xml:space="preserve"> that is the rectangular region [0</w:t>
+      </w:r>
+      <w:proofErr w:type="gramStart"/>
+      <w:r>
+        <w:t>,1</w:t>
+      </w:r>
+      <w:proofErr w:type="gramEnd"/>
+      <w:r>
+        <w:t>]×[0,2], i.e., set of all pairs (x,</w:t>
+      </w:r>
+      <w:r>
+        <w:t xml:space="preserve"> </w:t>
+      </w:r>
+      <w:r>
+        <w:t>y)</w:t>
+      </w:r>
+      <w:r>
+        <w:t xml:space="preserve"> that satisfy 0 &lt;= x &lt;= 1 + 0 &lt;= y &lt;= 2. Consider a </w:t>
+      </w:r>
+      <w:r>
+        <w:rPr>
+          <w:b/>
+        </w:rPr>
+        <w:t>uniform probability law</w:t>
+      </w:r>
+      <w:r>
+        <w:t xml:space="preserve">, under which the probability of an event </w:t>
+      </w:r>
+      <w:r>
+        <w:t xml:space="preserve">= 1/2 </w:t>
+      </w:r>
+      <w:r>
+        <w:t>of the area of the event. Find the probability of the following events:</w:t>
+      </w:r>
+    </w:p>
+    <w:p>
+      <w:pPr>
+        <w:pStyle w:val="ListBullet"/>
+        <w:tabs>
+          <w:tab w:val="clear" w:pos="360"/>
+          <w:tab w:val="num" w:pos="720"/>
+        </w:tabs>
+        <w:ind w:left="720"/>
+      </w:pPr>
+      <w:r>
+        <w:rPr>
+          <w:u w:val="single"/>
+        </w:rPr>
+        <w:t>The 2 components x and y have the same values</w:t>
+      </w:r>
+      <w:r>
+        <w:t xml:space="preserve"> </w:t>
+      </w:r>
+      <w:r>
+        <w:sym w:font="Wingdings" w:char="F0E0"/>
+      </w:r>
+      <w:r>
+        <w:t xml:space="preserve"> creates straight diagonal linear line from origin = </w:t>
+      </w:r>
+      <w:r>
+        <w:rPr>
+          <w:b/>
+        </w:rPr>
+        <w:t>0</w:t>
+      </w:r>
+    </w:p>
+    <w:p>
+      <w:pPr>
+        <w:pStyle w:val="ListBullet"/>
+        <w:tabs>
+          <w:tab w:val="clear" w:pos="360"/>
+          <w:tab w:val="num" w:pos="720"/>
+        </w:tabs>
+        <w:ind w:left="720"/>
+      </w:pPr>
+      <w:r>
+        <w:rPr>
+          <w:u w:val="single"/>
+        </w:rPr>
+        <w:t>The value, x, of the 1</w:t>
+      </w:r>
+      <w:r>
+        <w:rPr>
+          <w:u w:val="single"/>
+          <w:vertAlign w:val="superscript"/>
+        </w:rPr>
+        <w:t>st</w:t>
+      </w:r>
+      <w:r>
+        <w:rPr>
+          <w:u w:val="single"/>
+        </w:rPr>
+        <w:t xml:space="preserve"> component is &gt;= the value, y, of the 2</w:t>
+      </w:r>
+      <w:r>
+        <w:rPr>
+          <w:u w:val="single"/>
+          <w:vertAlign w:val="superscript"/>
+        </w:rPr>
+        <w:t>nd</w:t>
+      </w:r>
+      <w:r>
+        <w:rPr>
+          <w:u w:val="single"/>
+        </w:rPr>
+        <w:t xml:space="preserve"> component</w:t>
+      </w:r>
+      <w:r>
+        <w:t xml:space="preserve"> </w:t>
+      </w:r>
+      <w:r>
+        <w:sym w:font="Wingdings" w:char="F0E0"/>
+      </w:r>
+      <w:r>
+        <w:t xml:space="preserve"> area under the diagonal line from above </w:t>
+      </w:r>
+      <w:r>
+        <w:sym w:font="Wingdings" w:char="F0E0"/>
+      </w:r>
+      <w:r>
+        <w:t xml:space="preserve"> forms triangle = ½(1)(1) = ½ then 1/2*1/2 = </w:t>
+      </w:r>
+      <w:r>
+        <w:rPr>
+          <w:b/>
+        </w:rPr>
+        <w:t>¼</w:t>
+      </w:r>
+    </w:p>
+    <w:p>
+      <w:pPr>
+        <w:pStyle w:val="ListBullet"/>
+        <w:tabs>
+          <w:tab w:val="clear" w:pos="360"/>
+          <w:tab w:val="num" w:pos="720"/>
+        </w:tabs>
+        <w:ind w:left="720"/>
+      </w:pPr>
+      <w:r>
+        <w:rPr>
+          <w:u w:val="single"/>
+        </w:rPr>
+        <w:t>The value of x</w:t>
+      </w:r>
+      <w:r>
+        <w:rPr>
+          <w:u w:val="single"/>
+        </w:rPr>
+        <w:t>^</w:t>
+      </w:r>
+      <w:r>
+        <w:rPr>
+          <w:u w:val="single"/>
+        </w:rPr>
+        <w:t>2 is larger than or equal to the value of y</w:t>
+      </w:r>
+      <w:r>
+        <w:t xml:space="preserve"> </w:t>
+      </w:r>
+      <w:r>
+        <w:sym w:font="Wingdings" w:char="F0E0"/>
+      </w:r>
+      <w:r>
+        <w:t xml:space="preserve"> </w:t>
+      </w:r>
+      <w:r>
+        <w:t>corresponds to the region below the curve </w:t>
+      </w:r>
+      <w:r>
+        <w:rPr>
+          <w:rFonts w:ascii="inherit" w:hAnsi="inherit"/>
+          <w:bdr w:val="none" w:sz="0" w:space="0" w:color="auto" w:frame="1"/>
+        </w:rPr>
+        <w:t>y</w:t>
+      </w:r>
+      <w:r>
+        <w:rPr>
+          <w:rFonts w:ascii="inherit" w:hAnsi="inherit"/>
+          <w:bdr w:val="none" w:sz="0" w:space="0" w:color="auto" w:frame="1"/>
+        </w:rPr>
+        <w:t xml:space="preserve"> </w:t>
+      </w:r>
+      <w:r>
+        <w:rPr>
+          <w:rFonts w:ascii="inherit" w:hAnsi="inherit"/>
+          <w:bdr w:val="none" w:sz="0" w:space="0" w:color="auto" w:frame="1"/>
+        </w:rPr>
+        <w:t>=</w:t>
+      </w:r>
+      <w:r>
+        <w:rPr>
+          <w:rFonts w:ascii="inherit" w:hAnsi="inherit"/>
+          <w:bdr w:val="none" w:sz="0" w:space="0" w:color="auto" w:frame="1"/>
+        </w:rPr>
+        <w:t xml:space="preserve"> </w:t>
+      </w:r>
+      <w:r>
+        <w:rPr>
+          <w:rFonts w:ascii="inherit" w:hAnsi="inherit"/>
+          <w:bdr w:val="none" w:sz="0" w:space="0" w:color="auto" w:frame="1"/>
+        </w:rPr>
+        <w:t>x</w:t>
+      </w:r>
+      <w:r>
+        <w:rPr>
+          <w:rFonts w:ascii="inherit" w:hAnsi="inherit"/>
+          <w:bdr w:val="none" w:sz="0" w:space="0" w:color="auto" w:frame="1"/>
+        </w:rPr>
+        <w:t>^</w:t>
+      </w:r>
+      <w:r>
+        <w:rPr>
+          <w:rFonts w:ascii="inherit" w:hAnsi="inherit"/>
+          <w:bdr w:val="none" w:sz="0" w:space="0" w:color="auto" w:frame="1"/>
+        </w:rPr>
+        <w:t>2</w:t>
+      </w:r>
+      <w:r>
+        <w:t>, where </w:t>
+      </w:r>
+      <w:r>
+        <w:rPr>
+          <w:rFonts w:ascii="inherit" w:hAnsi="inherit"/>
+          <w:bdr w:val="none" w:sz="0" w:space="0" w:color="auto" w:frame="1"/>
+        </w:rPr>
+        <w:t>x</w:t>
+      </w:r>
+      <w:r>
+        <w:t xml:space="preserve"> ranges from 0 to 1. </w:t>
+      </w:r>
+    </w:p>
+    <w:p>
+      <w:pPr>
+        <w:pStyle w:val="ListBullet"/>
+        <w:tabs>
+          <w:tab w:val="clear" w:pos="360"/>
+          <w:tab w:val="num" w:pos="1080"/>
+        </w:tabs>
+        <w:ind w:left="1080"/>
+      </w:pPr>
+      <w:r>
+        <w:t>The area of this region is</w:t>
+      </w:r>
+      <w:r>
+        <w:t xml:space="preserve"> the integral of x^2 from 0-1 </w:t>
+      </w:r>
+      <w:r>
+        <w:sym w:font="Wingdings" w:char="F0E0"/>
+      </w:r>
+      <w:r>
+        <w:t xml:space="preserve"> x^3/3 </w:t>
+      </w:r>
+      <w:r>
+        <w:sym w:font="Wingdings" w:char="F0E0"/>
+      </w:r>
+      <w:r>
+        <w:t xml:space="preserve"> 1^3/3 </w:t>
+      </w:r>
+      <w:r>
+        <w:t>–</w:t>
+      </w:r>
+      <w:r>
+        <w:t xml:space="preserve"> </w:t>
+      </w:r>
+      <w:r>
+        <w:t>0^3/3 = 1/3</w:t>
+      </w:r>
+    </w:p>
+    <w:p>
+      <w:pPr>
+        <w:pStyle w:val="ListBullet"/>
+        <w:tabs>
+          <w:tab w:val="clear" w:pos="360"/>
+          <w:tab w:val="num" w:pos="1080"/>
+        </w:tabs>
+        <w:ind w:left="1080"/>
+      </w:pPr>
+      <w:r>
+        <w:t xml:space="preserve">Then halve it due to our law = </w:t>
+      </w:r>
+      <w:r>
+        <w:rPr>
+          <w:b/>
+        </w:rPr>
+        <w:t>1/6</w:t>
+      </w:r>
+    </w:p>
+    <w:p>
+      <w:pPr>
+        <w:pStyle w:val="ListBullet"/>
+        <w:numPr>
+          <w:ilvl w:val="0"/>
+          <w:numId w:val="0"/>
+        </w:numPr>
+        <w:ind w:left="360" w:hanging="360"/>
+        <w:rPr>
+          <w:b/>
+        </w:rPr>
+      </w:pPr>
+    </w:p>
+    <w:p>
+      <w:pPr>
+        <w:pStyle w:val="ListBullet"/>
+        <w:numPr>
+          <w:ilvl w:val="0"/>
+          <w:numId w:val="0"/>
+        </w:numPr>
+        <w:ind w:left="360" w:hanging="360"/>
+        <w:jc w:val="center"/>
+        <w:rPr>
+          <w:b/>
+          <w:u w:val="single"/>
+        </w:rPr>
+      </w:pPr>
+      <w:r>
+        <w:rPr>
+          <w:b/>
+          <w:u w:val="single"/>
+        </w:rPr>
+        <w:t>Countable Additivity</w:t>
+      </w:r>
+    </w:p>
+    <w:p>
+      <w:pPr>
+        <w:pStyle w:val="ListBullet"/>
+        <w:numPr>
+          <w:ilvl w:val="0"/>
+          <w:numId w:val="0"/>
+        </w:numPr>
+        <w:ind w:left="360" w:hanging="360"/>
+        <w:jc w:val="center"/>
+        <w:rPr>
+          <w:b/>
+          <w:u w:val="single"/>
+        </w:rPr>
+      </w:pPr>
+    </w:p>
+    <w:p>
+      <w:pPr>
+        <w:pStyle w:val="ListBullet"/>
+      </w:pPr>
+      <w:r>
+        <w:t>Now for an example with an INFINITE discrete SS</w:t>
+      </w:r>
+    </w:p>
+    <w:p>
+      <w:pPr>
+        <w:pStyle w:val="ListBullet"/>
+      </w:pPr>
+      <w:r>
+        <w:t xml:space="preserve">Ex: experiment w/ outcome = arbitrary positive Int. </w:t>
+      </w:r>
+      <w:r>
+        <w:sym w:font="Wingdings" w:char="F0E0"/>
+      </w:r>
+      <w:r>
+        <w:t xml:space="preserve"> keep tossing coin + outcome = 1</w:t>
+      </w:r>
+      <w:r>
+        <w:rPr>
+          <w:vertAlign w:val="superscript"/>
+        </w:rPr>
+        <w:t>st</w:t>
+      </w:r>
+      <w:r>
+        <w:t xml:space="preserve"> time we see H</w:t>
+      </w:r>
+    </w:p>
+    <w:p>
+      <w:pPr>
+        <w:pStyle w:val="ListBullet"/>
+      </w:pPr>
+      <w:r>
+        <w:t>Any possible int. (toss #) is possible, so our SS is infinite</w:t>
+      </w:r>
+    </w:p>
+    <w:p>
+      <w:pPr>
+        <w:pStyle w:val="ListBullet"/>
+      </w:pPr>
+      <w:r>
+        <w:rPr>
+          <w:u w:val="single"/>
+        </w:rPr>
+        <w:t>Specify probability law</w:t>
+      </w:r>
+      <w:r>
+        <w:t xml:space="preserve"> </w:t>
+      </w:r>
+      <w:r>
+        <w:sym w:font="Wingdings" w:char="F0E0"/>
+      </w:r>
+      <w:r>
+        <w:t xml:space="preserve"> </w:t>
+      </w:r>
+      <w:r>
+        <w:rPr>
+          <w:i/>
+        </w:rPr>
+        <w:t xml:space="preserve">remember a </w:t>
+      </w:r>
+      <w:r>
+        <w:rPr>
+          <w:i/>
+        </w:rPr>
+        <w:t>probability law</w:t>
+      </w:r>
+      <w:r>
+        <w:rPr>
+          <w:i/>
+        </w:rPr>
+        <w:t xml:space="preserve"> should determine P() of EVERY event/EVERY subset of the SS</w:t>
+      </w:r>
+      <w:r>
+        <w:t xml:space="preserve"> </w:t>
+      </w:r>
+      <w:r>
+        <w:sym w:font="Wingdings" w:char="F0E0"/>
+      </w:r>
+      <w:r>
+        <w:t xml:space="preserve"> i.e. the P() of EVERY set of positive integers</w:t>
+      </w:r>
+    </w:p>
+    <w:p>
+      <w:pPr>
+        <w:pStyle w:val="ListBullet"/>
+      </w:pPr>
+      <w:r>
+        <w:t xml:space="preserve">Instead see the P() of a </w:t>
+      </w:r>
+      <w:r>
+        <w:t>events w/ a single element:</w:t>
+      </w:r>
+    </w:p>
+    <w:p>
+      <w:pPr>
+        <w:pStyle w:val="ListBullet"/>
+        <w:tabs>
+          <w:tab w:val="clear" w:pos="360"/>
+          <w:tab w:val="num" w:pos="720"/>
+        </w:tabs>
+        <w:ind w:left="720"/>
+      </w:pPr>
+      <w:r>
+        <w:rPr>
+          <w:noProof/>
+        </w:rPr>
+        <w:drawing>
+          <wp:inline distT="0" distB="0" distL="0" distR="0" wp14:anchorId="0B3846D3" wp14:editId="16DA28FF">
+            <wp:extent cx="4312619" cy="1076325"/>
+            <wp:effectExtent l="0" t="0" r="0" b="0"/>
+            <wp:docPr id="57" name="Picture 57"/>
+            <wp:cNvGraphicFramePr>
+              <a:graphicFrameLocks xmlns:a="http://schemas.openxmlformats.org/drawingml/2006/main" noChangeAspect="1"/>
+            </wp:cNvGraphicFramePr>
+            <a:graphic xmlns:a="http://schemas.openxmlformats.org/drawingml/2006/main">
+              <a:graphicData uri="http://schemas.openxmlformats.org/drawingml/2006/picture">
+                <pic:pic xmlns:pic="http://schemas.openxmlformats.org/drawingml/2006/picture">
+                  <pic:nvPicPr>
+                    <pic:cNvPr id="1" name=""/>
+                    <pic:cNvPicPr/>
+                  </pic:nvPicPr>
+                  <pic:blipFill>
+                    <a:blip r:embed="rId52"/>
+                    <a:stretch>
+                      <a:fillRect/>
+                    </a:stretch>
+                  </pic:blipFill>
+                  <pic:spPr>
+                    <a:xfrm>
+                      <a:off x="0" y="0"/>
+                      <a:ext cx="4416092" cy="1102149"/>
+                    </a:xfrm>
+                    <a:prstGeom prst="rect">
+                      <a:avLst/>
+                    </a:prstGeom>
+                  </pic:spPr>
+                </pic:pic>
+              </a:graphicData>
+            </a:graphic>
+          </wp:inline>
+        </w:drawing>
+      </w:r>
+    </w:p>
+    <w:p>
+      <w:pPr>
+        <w:pStyle w:val="ListBullet"/>
+        <w:tabs>
+          <w:tab w:val="clear" w:pos="360"/>
+          <w:tab w:val="num" w:pos="1080"/>
+        </w:tabs>
+        <w:ind w:left="1080"/>
+      </w:pPr>
+      <w:r>
+        <w:t>i.e. P() of observing n = 1 / 2^n</w:t>
+      </w:r>
+    </w:p>
+    <w:p>
+      <w:pPr>
+        <w:pStyle w:val="ListBullet"/>
+      </w:pPr>
+      <w:r>
+        <w:t xml:space="preserve">If this info enough to determine </w:t>
+      </w:r>
+      <w:proofErr w:type="gramStart"/>
+      <w:r>
+        <w:t>P(</w:t>
+      </w:r>
+      <w:proofErr w:type="gramEnd"/>
+      <w:r>
+        <w:t>) of any subset?</w:t>
+      </w:r>
+    </w:p>
+    <w:p>
+      <w:pPr>
+        <w:pStyle w:val="ListBullet"/>
+      </w:pPr>
+      <w:r>
+        <w:t>To find out, first do a sanity check to see if these given #’s seem like legit probabilities</w:t>
+      </w:r>
+    </w:p>
+    <w:p>
+      <w:pPr>
+        <w:pStyle w:val="ListBullet"/>
+        <w:tabs>
+          <w:tab w:val="clear" w:pos="360"/>
+          <w:tab w:val="num" w:pos="720"/>
+        </w:tabs>
+        <w:ind w:left="720"/>
+      </w:pPr>
+      <w:r>
+        <w:t xml:space="preserve">Do they add to 1 </w:t>
+      </w:r>
+      <w:r>
+        <w:sym w:font="Wingdings" w:char="F0E0"/>
+      </w:r>
+      <w:r>
+        <w:t xml:space="preserve"> sum over all possible values of n (infinite sum)</w:t>
+      </w:r>
+    </w:p>
+    <w:p>
+      <w:pPr>
+        <w:pStyle w:val="ListBullet"/>
+        <w:numPr>
+          <w:ilvl w:val="0"/>
+          <w:numId w:val="0"/>
+        </w:numPr>
+        <w:ind w:left="2880" w:firstLine="720"/>
+      </w:pPr>
+      <w:r>
+        <w:rPr>
+          <w:noProof/>
+        </w:rPr>
+        <w:drawing>
+          <wp:inline distT="0" distB="0" distL="0" distR="0" wp14:anchorId="23623984" wp14:editId="7547BEA6">
+            <wp:extent cx="885825" cy="696849"/>
+            <wp:effectExtent l="0" t="0" r="0" b="8255"/>
+            <wp:docPr id="58" name="Picture 58"/>
+            <wp:cNvGraphicFramePr>
+              <a:graphicFrameLocks xmlns:a="http://schemas.openxmlformats.org/drawingml/2006/main" noChangeAspect="1"/>
+            </wp:cNvGraphicFramePr>
+            <a:graphic xmlns:a="http://schemas.openxmlformats.org/drawingml/2006/main">
+              <a:graphicData uri="http://schemas.openxmlformats.org/drawingml/2006/picture">
+                <pic:pic xmlns:pic="http://schemas.openxmlformats.org/drawingml/2006/picture">
+                  <pic:nvPicPr>
+                    <pic:cNvPr id="1" name=""/>
+                    <pic:cNvPicPr/>
+                  </pic:nvPicPr>
+                  <pic:blipFill rotWithShape="1">
+                    <a:blip r:embed="rId53"/>
+                    <a:srcRect t="15714"/>
+                    <a:stretch/>
+                  </pic:blipFill>
+                  <pic:spPr bwMode="auto">
+                    <a:xfrm>
+                      <a:off x="0" y="0"/>
+                      <a:ext cx="889307" cy="699588"/>
+                    </a:xfrm>
+                    <a:prstGeom prst="rect">
+                      <a:avLst/>
+                    </a:prstGeom>
+                    <a:ln>
+                      <a:noFill/>
+                    </a:ln>
+                    <a:extLst>
+                      <a:ext uri="{53640926-AAD7-44D8-BBD7-CCE9431645EC}">
+                        <a14:shadowObscured xmlns:a14="http://schemas.microsoft.com/office/drawing/2010/main"/>
+                      </a:ext>
+                    </a:extLst>
+                  </pic:spPr>
+                </pic:pic>
+              </a:graphicData>
+            </a:graphic>
+          </wp:inline>
+        </w:drawing>
+      </w:r>
+    </w:p>
+    <w:p>
+      <w:pPr>
+        <w:pStyle w:val="ListBullet"/>
+        <w:numPr>
+          <w:ilvl w:val="0"/>
+          <w:numId w:val="0"/>
+        </w:numPr>
+        <w:ind w:left="2880" w:firstLine="720"/>
+      </w:pPr>
+    </w:p>
+    <w:p>
+      <w:pPr>
+        <w:pStyle w:val="ListBullet"/>
+        <w:tabs>
+          <w:tab w:val="clear" w:pos="360"/>
+          <w:tab w:val="num" w:pos="720"/>
+        </w:tabs>
+        <w:ind w:left="720"/>
+      </w:pPr>
+      <w:r>
+        <w:lastRenderedPageBreak/>
+        <w:t>Factor out 1/2, which lowers the exponent from n to n – 1, which is the same as making out starting n for the sum equal to n = 0 rather than n = 1</w:t>
+      </w:r>
+    </w:p>
+    <w:p>
+      <w:pPr>
+        <w:pStyle w:val="ListBullet"/>
+        <w:numPr>
+          <w:ilvl w:val="0"/>
+          <w:numId w:val="0"/>
+        </w:numPr>
+        <w:ind w:left="2880" w:firstLine="720"/>
+      </w:pPr>
+      <w:r>
+        <w:rPr>
+          <w:noProof/>
+        </w:rPr>
+        <w:drawing>
+          <wp:inline distT="0" distB="0" distL="0" distR="0" wp14:anchorId="6557972C" wp14:editId="5443BE0A">
+            <wp:extent cx="1171575" cy="738093"/>
+            <wp:effectExtent l="0" t="0" r="0" b="5080"/>
+            <wp:docPr id="59" name="Picture 59"/>
+            <wp:cNvGraphicFramePr>
+              <a:graphicFrameLocks xmlns:a="http://schemas.openxmlformats.org/drawingml/2006/main" noChangeAspect="1"/>
+            </wp:cNvGraphicFramePr>
+            <a:graphic xmlns:a="http://schemas.openxmlformats.org/drawingml/2006/main">
+              <a:graphicData uri="http://schemas.openxmlformats.org/drawingml/2006/picture">
+                <pic:pic xmlns:pic="http://schemas.openxmlformats.org/drawingml/2006/picture">
+                  <pic:nvPicPr>
+                    <pic:cNvPr id="1" name=""/>
+                    <pic:cNvPicPr/>
+                  </pic:nvPicPr>
+                  <pic:blipFill>
+                    <a:blip r:embed="rId54"/>
+                    <a:stretch>
+                      <a:fillRect/>
+                    </a:stretch>
+                  </pic:blipFill>
+                  <pic:spPr>
+                    <a:xfrm>
+                      <a:off x="0" y="0"/>
+                      <a:ext cx="1201487" cy="756938"/>
+                    </a:xfrm>
+                    <a:prstGeom prst="rect">
+                      <a:avLst/>
+                    </a:prstGeom>
+                  </pic:spPr>
+                </pic:pic>
+              </a:graphicData>
+            </a:graphic>
+          </wp:inline>
+        </w:drawing>
+      </w:r>
+    </w:p>
+    <w:p>
+      <w:pPr>
+        <w:pStyle w:val="ListBullet"/>
+        <w:tabs>
+          <w:tab w:val="clear" w:pos="360"/>
+          <w:tab w:val="num" w:pos="720"/>
+        </w:tabs>
+        <w:ind w:left="720"/>
+      </w:pPr>
+      <w:r>
+        <w:t xml:space="preserve">This is ½ multiplied by an </w:t>
+      </w:r>
+      <w:r>
+        <w:rPr>
+          <w:b/>
+        </w:rPr>
+        <w:t>infinite geometrics series</w:t>
+      </w:r>
+      <w:r>
+        <w:rPr>
+          <w:b/>
+        </w:rPr>
+        <w:t xml:space="preserve">, </w:t>
+      </w:r>
+      <w:r>
+        <w:t>which has a formula = 1 over 1 minus the number whose power we’re taking (1/2), which ends up being 1/2 – 1/(1/2) = 1</w:t>
+      </w:r>
+    </w:p>
+    <w:p>
+      <w:pPr>
+        <w:pStyle w:val="ListBullet"/>
+        <w:numPr>
+          <w:ilvl w:val="0"/>
+          <w:numId w:val="0"/>
+        </w:numPr>
+        <w:ind w:left="1800" w:firstLine="360"/>
+      </w:pPr>
+      <w:r>
+        <w:rPr>
+          <w:noProof/>
+        </w:rPr>
+        <w:drawing>
+          <wp:inline distT="0" distB="0" distL="0" distR="0" wp14:anchorId="475F1819" wp14:editId="1BD59728">
+            <wp:extent cx="1400175" cy="504825"/>
+            <wp:effectExtent l="0" t="0" r="9525" b="9525"/>
+            <wp:docPr id="60" name="Picture 60"/>
+            <wp:cNvGraphicFramePr>
+              <a:graphicFrameLocks xmlns:a="http://schemas.openxmlformats.org/drawingml/2006/main" noChangeAspect="1"/>
+            </wp:cNvGraphicFramePr>
+            <a:graphic xmlns:a="http://schemas.openxmlformats.org/drawingml/2006/main">
+              <a:graphicData uri="http://schemas.openxmlformats.org/drawingml/2006/picture">
+                <pic:pic xmlns:pic="http://schemas.openxmlformats.org/drawingml/2006/picture">
+                  <pic:nvPicPr>
+                    <pic:cNvPr id="1" name=""/>
+                    <pic:cNvPicPr/>
+                  </pic:nvPicPr>
+                  <pic:blipFill>
+                    <a:blip r:embed="rId55"/>
+                    <a:stretch>
+                      <a:fillRect/>
+                    </a:stretch>
+                  </pic:blipFill>
+                  <pic:spPr>
+                    <a:xfrm>
+                      <a:off x="0" y="0"/>
+                      <a:ext cx="1400175" cy="504825"/>
+                    </a:xfrm>
+                    <a:prstGeom prst="rect">
+                      <a:avLst/>
+                    </a:prstGeom>
+                  </pic:spPr>
+                </pic:pic>
+              </a:graphicData>
+            </a:graphic>
+          </wp:inline>
+        </w:drawing>
+      </w:r>
+    </w:p>
+    <w:p>
+      <w:pPr>
+        <w:pStyle w:val="ListBullet"/>
+        <w:tabs>
+          <w:tab w:val="clear" w:pos="360"/>
+          <w:tab w:val="num" w:pos="720"/>
+        </w:tabs>
+        <w:ind w:left="720"/>
+      </w:pPr>
+      <w:r>
+        <w:t>It seems we have the basic element to have a legitimate probability law</w:t>
+      </w:r>
+    </w:p>
+    <w:p>
+      <w:pPr>
+        <w:pStyle w:val="ListBullet"/>
+      </w:pPr>
+      <w:r>
+        <w:t xml:space="preserve">How do we calculate the </w:t>
+      </w:r>
+      <w:proofErr w:type="gramStart"/>
+      <w:r>
+        <w:t>P(</w:t>
+      </w:r>
+      <w:proofErr w:type="gramEnd"/>
+      <w:r>
+        <w:t>) of some general event?</w:t>
+      </w:r>
+    </w:p>
+    <w:p>
+      <w:pPr>
+        <w:pStyle w:val="ListBullet"/>
+        <w:tabs>
+          <w:tab w:val="clear" w:pos="360"/>
+          <w:tab w:val="num" w:pos="720"/>
+        </w:tabs>
+        <w:ind w:left="720"/>
+      </w:pPr>
+      <w:r>
+        <w:t>Ex: P(outcome is even)</w:t>
+      </w:r>
+    </w:p>
+    <w:p>
+      <w:pPr>
+        <w:pStyle w:val="ListBullet"/>
+        <w:tabs>
+          <w:tab w:val="clear" w:pos="360"/>
+          <w:tab w:val="num" w:pos="720"/>
+        </w:tabs>
+        <w:ind w:left="720"/>
+      </w:pPr>
+      <w:r>
+        <w:t xml:space="preserve">This is </w:t>
+      </w:r>
+      <w:proofErr w:type="gramStart"/>
+      <w:r>
+        <w:t>P(</w:t>
+      </w:r>
+      <w:proofErr w:type="gramEnd"/>
+      <w:r>
+        <w:t xml:space="preserve">infinite set consisting of all even integers) </w:t>
+      </w:r>
+      <w:r>
+        <w:sym w:font="Wingdings" w:char="F0E0"/>
+      </w:r>
+      <w:r>
+        <w:t xml:space="preserve"> P({2, 4, 6,…})</w:t>
+      </w:r>
+    </w:p>
+    <w:p>
+      <w:pPr>
+        <w:pStyle w:val="ListBullet"/>
+        <w:tabs>
+          <w:tab w:val="clear" w:pos="360"/>
+          <w:tab w:val="num" w:pos="720"/>
+        </w:tabs>
+        <w:ind w:left="720"/>
+      </w:pPr>
+      <w:r>
+        <w:t xml:space="preserve">Can write this as the union of single element sets </w:t>
+      </w:r>
+      <w:r>
+        <w:sym w:font="Wingdings" w:char="F0E0"/>
+      </w:r>
+      <w:r>
+        <w:t xml:space="preserve"> = P({2} U {4} U {6} …)</w:t>
+      </w:r>
+    </w:p>
+    <w:p>
+      <w:pPr>
+        <w:pStyle w:val="ListBullet"/>
+        <w:tabs>
+          <w:tab w:val="clear" w:pos="360"/>
+          <w:tab w:val="num" w:pos="720"/>
+        </w:tabs>
+        <w:ind w:left="720"/>
+      </w:pPr>
+      <w:r>
+        <w:t xml:space="preserve">Notice we </w:t>
+      </w:r>
+      <w:r>
+        <w:t xml:space="preserve">now have a union of sets that are </w:t>
+      </w:r>
+      <w:r>
+        <w:rPr>
+          <w:i/>
+        </w:rPr>
+        <w:t>disjoint</w:t>
+      </w:r>
+      <w:r>
+        <w:t xml:space="preserve"> (mutually exclusive) </w:t>
+      </w:r>
+      <w:r>
+        <w:sym w:font="Wingdings" w:char="F0E0"/>
+      </w:r>
+      <w:r>
+        <w:t xml:space="preserve"> can use additive property </w:t>
+      </w:r>
+      <w:r>
+        <w:sym w:font="Wingdings" w:char="F0E0"/>
+      </w:r>
+      <w:r>
+        <w:t xml:space="preserve"> </w:t>
+      </w:r>
+      <w:proofErr w:type="gramStart"/>
+      <w:r>
+        <w:t>P(</w:t>
+      </w:r>
+      <w:proofErr w:type="gramEnd"/>
+      <w:r>
+        <w:t>2) + P(4)</w:t>
+      </w:r>
+      <w:r>
+        <w:t xml:space="preserve"> + P(6) ….</w:t>
+      </w:r>
+      <w:r>
+        <w:t xml:space="preserve"> = </w:t>
+      </w:r>
+      <w:r>
+        <w:t>1/2^</w:t>
+      </w:r>
+      <w:r>
+        <w:t>2 + 1/2^4 + 1/2^6 …</w:t>
+      </w:r>
+    </w:p>
+    <w:p>
+      <w:pPr>
+        <w:pStyle w:val="ListBullet"/>
+        <w:tabs>
+          <w:tab w:val="clear" w:pos="360"/>
+          <w:tab w:val="num" w:pos="720"/>
+        </w:tabs>
+        <w:ind w:left="720"/>
+      </w:pPr>
+      <w:r>
+        <w:t>Factor out ¼ to be left with ¼*(1 + 1/2^2 + 1/2^</w:t>
+      </w:r>
+      <w:r>
+        <w:t xml:space="preserve">4) </w:t>
+      </w:r>
+      <w:r>
+        <w:sym w:font="Wingdings" w:char="F0E8"/>
+      </w:r>
+      <w:r>
+        <w:t xml:space="preserve"> ¼*(1 + ¼ + 1/4^2 + …) </w:t>
+      </w:r>
+      <w:r>
+        <w:sym w:font="Wingdings" w:char="F0E8"/>
+      </w:r>
+      <w:r>
+        <w:t xml:space="preserve"> ¼ * infinite some of a geometric series = ¼ * (1 / (1 – ¼)) = </w:t>
+      </w:r>
+      <w:r>
+        <w:rPr>
+          <w:b/>
+        </w:rPr>
+        <w:t>1/3</w:t>
+      </w:r>
+    </w:p>
+    <w:p>
+      <w:pPr>
+        <w:pStyle w:val="ListBullet"/>
+        <w:tabs>
+          <w:tab w:val="clear" w:pos="360"/>
+          <w:tab w:val="num" w:pos="1080"/>
+        </w:tabs>
+        <w:ind w:left="1080"/>
+      </w:pPr>
+      <w:r>
+        <w:rPr>
+          <w:noProof/>
+        </w:rPr>
+        <w:drawing>
+          <wp:inline distT="0" distB="0" distL="0" distR="0" wp14:anchorId="7F3743F2" wp14:editId="33624ECF">
+            <wp:extent cx="4562475" cy="1016808"/>
+            <wp:effectExtent l="0" t="0" r="0" b="0"/>
+            <wp:docPr id="61" name="Picture 61"/>
+            <wp:cNvGraphicFramePr>
+              <a:graphicFrameLocks xmlns:a="http://schemas.openxmlformats.org/drawingml/2006/main" noChangeAspect="1"/>
+            </wp:cNvGraphicFramePr>
+            <a:graphic xmlns:a="http://schemas.openxmlformats.org/drawingml/2006/main">
+              <a:graphicData uri="http://schemas.openxmlformats.org/drawingml/2006/picture">
+                <pic:pic xmlns:pic="http://schemas.openxmlformats.org/drawingml/2006/picture">
+                  <pic:nvPicPr>
+                    <pic:cNvPr id="1" name=""/>
+                    <pic:cNvPicPr/>
+                  </pic:nvPicPr>
+                  <pic:blipFill>
+                    <a:blip r:embed="rId56"/>
+                    <a:stretch>
+                      <a:fillRect/>
+                    </a:stretch>
+                  </pic:blipFill>
+                  <pic:spPr>
+                    <a:xfrm>
+                      <a:off x="0" y="0"/>
+                      <a:ext cx="4608987" cy="1027174"/>
+                    </a:xfrm>
+                    <a:prstGeom prst="rect">
+                      <a:avLst/>
+                    </a:prstGeom>
+                  </pic:spPr>
+                </pic:pic>
+              </a:graphicData>
+            </a:graphic>
+          </wp:inline>
+        </w:drawing>
+      </w:r>
+    </w:p>
+    <w:p>
+      <w:pPr>
+        <w:pStyle w:val="ListBullet"/>
+      </w:pPr>
+      <w:r>
+        <w:t xml:space="preserve">But is this calculation correct? </w:t>
+      </w:r>
+    </w:p>
+    <w:p>
+      <w:pPr>
+        <w:pStyle w:val="ListBullet"/>
+      </w:pPr>
+      <w:r>
+        <w:t xml:space="preserve">We used the additivity property, but this only talks about disjoint events of </w:t>
+      </w:r>
+      <w:r>
+        <w:rPr>
+          <w:i/>
+        </w:rPr>
+        <w:t xml:space="preserve">finite </w:t>
+      </w:r>
+      <w:r>
+        <w:t>amounts of subsets</w:t>
+      </w:r>
+    </w:p>
+    <w:p>
+      <w:pPr>
+        <w:pStyle w:val="ListBullet"/>
+      </w:pPr>
+      <w:r>
+        <w:t xml:space="preserve">So that step is actually </w:t>
+      </w:r>
+      <w:r>
+        <w:rPr>
+          <w:i/>
+        </w:rPr>
+        <w:t>not allowed</w:t>
+      </w:r>
+    </w:p>
+    <w:p>
+      <w:pPr>
+        <w:pStyle w:val="ListBullet"/>
+      </w:pPr>
+      <w:r>
+        <w:t>But we want our theory to allow this kind of calculation, so to get out of this dilemma, introduce a new axiom to do so</w:t>
+      </w:r>
+    </w:p>
+    <w:p>
+      <w:pPr>
+        <w:pStyle w:val="ListBullet"/>
+      </w:pPr>
+      <w:r>
+        <w:rPr>
+          <w:noProof/>
+        </w:rPr>
+        <w:drawing>
+          <wp:inline distT="0" distB="0" distL="0" distR="0" wp14:anchorId="3965A040" wp14:editId="69A4EADF">
+            <wp:extent cx="4057650" cy="572552"/>
+            <wp:effectExtent l="0" t="0" r="0" b="0"/>
+            <wp:docPr id="62" name="Picture 62"/>
+            <wp:cNvGraphicFramePr>
+              <a:graphicFrameLocks xmlns:a="http://schemas.openxmlformats.org/drawingml/2006/main" noChangeAspect="1"/>
+            </wp:cNvGraphicFramePr>
+            <a:graphic xmlns:a="http://schemas.openxmlformats.org/drawingml/2006/main">
+              <a:graphicData uri="http://schemas.openxmlformats.org/drawingml/2006/picture">
+                <pic:pic xmlns:pic="http://schemas.openxmlformats.org/drawingml/2006/picture">
+                  <pic:nvPicPr>
+                    <pic:cNvPr id="1" name=""/>
+                    <pic:cNvPicPr/>
+                  </pic:nvPicPr>
+                  <pic:blipFill>
+                    <a:blip r:embed="rId57"/>
+                    <a:stretch>
+                      <a:fillRect/>
+                    </a:stretch>
+                  </pic:blipFill>
+                  <pic:spPr>
+                    <a:xfrm>
+                      <a:off x="0" y="0"/>
+                      <a:ext cx="4141592" cy="584397"/>
+                    </a:xfrm>
+                    <a:prstGeom prst="rect">
+                      <a:avLst/>
+                    </a:prstGeom>
+                  </pic:spPr>
+                </pic:pic>
+              </a:graphicData>
+            </a:graphic>
+          </wp:inline>
+        </w:drawing>
+      </w:r>
+    </w:p>
+    <w:p>
+      <w:pPr>
+        <w:pStyle w:val="ListBullet"/>
+        <w:tabs>
+          <w:tab w:val="clear" w:pos="360"/>
+          <w:tab w:val="num" w:pos="720"/>
+        </w:tabs>
+        <w:ind w:left="720"/>
+      </w:pPr>
+      <w:r>
+        <w:t xml:space="preserve">This strengthens the </w:t>
+      </w:r>
+      <w:r>
+        <w:rPr>
+          <w:i/>
+        </w:rPr>
+        <w:t>finite</w:t>
+      </w:r>
+      <w:r>
+        <w:t xml:space="preserve"> additivity axiom</w:t>
+      </w:r>
+    </w:p>
+    <w:p>
+      <w:pPr>
+        <w:pStyle w:val="ListBullet"/>
+      </w:pPr>
+      <w:r>
+        <w:rPr>
+          <w:b/>
+        </w:rPr>
+        <w:t xml:space="preserve">Sequence </w:t>
+      </w:r>
+      <w:r>
+        <w:t>= events can be arrange</w:t>
+      </w:r>
+      <w:r>
+        <w:t>d</w:t>
+      </w:r>
+      <w:r>
+        <w:t xml:space="preserve"> such that we can talk about the 1</w:t>
+      </w:r>
+      <w:r>
+        <w:rPr>
+          <w:vertAlign w:val="superscript"/>
+        </w:rPr>
+        <w:t>st</w:t>
+      </w:r>
+      <w:r>
+        <w:t xml:space="preserve"> event, the 2</w:t>
+      </w:r>
+      <w:r>
+        <w:rPr>
+          <w:vertAlign w:val="superscript"/>
+        </w:rPr>
+        <w:t>nd</w:t>
+      </w:r>
+      <w:r>
+        <w:t xml:space="preserve"> event, + so on</w:t>
+      </w:r>
+    </w:p>
+    <w:p>
+      <w:pPr>
+        <w:pStyle w:val="ListBullet"/>
+      </w:pPr>
+      <w:r>
+        <w:t xml:space="preserve">To appreciate the issue that arises here </w:t>
+      </w:r>
+      <w:r>
+        <w:t xml:space="preserve">+ </w:t>
+      </w:r>
+      <w:r>
+        <w:t>to see why the</w:t>
+      </w:r>
+      <w:r>
+        <w:t xml:space="preserve"> </w:t>
+      </w:r>
+      <w:r>
+        <w:t xml:space="preserve">word </w:t>
+      </w:r>
+      <w:r>
+        <w:rPr>
+          <w:b/>
+        </w:rPr>
+        <w:t>sequence</w:t>
+      </w:r>
+      <w:r>
+        <w:t xml:space="preserve"> is so important, let consider the following</w:t>
+      </w:r>
+      <w:r>
+        <w:t xml:space="preserve"> calculation:</w:t>
+      </w:r>
+    </w:p>
+    <w:p>
+      <w:pPr>
+        <w:pStyle w:val="ListBullet"/>
+        <w:tabs>
+          <w:tab w:val="clear" w:pos="360"/>
+          <w:tab w:val="num" w:pos="720"/>
+        </w:tabs>
+        <w:ind w:left="720"/>
+      </w:pPr>
+      <w:r>
+        <w:t>SS = unit square, consider model where P(set) = set’s area</w:t>
+      </w:r>
+    </w:p>
+    <w:p>
+      <w:pPr>
+        <w:pStyle w:val="ListBullet"/>
+        <w:tabs>
+          <w:tab w:val="clear" w:pos="360"/>
+          <w:tab w:val="num" w:pos="720"/>
+        </w:tabs>
+        <w:ind w:left="720"/>
+      </w:pPr>
+      <w:r>
+        <w:t xml:space="preserve">Look at P(Ω), which = area of unit square = 1 </w:t>
+      </w:r>
+      <w:r>
+        <w:sym w:font="Wingdings" w:char="F0E0"/>
+      </w:r>
+      <w:r>
+        <w:t xml:space="preserve"> can be thought of as the union of various sets of single points (1 element each) = P(U{(</w:t>
+      </w:r>
+      <w:proofErr w:type="spellStart"/>
+      <w:r>
+        <w:t>x,y</w:t>
+      </w:r>
+      <w:proofErr w:type="spellEnd"/>
+      <w:r>
+        <w:t>)}) over all points in the unit square</w:t>
+      </w:r>
+    </w:p>
+    <w:p>
+      <w:pPr>
+        <w:pStyle w:val="ListBullet"/>
+        <w:numPr>
+          <w:ilvl w:val="0"/>
+          <w:numId w:val="0"/>
+        </w:numPr>
+        <w:ind w:left="1440" w:firstLine="720"/>
+      </w:pPr>
+      <w:r>
+        <w:rPr>
+          <w:noProof/>
+        </w:rPr>
+        <w:drawing>
+          <wp:inline distT="0" distB="0" distL="0" distR="0" wp14:anchorId="4E59D805" wp14:editId="75170878">
+            <wp:extent cx="2590800" cy="457200"/>
+            <wp:effectExtent l="0" t="0" r="0" b="0"/>
+            <wp:docPr id="63" name="Picture 63"/>
+            <wp:cNvGraphicFramePr>
+              <a:graphicFrameLocks xmlns:a="http://schemas.openxmlformats.org/drawingml/2006/main" noChangeAspect="1"/>
+            </wp:cNvGraphicFramePr>
+            <a:graphic xmlns:a="http://schemas.openxmlformats.org/drawingml/2006/main">
+              <a:graphicData uri="http://schemas.openxmlformats.org/drawingml/2006/picture">
+                <pic:pic xmlns:pic="http://schemas.openxmlformats.org/drawingml/2006/picture">
+                  <pic:nvPicPr>
+                    <pic:cNvPr id="1" name=""/>
+                    <pic:cNvPicPr/>
+                  </pic:nvPicPr>
+                  <pic:blipFill>
+                    <a:blip r:embed="rId58"/>
+                    <a:stretch>
+                      <a:fillRect/>
+                    </a:stretch>
+                  </pic:blipFill>
+                  <pic:spPr>
+                    <a:xfrm>
+                      <a:off x="0" y="0"/>
+                      <a:ext cx="2590800" cy="457200"/>
+                    </a:xfrm>
+                    <a:prstGeom prst="rect">
+                      <a:avLst/>
+                    </a:prstGeom>
+                  </pic:spPr>
+                </pic:pic>
+              </a:graphicData>
+            </a:graphic>
+          </wp:inline>
+        </w:drawing>
+      </w:r>
+    </w:p>
+    <w:p>
+      <w:pPr>
+        <w:pStyle w:val="ListBullet"/>
+        <w:tabs>
+          <w:tab w:val="clear" w:pos="360"/>
+          <w:tab w:val="num" w:pos="720"/>
+        </w:tabs>
+        <w:ind w:left="720"/>
+      </w:pPr>
+      <w:r>
+        <w:lastRenderedPageBreak/>
+        <w:t>Subsets are disjoint here, so different points = disjoint single element sets, so the additivity axiom tells us the P(this union) = sum of P()’s of all single-element subset in the set</w:t>
+      </w:r>
+    </w:p>
+    <w:p>
+      <w:pPr>
+        <w:pStyle w:val="ListBullet"/>
+        <w:tabs>
+          <w:tab w:val="clear" w:pos="360"/>
+          <w:tab w:val="num" w:pos="720"/>
+        </w:tabs>
+        <w:ind w:left="720"/>
+      </w:pPr>
+      <w:r>
+        <w:t>We know single-element subsets have P() = 0, so this sum = 0</w:t>
+      </w:r>
+    </w:p>
+    <w:p>
+      <w:pPr>
+        <w:pStyle w:val="ListBullet"/>
+        <w:numPr>
+          <w:ilvl w:val="0"/>
+          <w:numId w:val="0"/>
+        </w:numPr>
+        <w:ind w:left="1440" w:firstLine="720"/>
+      </w:pPr>
+      <w:r>
+        <w:rPr>
+          <w:noProof/>
+        </w:rPr>
+        <w:drawing>
+          <wp:inline distT="0" distB="0" distL="0" distR="0" wp14:anchorId="43E948DF" wp14:editId="1BCAAB5D">
+            <wp:extent cx="2552700" cy="476250"/>
+            <wp:effectExtent l="0" t="0" r="0" b="0"/>
+            <wp:docPr id="64" name="Picture 64"/>
+            <wp:cNvGraphicFramePr>
+              <a:graphicFrameLocks xmlns:a="http://schemas.openxmlformats.org/drawingml/2006/main" noChangeAspect="1"/>
+            </wp:cNvGraphicFramePr>
+            <a:graphic xmlns:a="http://schemas.openxmlformats.org/drawingml/2006/main">
+              <a:graphicData uri="http://schemas.openxmlformats.org/drawingml/2006/picture">
+                <pic:pic xmlns:pic="http://schemas.openxmlformats.org/drawingml/2006/picture">
+                  <pic:nvPicPr>
+                    <pic:cNvPr id="1" name=""/>
+                    <pic:cNvPicPr/>
+                  </pic:nvPicPr>
+                  <pic:blipFill>
+                    <a:blip r:embed="rId59"/>
+                    <a:stretch>
+                      <a:fillRect/>
+                    </a:stretch>
+                  </pic:blipFill>
+                  <pic:spPr>
+                    <a:xfrm>
+                      <a:off x="0" y="0"/>
+                      <a:ext cx="2552700" cy="476250"/>
+                    </a:xfrm>
+                    <a:prstGeom prst="rect">
+                      <a:avLst/>
+                    </a:prstGeom>
+                  </pic:spPr>
+                </pic:pic>
+              </a:graphicData>
+            </a:graphic>
+          </wp:inline>
+        </w:drawing>
+      </w:r>
+    </w:p>
+    <w:p>
+      <w:pPr>
+        <w:pStyle w:val="ListBullet"/>
+        <w:tabs>
+          <w:tab w:val="clear" w:pos="360"/>
+          <w:tab w:val="num" w:pos="720"/>
+        </w:tabs>
+        <w:ind w:left="720"/>
+      </w:pPr>
+      <w:r>
+        <w:t>On the other hand, by our probability axioms, P(</w:t>
+      </w:r>
+      <w:r>
+        <w:t>Ω</w:t>
+      </w:r>
+      <w:r>
+        <w:t xml:space="preserve">) = 1, but this is saying </w:t>
+      </w:r>
+      <w:r>
+        <w:t>P(Ω</w:t>
+      </w:r>
+      <w:r>
+        <w:t>) = 0</w:t>
+      </w:r>
+    </w:p>
+    <w:p>
+      <w:pPr>
+        <w:pStyle w:val="ListBullet"/>
+        <w:tabs>
+          <w:tab w:val="clear" w:pos="360"/>
+          <w:tab w:val="num" w:pos="720"/>
+        </w:tabs>
+        <w:ind w:left="720"/>
+      </w:pPr>
+      <w:r>
+        <w:t xml:space="preserve">The catch = </w:t>
+      </w:r>
+      <w:r>
+        <w:t xml:space="preserve">there is nothing in the axioms </w:t>
+      </w:r>
+      <w:r>
+        <w:t xml:space="preserve">introduced so far/the </w:t>
+      </w:r>
+      <w:r>
+        <w:t>properties have established</w:t>
+      </w:r>
+      <w:r>
+        <w:t xml:space="preserve"> </w:t>
+      </w:r>
+      <w:r>
+        <w:t>that wou</w:t>
+      </w:r>
+      <w:r>
+        <w:t>ld justify this step, s</w:t>
+      </w:r>
+      <w:r>
+        <w:t>o</w:t>
+      </w:r>
+      <w:r>
+        <w:t xml:space="preserve"> this step here is questionable:</w:t>
+      </w:r>
+    </w:p>
+    <w:p>
+      <w:pPr>
+        <w:pStyle w:val="ListBullet"/>
+        <w:numPr>
+          <w:ilvl w:val="0"/>
+          <w:numId w:val="0"/>
+        </w:numPr>
+        <w:ind w:left="1800" w:firstLine="360"/>
+      </w:pPr>
+      <w:r>
+        <w:rPr>
+          <w:noProof/>
+        </w:rPr>
+        <w:drawing>
+          <wp:inline distT="0" distB="0" distL="0" distR="0" wp14:anchorId="5CC33577" wp14:editId="5A085E43">
+            <wp:extent cx="2428875" cy="341997"/>
+            <wp:effectExtent l="0" t="0" r="0" b="1270"/>
+            <wp:docPr id="65" name="Picture 65"/>
+            <wp:cNvGraphicFramePr>
+              <a:graphicFrameLocks xmlns:a="http://schemas.openxmlformats.org/drawingml/2006/main" noChangeAspect="1"/>
+            </wp:cNvGraphicFramePr>
+            <a:graphic xmlns:a="http://schemas.openxmlformats.org/drawingml/2006/main">
+              <a:graphicData uri="http://schemas.openxmlformats.org/drawingml/2006/picture">
+                <pic:pic xmlns:pic="http://schemas.openxmlformats.org/drawingml/2006/picture">
+                  <pic:nvPicPr>
+                    <pic:cNvPr id="1" name=""/>
+                    <pic:cNvPicPr/>
+                  </pic:nvPicPr>
+                  <pic:blipFill>
+                    <a:blip r:embed="rId60"/>
+                    <a:stretch>
+                      <a:fillRect/>
+                    </a:stretch>
+                  </pic:blipFill>
+                  <pic:spPr>
+                    <a:xfrm>
+                      <a:off x="0" y="0"/>
+                      <a:ext cx="2516657" cy="354357"/>
+                    </a:xfrm>
+                    <a:prstGeom prst="rect">
+                      <a:avLst/>
+                    </a:prstGeom>
+                  </pic:spPr>
+                </pic:pic>
+              </a:graphicData>
+            </a:graphic>
+          </wp:inline>
+        </w:drawing>
+      </w:r>
+    </w:p>
+    <w:p>
+      <w:pPr>
+        <w:pStyle w:val="ListBullet"/>
+      </w:pPr>
+      <w:r>
+        <w:t xml:space="preserve">Might </w:t>
+      </w:r>
+      <w:r>
+        <w:t xml:space="preserve">argue that the unit square </w:t>
+      </w:r>
+      <w:r>
+        <w:t xml:space="preserve">= the </w:t>
+      </w:r>
+      <w:r>
+        <w:t>union of</w:t>
+      </w:r>
+      <w:r>
+        <w:t xml:space="preserve"> disjoint, single-</w:t>
+      </w:r>
+      <w:r>
+        <w:t>element sets, which is the case in additivity axioms.</w:t>
+      </w:r>
+    </w:p>
+    <w:p>
+      <w:pPr>
+        <w:pStyle w:val="ListBullet"/>
+      </w:pPr>
+      <w:r>
+        <w:rPr>
+          <w:i/>
+        </w:rPr>
+        <w:t>But the additivity axiom only applies when we have a</w:t>
+      </w:r>
+      <w:r>
+        <w:rPr>
+          <w:i/>
+        </w:rPr>
+        <w:t xml:space="preserve"> SEQUENCE </w:t>
+      </w:r>
+      <w:r>
+        <w:rPr>
+          <w:i/>
+        </w:rPr>
+        <w:t>o</w:t>
+      </w:r>
+      <w:r>
+        <w:rPr>
+          <w:i/>
+        </w:rPr>
+        <w:t xml:space="preserve">f events, </w:t>
+      </w:r>
+      <w:r>
+        <w:t xml:space="preserve">+ </w:t>
+      </w:r>
+      <w:r>
+        <w:t xml:space="preserve">this is </w:t>
+      </w:r>
+      <w:r>
+        <w:t xml:space="preserve">NOT </w:t>
+      </w:r>
+      <w:r>
+        <w:t>what we have here.</w:t>
+      </w:r>
+    </w:p>
+    <w:p>
+      <w:pPr>
+        <w:pStyle w:val="ListBullet"/>
+        <w:tabs>
+          <w:tab w:val="clear" w:pos="360"/>
+          <w:tab w:val="num" w:pos="720"/>
+        </w:tabs>
+        <w:ind w:left="720"/>
+      </w:pPr>
+      <w:r>
+        <w:t>“Additivity holds only for countable sequences of events”</w:t>
+      </w:r>
+    </w:p>
+    <w:p>
+      <w:pPr>
+        <w:pStyle w:val="ListBullet"/>
+      </w:pPr>
+      <w:r>
+        <w:t xml:space="preserve">The above </w:t>
+      </w:r>
+      <w:r>
+        <w:t xml:space="preserve">is </w:t>
+      </w:r>
+      <w:r>
+        <w:t xml:space="preserve">NOT </w:t>
+      </w:r>
+      <w:r>
+        <w:t xml:space="preserve">a union of a </w:t>
+      </w:r>
+      <w:r>
+        <w:t xml:space="preserve">SEQUENCE </w:t>
+      </w:r>
+      <w:r>
+        <w:t>of</w:t>
+      </w:r>
+      <w:r>
+        <w:t xml:space="preserve"> </w:t>
+      </w:r>
+      <w:r>
+        <w:t>single element sets.</w:t>
+      </w:r>
+    </w:p>
+    <w:p>
+      <w:pPr>
+        <w:pStyle w:val="ListBullet"/>
+        <w:rPr>
+          <w:u w:val="single"/>
+        </w:rPr>
+      </w:pPr>
+      <w:r>
+        <w:rPr>
+          <w:u w:val="single"/>
+        </w:rPr>
+        <w:t>In fact, there is no way the elements of the unit</w:t>
+      </w:r>
+      <w:r>
+        <w:rPr>
+          <w:u w:val="single"/>
+        </w:rPr>
+        <w:t xml:space="preserve"> </w:t>
+      </w:r>
+      <w:r>
+        <w:rPr>
+          <w:u w:val="single"/>
+        </w:rPr>
+        <w:t>square can be arranged in a sequence.</w:t>
+      </w:r>
+    </w:p>
+    <w:p>
+      <w:pPr>
+        <w:pStyle w:val="ListBullet"/>
+      </w:pPr>
+      <w:r>
+        <w:t xml:space="preserve">The unit square is said to be an </w:t>
+      </w:r>
+      <w:r>
+        <w:rPr>
+          <w:b/>
+        </w:rPr>
+        <w:t>uncountable set</w:t>
+      </w:r>
+      <w:r>
+        <w:t xml:space="preserve">, </w:t>
+      </w:r>
+      <w:r>
+        <w:t>a deep and fundamental mathematical fact</w:t>
+      </w:r>
+      <w:r>
+        <w:t xml:space="preserve"> that </w:t>
+      </w:r>
+      <w:r>
+        <w:t xml:space="preserve">essentially says is there are </w:t>
+      </w:r>
+      <w:r>
+        <w:t>2</w:t>
+      </w:r>
+      <w:r>
+        <w:t xml:space="preserve"> kinds of</w:t>
+      </w:r>
+      <w:r>
+        <w:t xml:space="preserve"> </w:t>
+      </w:r>
+      <w:r>
+        <w:t>infinite sets.</w:t>
+      </w:r>
+    </w:p>
+    <w:p>
+      <w:pPr>
+        <w:pStyle w:val="ListBullet"/>
+        <w:tabs>
+          <w:tab w:val="clear" w:pos="360"/>
+          <w:tab w:val="num" w:pos="720"/>
+        </w:tabs>
+        <w:ind w:left="720"/>
+      </w:pPr>
+      <w:r>
+        <w:rPr>
+          <w:b/>
+        </w:rPr>
+        <w:t xml:space="preserve">Discrete </w:t>
+      </w:r>
+      <w:r>
+        <w:rPr>
+          <w:b/>
+        </w:rPr>
+        <w:t xml:space="preserve">(countable) </w:t>
+      </w:r>
+      <w:r>
+        <w:rPr>
+          <w:b/>
+        </w:rPr>
+        <w:t>sets</w:t>
+      </w:r>
+      <w:r>
+        <w:t xml:space="preserve"> = </w:t>
+      </w:r>
+      <w:r>
+        <w:t>whose elements can be arranged in a sequence,</w:t>
+      </w:r>
+      <w:r>
+        <w:t xml:space="preserve"> </w:t>
+      </w:r>
+      <w:r>
+        <w:t>like integers.</w:t>
+      </w:r>
+    </w:p>
+    <w:p>
+      <w:pPr>
+        <w:pStyle w:val="ListBullet"/>
+        <w:tabs>
+          <w:tab w:val="clear" w:pos="360"/>
+          <w:tab w:val="num" w:pos="720"/>
+        </w:tabs>
+        <w:ind w:left="720"/>
+      </w:pPr>
+      <w:r>
+        <w:rPr>
+          <w:b/>
+        </w:rPr>
+        <w:t xml:space="preserve">Uncountable </w:t>
+      </w:r>
+      <w:r>
+        <w:rPr>
+          <w:b/>
+        </w:rPr>
+        <w:t>sets</w:t>
+      </w:r>
+      <w:r>
+        <w:t xml:space="preserve"> (</w:t>
+      </w:r>
+      <w:r>
+        <w:t>such as the unit square or the</w:t>
+      </w:r>
+      <w:r>
+        <w:t xml:space="preserve"> real line) = </w:t>
+      </w:r>
+      <w:r>
+        <w:t>whose elements cannot be</w:t>
+      </w:r>
+      <w:r>
+        <w:t xml:space="preserve"> </w:t>
+      </w:r>
+      <w:r>
+        <w:t>arranged in a sequence.</w:t>
+      </w:r>
+    </w:p>
+    <w:p>
+      <w:pPr>
+        <w:pStyle w:val="ListBullet"/>
+      </w:pPr>
+      <w:r>
+        <w:t>After all these discussion, you may now have legitimate</w:t>
+      </w:r>
+      <w:r>
+        <w:t xml:space="preserve"> </w:t>
+      </w:r>
+      <w:r>
+        <w:t>s</w:t>
+      </w:r>
+      <w:r>
+        <w:t>uspicions about the models we’</w:t>
+      </w:r>
+      <w:r>
+        <w:t>ve been looking at.</w:t>
+      </w:r>
+    </w:p>
+    <w:p>
+      <w:pPr>
+        <w:pStyle w:val="ListBullet"/>
+      </w:pPr>
+      <w:r>
+        <w:t>Is area a legitimate probability law?</w:t>
+      </w:r>
+      <w:r>
+        <w:t xml:space="preserve"> </w:t>
+      </w:r>
+      <w:r>
+        <w:t>Does it even satisfy countable additivity?</w:t>
+      </w:r>
+    </w:p>
+    <w:p>
+      <w:pPr>
+        <w:pStyle w:val="ListBullet"/>
+      </w:pPr>
+      <w:r>
+        <w:t xml:space="preserve">This question takes us into deep waters </w:t>
+      </w:r>
+      <w:r>
+        <w:t xml:space="preserve">+ </w:t>
+      </w:r>
+      <w:r>
+        <w:t xml:space="preserve">has to do </w:t>
+      </w:r>
+      <w:r>
+        <w:t xml:space="preserve">w/ a deep subfield of mathematics, </w:t>
+      </w:r>
+      <w:r>
+        <w:rPr>
+          <w:b/>
+        </w:rPr>
+        <w:t>Measure Theory</w:t>
+      </w:r>
+      <w:r>
+        <w:t>.</w:t>
+      </w:r>
+    </w:p>
+    <w:p>
+      <w:pPr>
+        <w:pStyle w:val="ListBullet"/>
+        <w:rPr>
+          <w:i/>
+        </w:rPr>
+      </w:pPr>
+      <w:r>
+        <w:t>Fortunately</w:t>
+      </w:r>
+      <w:r>
+        <w:t>, it turns out that all is well + a</w:t>
+      </w:r>
+      <w:r>
+        <w:t xml:space="preserve">rea </w:t>
+      </w:r>
+      <w:r>
+        <w:t xml:space="preserve">IS </w:t>
+      </w:r>
+      <w:r>
+        <w:t xml:space="preserve">a legitimate probability law + </w:t>
+      </w:r>
+      <w:r>
+        <w:t xml:space="preserve">DOES </w:t>
+      </w:r>
+      <w:r>
+        <w:t>indeed satisfy</w:t>
+      </w:r>
+      <w:r>
+        <w:t xml:space="preserve"> the countable additivity axiom, </w:t>
+      </w:r>
+      <w:r>
+        <w:rPr>
+          <w:i/>
+        </w:rPr>
+        <w:t>as</w:t>
+      </w:r>
+      <w:r>
+        <w:rPr>
+          <w:i/>
+        </w:rPr>
+        <w:t xml:space="preserve"> </w:t>
+      </w:r>
+      <w:r>
+        <w:rPr>
+          <w:i/>
+        </w:rPr>
+        <w:t xml:space="preserve">long as we only deal </w:t>
+      </w:r>
+      <w:r>
+        <w:rPr>
+          <w:i/>
+        </w:rPr>
+        <w:t xml:space="preserve">w/ </w:t>
+      </w:r>
+      <w:r>
+        <w:rPr>
+          <w:i/>
+        </w:rPr>
+        <w:t>nice subsets of the unit square.</w:t>
+      </w:r>
+    </w:p>
+    <w:p>
+      <w:pPr>
+        <w:pStyle w:val="ListBullet"/>
+      </w:pPr>
+      <w:r>
+        <w:t>Fortunately, the subsets that arise in whatever we do in</w:t>
+      </w:r>
+      <w:r>
+        <w:t xml:space="preserve"> </w:t>
+      </w:r>
+      <w:r>
+        <w:t>this course will be "nice".</w:t>
+      </w:r>
+    </w:p>
+    <w:p>
+      <w:pPr>
+        <w:pStyle w:val="ListBullet"/>
+        <w:tabs>
+          <w:tab w:val="clear" w:pos="360"/>
+          <w:tab w:val="num" w:pos="720"/>
+        </w:tabs>
+        <w:ind w:left="720"/>
+      </w:pPr>
+      <w:r>
+        <w:t xml:space="preserve">Subsets that are </w:t>
+      </w:r>
+      <w:r>
+        <w:t xml:space="preserve">NOT </w:t>
+      </w:r>
+      <w:r>
+        <w:t xml:space="preserve">nice are quite pathological </w:t>
+      </w:r>
+      <w:r>
+        <w:t>+</w:t>
+      </w:r>
+      <w:r>
+        <w:t xml:space="preserve"> we will</w:t>
+      </w:r>
+      <w:r>
+        <w:t xml:space="preserve"> </w:t>
+      </w:r>
+      <w:r>
+        <w:t>not encounter them.</w:t>
+      </w:r>
+    </w:p>
+    <w:p>
+      <w:pPr>
+        <w:pStyle w:val="ListBullet"/>
+        <w:tabs>
+          <w:tab w:val="clear" w:pos="360"/>
+          <w:tab w:val="num" w:pos="720"/>
+        </w:tabs>
+        <w:ind w:left="720"/>
+      </w:pPr>
+      <w:r>
+        <w:t>At this stage we are not in a position to say anything more</w:t>
+      </w:r>
+      <w:r>
+        <w:t xml:space="preserve"> </w:t>
+      </w:r>
+      <w:r>
+        <w:t xml:space="preserve">that would be meaningful about these issues </w:t>
+      </w:r>
+      <w:r>
+        <w:t xml:space="preserve">b/c </w:t>
+      </w:r>
+      <w:r>
+        <w:t>they're</w:t>
+      </w:r>
+      <w:r>
+        <w:t xml:space="preserve"> </w:t>
+      </w:r>
+      <w:r>
+        <w:t xml:space="preserve">quite complicated </w:t>
+      </w:r>
+      <w:r>
+        <w:t xml:space="preserve">+ </w:t>
+      </w:r>
+      <w:r>
+        <w:t>mathematically deep.</w:t>
+      </w:r>
+    </w:p>
+    <w:p>
+      <w:pPr>
+        <w:pStyle w:val="ListBullet"/>
+        <w:tabs>
+          <w:tab w:val="clear" w:pos="360"/>
+          <w:tab w:val="num" w:pos="720"/>
+        </w:tabs>
+        <w:ind w:left="720"/>
+      </w:pPr>
+      <w:r>
+        <w:t>We can only say that there are some serious mathematical</w:t>
+      </w:r>
+      <w:r>
+        <w:t xml:space="preserve"> </w:t>
+      </w:r>
+      <w:r>
+        <w:t>subtleties.</w:t>
+      </w:r>
+    </w:p>
+    <w:p>
+      <w:pPr>
+        <w:pStyle w:val="ListBullet"/>
+        <w:tabs>
+          <w:tab w:val="clear" w:pos="360"/>
+          <w:tab w:val="num" w:pos="720"/>
+        </w:tabs>
+        <w:ind w:left="720"/>
+      </w:pPr>
+      <w:r>
+        <w:t>But fortunately, they can all be overcome</w:t>
+      </w:r>
+      <w:r>
+        <w:t xml:space="preserve"> in a rigorous manner + </w:t>
+      </w:r>
+      <w:r>
+        <w:t>for the rest of this class, you can just forget</w:t>
+      </w:r>
+      <w:r>
+        <w:t xml:space="preserve"> </w:t>
+      </w:r>
+      <w:r>
+        <w:t>about these subtle issues.</w:t>
+      </w:r>
+    </w:p>
+    <w:p>
+      <w:pPr>
+        <w:pStyle w:val="ListBullet"/>
+        <w:numPr>
+          <w:ilvl w:val="0"/>
+          <w:numId w:val="0"/>
+        </w:numPr>
+        <w:ind w:left="720"/>
+      </w:pPr>
+    </w:p>
+    <w:p>
+      <w:pPr>
+        <w:pStyle w:val="ListBullet"/>
+      </w:pPr>
+      <w:r>
+        <w:t xml:space="preserve">Let the sample space be the set of positive integers </w:t>
+      </w:r>
+      <w:r>
+        <w:t>+</w:t>
+      </w:r>
+      <w:r>
+        <w:t xml:space="preserve"> suppose </w:t>
+      </w:r>
+      <w:proofErr w:type="gramStart"/>
+      <w:r>
+        <w:rPr>
+          <w:rStyle w:val="mjxassistivemathml"/>
+          <w:rFonts w:ascii="inherit" w:hAnsi="inherit"/>
+          <w:color w:val="222222"/>
+          <w:bdr w:val="none" w:sz="0" w:space="0" w:color="auto" w:frame="1"/>
+        </w:rPr>
+        <w:t>P(</w:t>
+      </w:r>
+      <w:proofErr w:type="gramEnd"/>
+      <w:r>
+        <w:rPr>
+          <w:rStyle w:val="mjxassistivemathml"/>
+          <w:rFonts w:ascii="inherit" w:hAnsi="inherit"/>
+          <w:color w:val="222222"/>
+          <w:bdr w:val="none" w:sz="0" w:space="0" w:color="auto" w:frame="1"/>
+        </w:rPr>
+        <w:t>n)</w:t>
+      </w:r>
+      <w:r>
+        <w:rPr>
+          <w:rStyle w:val="mjxassistivemathml"/>
+          <w:rFonts w:ascii="inherit" w:hAnsi="inherit"/>
+          <w:color w:val="222222"/>
+          <w:bdr w:val="none" w:sz="0" w:space="0" w:color="auto" w:frame="1"/>
+        </w:rPr>
+        <w:t xml:space="preserve"> </w:t>
+      </w:r>
+      <w:r>
+        <w:rPr>
+          <w:rStyle w:val="mjxassistivemathml"/>
+          <w:rFonts w:ascii="inherit" w:hAnsi="inherit"/>
+          <w:color w:val="222222"/>
+          <w:bdr w:val="none" w:sz="0" w:space="0" w:color="auto" w:frame="1"/>
+        </w:rPr>
+        <w:t>=</w:t>
+      </w:r>
+      <w:r>
+        <w:rPr>
+          <w:rStyle w:val="mjxassistivemathml"/>
+          <w:rFonts w:ascii="inherit" w:hAnsi="inherit"/>
+          <w:color w:val="222222"/>
+          <w:bdr w:val="none" w:sz="0" w:space="0" w:color="auto" w:frame="1"/>
+        </w:rPr>
+        <w:t xml:space="preserve"> </w:t>
+      </w:r>
+      <w:r>
+        <w:rPr>
+          <w:rStyle w:val="mjxassistivemathml"/>
+          <w:rFonts w:ascii="inherit" w:hAnsi="inherit"/>
+          <w:color w:val="222222"/>
+          <w:bdr w:val="none" w:sz="0" w:space="0" w:color="auto" w:frame="1"/>
+        </w:rPr>
+        <w:t>1/2</w:t>
+      </w:r>
+      <w:r>
+        <w:rPr>
+          <w:rStyle w:val="mjxassistivemathml"/>
+          <w:rFonts w:ascii="inherit" w:hAnsi="inherit"/>
+          <w:color w:val="222222"/>
+          <w:bdr w:val="none" w:sz="0" w:space="0" w:color="auto" w:frame="1"/>
+        </w:rPr>
+        <w:t>^</w:t>
+      </w:r>
+      <w:r>
+        <w:rPr>
+          <w:rStyle w:val="mjxassistivemathml"/>
+          <w:rFonts w:ascii="inherit" w:hAnsi="inherit"/>
+          <w:color w:val="222222"/>
+          <w:bdr w:val="none" w:sz="0" w:space="0" w:color="auto" w:frame="1"/>
+        </w:rPr>
+        <w:t>n</w:t>
+      </w:r>
+      <w:r>
+        <w:t>, for </w:t>
+      </w:r>
+      <w:r>
+        <w:rPr>
+          <w:rStyle w:val="mjxassistivemathml"/>
+          <w:rFonts w:ascii="inherit" w:hAnsi="inherit"/>
+          <w:color w:val="222222"/>
+          <w:bdr w:val="none" w:sz="0" w:space="0" w:color="auto" w:frame="1"/>
+        </w:rPr>
+        <w:t>n</w:t>
+      </w:r>
+      <w:r>
+        <w:rPr>
+          <w:rStyle w:val="mjxassistivemathml"/>
+          <w:rFonts w:ascii="inherit" w:hAnsi="inherit"/>
+          <w:color w:val="222222"/>
+          <w:bdr w:val="none" w:sz="0" w:space="0" w:color="auto" w:frame="1"/>
+        </w:rPr>
+        <w:t xml:space="preserve"> </w:t>
+      </w:r>
+      <w:r>
+        <w:rPr>
+          <w:rStyle w:val="mjxassistivemathml"/>
+          <w:rFonts w:ascii="inherit" w:hAnsi="inherit"/>
+          <w:color w:val="222222"/>
+          <w:bdr w:val="none" w:sz="0" w:space="0" w:color="auto" w:frame="1"/>
+        </w:rPr>
+        <w:t>=</w:t>
+      </w:r>
+      <w:r>
+        <w:rPr>
+          <w:rStyle w:val="mjxassistivemathml"/>
+          <w:rFonts w:ascii="inherit" w:hAnsi="inherit"/>
+          <w:color w:val="222222"/>
+          <w:bdr w:val="none" w:sz="0" w:space="0" w:color="auto" w:frame="1"/>
+        </w:rPr>
+        <w:t xml:space="preserve"> </w:t>
+      </w:r>
+      <w:r>
+        <w:rPr>
+          <w:rStyle w:val="mjxassistivemathml"/>
+          <w:rFonts w:ascii="inherit" w:hAnsi="inherit"/>
+          <w:color w:val="222222"/>
+          <w:bdr w:val="none" w:sz="0" w:space="0" w:color="auto" w:frame="1"/>
+        </w:rPr>
+        <w:t>1,</w:t>
+      </w:r>
+      <w:r>
+        <w:rPr>
+          <w:rStyle w:val="mjxassistivemathml"/>
+          <w:rFonts w:ascii="inherit" w:hAnsi="inherit"/>
+          <w:color w:val="222222"/>
+          <w:bdr w:val="none" w:sz="0" w:space="0" w:color="auto" w:frame="1"/>
+        </w:rPr>
+        <w:t xml:space="preserve"> </w:t>
+      </w:r>
+      <w:r>
+        <w:rPr>
+          <w:rStyle w:val="mjxassistivemathml"/>
+          <w:rFonts w:ascii="inherit" w:hAnsi="inherit"/>
+          <w:color w:val="222222"/>
+          <w:bdr w:val="none" w:sz="0" w:space="0" w:color="auto" w:frame="1"/>
+        </w:rPr>
+        <w:t>2,</w:t>
+      </w:r>
+      <w:r>
+        <w:rPr>
+          <w:rStyle w:val="mjxassistivemathml"/>
+          <w:rFonts w:ascii="inherit" w:hAnsi="inherit"/>
+          <w:color w:val="222222"/>
+          <w:bdr w:val="none" w:sz="0" w:space="0" w:color="auto" w:frame="1"/>
+        </w:rPr>
+        <w:t xml:space="preserve"> </w:t>
+      </w:r>
+      <w:r>
+        <w:rPr>
+          <w:rStyle w:val="mjxassistivemathml"/>
+          <w:rFonts w:ascii="inherit" w:hAnsi="inherit"/>
+          <w:color w:val="222222"/>
+          <w:bdr w:val="none" w:sz="0" w:space="0" w:color="auto" w:frame="1"/>
+        </w:rPr>
+        <w:t>…</w:t>
+      </w:r>
+      <w:r>
+        <w:t>. Find the probability of the set </w:t>
+      </w:r>
+      <w:r>
+        <w:rPr>
+          <w:rStyle w:val="mjxassistivemathml"/>
+          <w:rFonts w:ascii="inherit" w:hAnsi="inherit"/>
+          <w:color w:val="222222"/>
+          <w:bdr w:val="none" w:sz="0" w:space="0" w:color="auto" w:frame="1"/>
+        </w:rPr>
+        <w:t>{3</w:t>
+      </w:r>
+      <w:proofErr w:type="gramStart"/>
+      <w:r>
+        <w:rPr>
+          <w:rStyle w:val="mjxassistivemathml"/>
+          <w:rFonts w:ascii="inherit" w:hAnsi="inherit"/>
+          <w:color w:val="222222"/>
+          <w:bdr w:val="none" w:sz="0" w:space="0" w:color="auto" w:frame="1"/>
+        </w:rPr>
+        <w:t>,6</w:t>
+      </w:r>
+      <w:proofErr w:type="gramEnd"/>
+      <w:r>
+        <w:rPr>
+          <w:rStyle w:val="mjxassistivemathml"/>
+          <w:rFonts w:ascii="inherit" w:hAnsi="inherit"/>
+          <w:color w:val="222222"/>
+          <w:bdr w:val="none" w:sz="0" w:space="0" w:color="auto" w:frame="1"/>
+        </w:rPr>
+        <w:t>,</w:t>
+      </w:r>
+      <w:r>
+        <w:rPr>
+          <w:rStyle w:val="mjxassistivemathml"/>
+          <w:rFonts w:ascii="inherit" w:hAnsi="inherit"/>
+          <w:color w:val="222222"/>
+          <w:bdr w:val="none" w:sz="0" w:space="0" w:color="auto" w:frame="1"/>
+        </w:rPr>
+        <w:t xml:space="preserve"> </w:t>
+      </w:r>
+      <w:r>
+        <w:rPr>
+          <w:rStyle w:val="mjxassistivemathml"/>
+          <w:rFonts w:ascii="inherit" w:hAnsi="inherit"/>
+          <w:color w:val="222222"/>
+          <w:bdr w:val="none" w:sz="0" w:space="0" w:color="auto" w:frame="1"/>
+        </w:rPr>
+        <w:t>9,…}</w:t>
+      </w:r>
+      <w:r>
+        <w:t>, that is, of the set of positive integers that are multiples of </w:t>
+      </w:r>
+      <w:r>
+        <w:rPr>
+          <w:rStyle w:val="mjxassistivemathml"/>
+          <w:rFonts w:ascii="inherit" w:hAnsi="inherit"/>
+          <w:color w:val="222222"/>
+          <w:bdr w:val="none" w:sz="0" w:space="0" w:color="auto" w:frame="1"/>
+        </w:rPr>
+        <w:t>3</w:t>
+      </w:r>
+      <w:r>
+        <w:t>.</w:t>
+      </w:r>
+    </w:p>
+    <w:p>
+      <w:pPr>
+        <w:pStyle w:val="ListBullet"/>
+        <w:tabs>
+          <w:tab w:val="clear" w:pos="360"/>
+          <w:tab w:val="num" w:pos="720"/>
+        </w:tabs>
+        <w:ind w:left="720"/>
+        <w:rPr>
+          <w:b/>
+        </w:rPr>
+      </w:pPr>
+      <w:r>
+        <w:t>1/2^</w:t>
+      </w:r>
+      <w:r>
+        <w:t>3</w:t>
+      </w:r>
+      <w:r>
+        <w:t xml:space="preserve"> + 1/2^</w:t>
+      </w:r>
+      <w:r>
+        <w:t>6</w:t>
+      </w:r>
+      <w:r>
+        <w:t xml:space="preserve"> + 1/2^</w:t>
+      </w:r>
+      <w:r>
+        <w:t>9</w:t>
+      </w:r>
+      <w:r>
+        <w:t xml:space="preserve"> …</w:t>
+      </w:r>
+      <w:r>
+        <w:t xml:space="preserve"> </w:t>
+      </w:r>
+      <w:r>
+        <w:sym w:font="Wingdings" w:char="F0E0"/>
+      </w:r>
+      <w:r>
+        <w:t xml:space="preserve"> 1/8</w:t>
+      </w:r>
+      <w:r>
+        <w:t>*(1 + 1/</w:t>
+      </w:r>
+      <w:r>
+        <w:t>8</w:t>
+      </w:r>
+      <w:r>
+        <w:t>^2 + 1/</w:t>
+      </w:r>
+      <w:r>
+        <w:t>8</w:t>
+      </w:r>
+      <w:r>
+        <w:t>^</w:t>
+      </w:r>
+      <w:r>
+        <w:t>3</w:t>
+      </w:r>
+      <w:r>
+        <w:t>)</w:t>
+      </w:r>
+      <w:r>
+        <w:t xml:space="preserve"> </w:t>
+      </w:r>
+      <w:r>
+        <w:sym w:font="Wingdings" w:char="F0E0"/>
+      </w:r>
+      <w:r>
+        <w:t xml:space="preserve"> 1/8 – (1/(1 – 1/8)) </w:t>
+      </w:r>
+      <w:r>
+        <w:rPr>
+          <w:b/>
+        </w:rPr>
+        <w:t>= 0.14285714285</w:t>
+      </w:r>
+    </w:p>
+    <w:p>
+      <w:pPr>
+        <w:pStyle w:val="ListBullet"/>
+        <w:numPr>
+          <w:ilvl w:val="0"/>
+          <w:numId w:val="0"/>
+        </w:numPr>
+        <w:ind w:left="720"/>
+        <w:rPr>
+          <w:b/>
+        </w:rPr>
+      </w:pPr>
+    </w:p>
+    <w:p>
+      <w:pPr>
+        <w:pStyle w:val="ListBullet"/>
+        <w:numPr>
+          <w:ilvl w:val="0"/>
+          <w:numId w:val="0"/>
+        </w:numPr>
+        <w:ind w:left="720"/>
+        <w:rPr>
+          <w:b/>
+        </w:rPr>
+      </w:pPr>
+    </w:p>
+    <w:p>
+      <w:pPr>
+        <w:pStyle w:val="ListBullet"/>
+      </w:pPr>
+      <w:r>
+        <w:lastRenderedPageBreak/>
+        <w:t>Let the sample space be the set of positive integers. Is it possible to have a “uniform" probability law, that is, a probability law that assigns the same probability </w:t>
+      </w:r>
+      <w:r>
+        <w:t>c</w:t>
+      </w:r>
+      <w:r>
+        <w:t> to each positive integer?</w:t>
+      </w:r>
+    </w:p>
+    <w:p>
+      <w:pPr>
+        <w:pStyle w:val="ListBullet"/>
+        <w:tabs>
+          <w:tab w:val="clear" w:pos="360"/>
+          <w:tab w:val="num" w:pos="720"/>
+        </w:tabs>
+        <w:ind w:left="720"/>
+      </w:pPr>
+      <w:bookmarkStart w:id="0" w:name="_GoBack"/>
+      <w:bookmarkEnd w:id="0"/>
+      <w:r>
+        <w:t xml:space="preserve">No. Suppose c = 0. Then, by countable 1 = </w:t>
+      </w:r>
+      <w:proofErr w:type="gramStart"/>
+      <w:r>
+        <w:t>P(</w:t>
+      </w:r>
+      <w:proofErr w:type="gramEnd"/>
+      <w:r>
+        <w:t xml:space="preserve">Ω) = P({1} </w:t>
+      </w:r>
+      <w:r>
+        <w:rPr>
+          <w:rFonts w:ascii="Cambria Math" w:hAnsi="Cambria Math" w:cs="Cambria Math"/>
+        </w:rPr>
+        <w:t>∪</w:t>
+      </w:r>
+      <w:r>
+        <w:t xml:space="preserve"> {2} </w:t>
+      </w:r>
+      <w:r>
+        <w:rPr>
+          <w:rFonts w:ascii="Cambria Math" w:hAnsi="Cambria Math" w:cs="Cambria Math"/>
+        </w:rPr>
+        <w:t>∪</w:t>
+      </w:r>
+      <w:r>
+        <w:t xml:space="preserve"> {3}, </w:t>
+      </w:r>
+      <w:r>
+        <w:rPr>
+          <w:rFonts w:ascii="Calibri" w:hAnsi="Calibri" w:cs="Calibri"/>
+        </w:rPr>
+        <w:t>…</w:t>
+      </w:r>
+      <w:r>
+        <w:t xml:space="preserve">) = P({1}) + P({2}) + P({3}) + </w:t>
+      </w:r>
+      <w:r>
+        <w:rPr>
+          <w:rFonts w:ascii="Calibri" w:hAnsi="Calibri" w:cs="Calibri"/>
+        </w:rPr>
+        <w:t>…</w:t>
+      </w:r>
+      <w:r>
+        <w:t xml:space="preserve"> = 0 + 0 + 0+</w:t>
+      </w:r>
+      <w:r>
+        <w:rPr>
+          <w:rFonts w:ascii="Cambria Math" w:hAnsi="Cambria Math" w:cs="Cambria Math"/>
+        </w:rPr>
+        <w:t>⋯</w:t>
+      </w:r>
+      <w:r>
+        <w:t xml:space="preserve">=0, </w:t>
+      </w:r>
+      <w:r>
+        <w:t>which is a contradiction.</w:t>
+      </w:r>
+    </w:p>
+    <w:p>
+      <w:pPr>
+        <w:pStyle w:val="ListBullet"/>
+        <w:tabs>
+          <w:tab w:val="clear" w:pos="360"/>
+          <w:tab w:val="num" w:pos="720"/>
+        </w:tabs>
+        <w:ind w:left="720"/>
+      </w:pPr>
+      <w:r>
+        <w:t>Suppose c</w:t>
+      </w:r>
+      <w:r>
+        <w:t xml:space="preserve"> </w:t>
+      </w:r>
+      <w:r>
+        <w:t>&gt;</w:t>
+      </w:r>
+      <w:r>
+        <w:t xml:space="preserve"> </w:t>
+      </w:r>
+      <w:r>
+        <w:t>0. Then, there exists an integer k such that kc</w:t>
+      </w:r>
+      <w:r>
+        <w:t xml:space="preserve"> </w:t>
+      </w:r>
+      <w:r>
+        <w:t>&gt;</w:t>
+      </w:r>
+      <w:r>
+        <w:t xml:space="preserve"> </w:t>
+      </w:r>
+      <w:r>
+        <w:t>1. By additivity,</w:t>
+      </w:r>
+      <w:r>
+        <w:t xml:space="preserve"> </w:t>
+      </w:r>
+      <w:proofErr w:type="gramStart"/>
+      <w:r>
+        <w:t>P(</w:t>
+      </w:r>
+      <w:proofErr w:type="gramEnd"/>
+      <w:r>
+        <w:t>{1,</w:t>
+      </w:r>
+      <w:r>
+        <w:t xml:space="preserve"> </w:t>
+      </w:r>
+      <w:r>
+        <w:t>2,</w:t>
+      </w:r>
+      <w:r>
+        <w:t xml:space="preserve"> </w:t>
+      </w:r>
+      <w:r>
+        <w:t>…,</w:t>
+      </w:r>
+      <w:r>
+        <w:t xml:space="preserve"> </w:t>
+      </w:r>
+      <w:r>
+        <w:t>k})</w:t>
+      </w:r>
+      <w:r>
+        <w:t xml:space="preserve"> </w:t>
+      </w:r>
+      <w:r>
+        <w:t>=</w:t>
+      </w:r>
+      <w:r>
+        <w:t xml:space="preserve"> </w:t>
+      </w:r>
+      <w:r>
+        <w:t>kc</w:t>
+      </w:r>
+      <w:r>
+        <w:t xml:space="preserve"> </w:t>
+      </w:r>
+      <w:r>
+        <w:t>&gt;</w:t>
+      </w:r>
+      <w:r>
+        <w:t xml:space="preserve"> </w:t>
+      </w:r>
+      <w:r>
+        <w:t>1,</w:t>
+      </w:r>
+      <w:r>
+        <w:t xml:space="preserve"> </w:t>
+      </w:r>
+      <w:r>
+        <w:t>which contradicts the normalization axiom.</w:t>
+      </w:r>
+    </w:p>
+    <w:p>
+      <w:pPr>
+        <w:pStyle w:val="ListBullet"/>
+        <w:tabs>
+          <w:tab w:val="clear" w:pos="360"/>
+          <w:tab w:val="num" w:pos="720"/>
+        </w:tabs>
+        <w:ind w:left="720"/>
+      </w:pPr>
+      <w:r>
+        <w:t>I</w:t>
+      </w:r>
+      <w:r>
+        <w:t>f there </w:t>
+      </w:r>
+      <w:r>
+        <w:rPr>
+          <w:rStyle w:val="Emphasis"/>
+          <w:rFonts w:ascii="Verdana" w:hAnsi="Verdana"/>
+          <w:color w:val="222222"/>
+          <w:sz w:val="21"/>
+          <w:szCs w:val="21"/>
+        </w:rPr>
+        <w:t>is</w:t>
+      </w:r>
+      <w:r>
+        <w:t> a uniform probability distribution on the set of positive integers, then every integer must have the same probability</w:t>
+      </w:r>
+      <w:r>
+        <w:t xml:space="preserve"> = c</w:t>
+      </w:r>
+    </w:p>
+    <w:p>
+      <w:pPr>
+        <w:pStyle w:val="ListBullet"/>
+        <w:tabs>
+          <w:tab w:val="clear" w:pos="360"/>
+          <w:tab w:val="num" w:pos="720"/>
+        </w:tabs>
+        <w:ind w:left="720"/>
+      </w:pPr>
+      <w:r>
+        <w:t xml:space="preserve">2 </w:t>
+      </w:r>
+      <w:r>
+        <w:t xml:space="preserve">possibilities: c = 0, or c &gt; 0. </w:t>
+      </w:r>
+      <w:r>
+        <w:t xml:space="preserve">This </w:t>
+      </w:r>
+      <w:r>
+        <w:t xml:space="preserve">shows that both of these possibilities lead to a contradiction. </w:t>
+      </w:r>
+    </w:p>
+    <w:p>
+      <w:pPr>
+        <w:pStyle w:val="ListBullet"/>
+        <w:tabs>
+          <w:tab w:val="clear" w:pos="360"/>
+          <w:tab w:val="num" w:pos="720"/>
+        </w:tabs>
+        <w:ind w:left="720"/>
+      </w:pPr>
+      <w:r>
+        <w:t>Therefore neither can be true, which means our original assumption (there is a uniform probability distribution on the set of positive integers) cannot be true either.</w:t>
+      </w:r>
+    </w:p>
+    <w:p>
+      <w:pPr>
+        <w:pStyle w:val="ListBullet"/>
+        <w:numPr>
+          <w:ilvl w:val="0"/>
+          <w:numId w:val="0"/>
+        </w:numPr>
+        <w:ind w:left="360" w:hanging="360"/>
+      </w:pPr>
+    </w:p>
+    <w:p>
+      <w:pPr>
+        <w:pStyle w:val="ListBullet"/>
+      </w:pPr>
+    </w:p>
+    <w:p>
+      <w:pPr>
+        <w:pStyle w:val="ListBullet"/>
+        <w:numPr>
+          <w:ilvl w:val="0"/>
+          <w:numId w:val="0"/>
+        </w:numPr>
+        <w:ind w:left="720"/>
+      </w:pPr>
     </w:p>
     <w:sectPr>
       <w:pgSz w:w="12240" w:h="15840"/>
@@ -7119,7 +10793,7 @@
   <w:abstractNum w:abstractNumId="0" w15:restartNumberingAfterBreak="0">
     <w:nsid w:val="FFFFFF89"/>
     <w:multiLevelType w:val="singleLevel"/>
-    <w:tmpl w:val="1D76959A"/>
+    <w:tmpl w:val="9FB2D9B0"/>
     <w:lvl w:ilvl="0">
       <w:start w:val="1"/>
       <w:numFmt w:val="bullet"/>
@@ -7147,6 +10821,18 @@
     <w:abstractNumId w:val="0"/>
   </w:num>
   <w:num w:numId="4">
+    <w:abstractNumId w:val="0"/>
+  </w:num>
+  <w:num w:numId="5">
+    <w:abstractNumId w:val="0"/>
+  </w:num>
+  <w:num w:numId="6">
+    <w:abstractNumId w:val="0"/>
+  </w:num>
+  <w:num w:numId="7">
+    <w:abstractNumId w:val="0"/>
+  </w:num>
+  <w:num w:numId="8">
     <w:abstractNumId w:val="0"/>
   </w:num>
 </w:numbering>
@@ -7597,6 +11283,43 @@
       <w:contextualSpacing/>
     </w:pPr>
   </w:style>
+  <w:style w:type="paragraph" w:styleId="NormalWeb">
+    <w:name w:val="Normal (Web)"/>
+    <w:basedOn w:val="Normal"/>
+    <w:uiPriority w:val="99"/>
+    <w:semiHidden/>
+    <w:unhideWhenUsed/>
+    <w:rsid w:val="00426C3D"/>
+    <w:pPr>
+      <w:spacing w:before="100" w:beforeAutospacing="1" w:after="100" w:afterAutospacing="1" w:line="240" w:lineRule="auto"/>
+    </w:pPr>
+    <w:rPr>
+      <w:rFonts w:ascii="Times New Roman" w:eastAsia="Times New Roman" w:hAnsi="Times New Roman" w:cs="Times New Roman"/>
+      <w:sz w:val="24"/>
+      <w:szCs w:val="24"/>
+    </w:rPr>
+  </w:style>
+  <w:style w:type="character" w:customStyle="1" w:styleId="mjxassistivemathml">
+    <w:name w:val="mjx_assistive_mathml"/>
+    <w:basedOn w:val="DefaultParagraphFont"/>
+    <w:rsid w:val="002B08E2"/>
+  </w:style>
+  <w:style w:type="character" w:customStyle="1" w:styleId="sr">
+    <w:name w:val="sr"/>
+    <w:basedOn w:val="DefaultParagraphFont"/>
+    <w:rsid w:val="002B08E2"/>
+  </w:style>
+  <w:style w:type="character" w:styleId="Emphasis">
+    <w:name w:val="Emphasis"/>
+    <w:basedOn w:val="DefaultParagraphFont"/>
+    <w:uiPriority w:val="20"/>
+    <w:qFormat/>
+    <w:rsid w:val="00034104"/>
+    <w:rPr>
+      <w:i/>
+      <w:iCs/>
+    </w:rPr>
+  </w:style>
 </w:styles>
 </file>
 

</xml_diff>

<commit_message>
Finish Unit 1 Lecture 1 in Intro to Probability Part 1 from MITx
</commit_message>
<xml_diff>
--- a/Stats/EDX/IntroToProbability_MIT/Unit1_ProbabilityModelsAndAxioms.docx
+++ b/Stats/EDX/IntroToProbability_MIT/Unit1_ProbabilityModelsAndAxioms.docx
@@ -366,15 +366,7 @@
         <w:sym w:font="Wingdings" w:char="F0E8"/>
       </w:r>
       <w:r>
-        <w:t xml:space="preserve"> </w:t>
-      </w:r>
-      <w:proofErr w:type="gramStart"/>
-      <w:r>
-        <w:t>These</w:t>
-      </w:r>
-      <w:proofErr w:type="gramEnd"/>
-      <w:r>
-        <w:t xml:space="preserve"> fields are, almost by definition, a fight against noise, or an effort to clean signals from the noise nature has added. </w:t>
+        <w:t xml:space="preserve"> These fields are, almost by definition, a fight against noise, or an effort to clean signals from the noise nature has added. </w:t>
       </w:r>
     </w:p>
     <w:p>
@@ -2254,15 +2246,7 @@
         <w:pStyle w:val="ListBullet"/>
       </w:pPr>
       <w:r>
-        <w:t xml:space="preserve">See subset </w:t>
-      </w:r>
-      <w:proofErr w:type="gramStart"/>
-      <w:r>
-        <w:t>A</w:t>
-      </w:r>
-      <w:proofErr w:type="gramEnd"/>
-      <w:r>
-        <w:t xml:space="preserve"> w/in Ω.</w:t>
+        <w:t>See subset A w/in Ω.</w:t>
       </w:r>
     </w:p>
     <w:p>
@@ -2669,15 +2653,7 @@
         <w:t xml:space="preserve">this certainty by saying the probability of event </w:t>
       </w:r>
       <w:r>
-        <w:t xml:space="preserve">Ω, </w:t>
-      </w:r>
-      <w:proofErr w:type="gramStart"/>
-      <w:r>
-        <w:t>P(</w:t>
-      </w:r>
-      <w:proofErr w:type="gramEnd"/>
-      <w:r>
-        <w:t xml:space="preserve">Ω), </w:t>
+        <w:t xml:space="preserve">Ω, P(Ω), </w:t>
       </w:r>
       <w:r>
         <w:t>is equal to 1.</w:t>
@@ -2854,15 +2830,7 @@
         <w:t>=</w:t>
       </w:r>
       <w:r>
-        <w:t xml:space="preserve"> "</w:t>
-      </w:r>
-      <w:proofErr w:type="gramStart"/>
-      <w:r>
-        <w:t>A</w:t>
-      </w:r>
-      <w:proofErr w:type="gramEnd"/>
-      <w:r>
-        <w:t xml:space="preserve"> </w:t>
+        <w:t xml:space="preserve"> "A </w:t>
       </w:r>
       <w:r>
         <w:rPr>
@@ -3186,11 +3154,9 @@
       <w:r>
         <w:t xml:space="preserve">our SS + </w:t>
       </w:r>
-      <w:proofErr w:type="gramStart"/>
       <w:r>
         <w:t>P(</w:t>
       </w:r>
-      <w:proofErr w:type="gramEnd"/>
       <w:r>
         <w:t>A</w:t>
       </w:r>
@@ -3397,15 +3363,7 @@
         <w:ind w:left="720"/>
       </w:pPr>
       <w:r>
-        <w:t xml:space="preserve">Have to have some common elements b/c they add up to more </w:t>
-      </w:r>
-      <w:proofErr w:type="spellStart"/>
-      <w:r>
-        <w:t>that</w:t>
-      </w:r>
-      <w:proofErr w:type="spellEnd"/>
-      <w:r>
-        <w:t xml:space="preserve"> 1.0</w:t>
+        <w:t>Have to have some common elements b/c they add up to more that 1.0</w:t>
       </w:r>
     </w:p>
     <w:p>
@@ -3787,15 +3745,7 @@
         <w:ind w:left="720"/>
       </w:pPr>
       <w:r>
-        <w:t xml:space="preserve">Based on this relation, we can also write that </w:t>
-      </w:r>
-      <w:proofErr w:type="gramStart"/>
-      <w:r>
-        <w:t>P(</w:t>
-      </w:r>
-      <w:proofErr w:type="gramEnd"/>
-      <w:r>
-        <w:t xml:space="preserve">A) = 1 – P(A(c)), + b/c, by the non-negativity axiom, this result is non-negative </w:t>
+        <w:t xml:space="preserve">Based on this relation, we can also write that P(A) = 1 – P(A(c)), + b/c, by the non-negativity axiom, this result is non-negative </w:t>
       </w:r>
       <w:r>
         <w:sym w:font="Wingdings" w:char="F0E0"/>
@@ -3958,13 +3908,8 @@
       <w:r>
         <w:t xml:space="preserve">this relation we get the implication the probability of the empty set </w:t>
       </w:r>
-      <w:proofErr w:type="gramStart"/>
-      <w:r>
-        <w:t>P(</w:t>
-      </w:r>
-      <w:proofErr w:type="gramEnd"/>
-      <w:r>
-        <w:t xml:space="preserve">Φ) = </w:t>
+      <w:r>
+        <w:t xml:space="preserve">P(Φ) = </w:t>
       </w:r>
       <w:r>
         <w:t xml:space="preserve">0. </w:t>
@@ -4686,15 +4631,7 @@
         <w:t>S1, a set that contains just the element S2, +</w:t>
       </w:r>
       <w:r>
-        <w:t xml:space="preserve"> so on, up to the k-</w:t>
-      </w:r>
-      <w:proofErr w:type="spellStart"/>
-      <w:r>
-        <w:t>th</w:t>
-      </w:r>
-      <w:proofErr w:type="spellEnd"/>
-      <w:r>
-        <w:t xml:space="preserve"> element</w:t>
+        <w:t xml:space="preserve"> so on, up to the k-th element</w:t>
       </w:r>
     </w:p>
     <w:p>
@@ -5470,15 +5407,7 @@
         <w:t>complement</w:t>
       </w:r>
       <w:r>
-        <w:t xml:space="preserve"> of </w:t>
-      </w:r>
-      <w:proofErr w:type="gramStart"/>
-      <w:r>
-        <w:t>A</w:t>
-      </w:r>
-      <w:proofErr w:type="gramEnd"/>
-      <w:r>
-        <w:t xml:space="preserve"> </w:t>
+        <w:t xml:space="preserve"> of A </w:t>
       </w:r>
       <w:r>
         <w:sym w:font="Wingdings" w:char="F0E0"/>
@@ -5662,13 +5591,8 @@
         </w:tabs>
         <w:ind w:left="720"/>
       </w:pPr>
-      <w:proofErr w:type="gramStart"/>
-      <w:r>
-        <w:t>i.e</w:t>
-      </w:r>
-      <w:proofErr w:type="gramEnd"/>
-      <w:r>
-        <w:t xml:space="preserve">. the </w:t>
+      <w:r>
+        <w:t xml:space="preserve">i.e. the </w:t>
       </w:r>
       <w:r>
         <w:t xml:space="preserve">probability of the union of </w:t>
@@ -5929,13 +5853,8 @@
       <w:r>
         <w:t xml:space="preserve">, the </w:t>
       </w:r>
-      <w:proofErr w:type="gramStart"/>
-      <w:r>
-        <w:t>P(</w:t>
-      </w:r>
-      <w:proofErr w:type="gramEnd"/>
-      <w:r>
-        <w:t>A U B) =</w:t>
+      <w:r>
+        <w:t>P(A U B) =</w:t>
       </w:r>
       <w:r>
         <w:t xml:space="preserve"> the sum of the probabilities of these </w:t>
@@ -7426,11 +7345,9 @@
       <w:pPr>
         <w:pStyle w:val="ListBullet"/>
       </w:pPr>
-      <w:proofErr w:type="gramStart"/>
       <w:r>
         <w:t>P(</w:t>
       </w:r>
-      <w:proofErr w:type="gramEnd"/>
       <w:r>
         <w:t>A</w:t>
       </w:r>
@@ -8213,15 +8130,7 @@
         <w:t>SS</w:t>
       </w:r>
       <w:r>
-        <w:t xml:space="preserve"> that is the rectangular region [0</w:t>
-      </w:r>
-      <w:proofErr w:type="gramStart"/>
-      <w:r>
-        <w:t>,1</w:t>
-      </w:r>
-      <w:proofErr w:type="gramEnd"/>
-      <w:r>
-        <w:t>]×[0,2], i.e., set of all pairs (x,</w:t>
+        <w:t xml:space="preserve"> that is the rectangular region [0,1]×[0,2], i.e., set of all pairs (x,</w:t>
       </w:r>
       <w:r>
         <w:t xml:space="preserve"> </w:t>
@@ -8612,19 +8521,7 @@
         <w:rPr>
           <w:i/>
         </w:rPr>
-        <w:t xml:space="preserve">remember a </w:t>
-      </w:r>
-      <w:r>
-        <w:rPr>
-          <w:i/>
-        </w:rPr>
-        <w:t>probability law</w:t>
-      </w:r>
-      <w:r>
-        <w:rPr>
-          <w:i/>
-        </w:rPr>
-        <w:t xml:space="preserve"> should determine P() of EVERY event/EVERY subset of the SS</w:t>
+        <w:t>remember a probability law should determine P() of EVERY event/EVERY subset of the SS</w:t>
       </w:r>
       <w:r>
         <w:t xml:space="preserve"> </w:t>
@@ -8715,15 +8612,7 @@
         <w:pStyle w:val="ListBullet"/>
       </w:pPr>
       <w:r>
-        <w:t xml:space="preserve">If this info enough to determine </w:t>
-      </w:r>
-      <w:proofErr w:type="gramStart"/>
-      <w:r>
-        <w:t>P(</w:t>
-      </w:r>
-      <w:proofErr w:type="gramEnd"/>
-      <w:r>
-        <w:t>) of any subset?</w:t>
+        <w:t>If this info enough to determine P() of any subset?</w:t>
       </w:r>
     </w:p>
     <w:p>
@@ -8980,15 +8869,7 @@
         <w:pStyle w:val="ListBullet"/>
       </w:pPr>
       <w:r>
-        <w:t xml:space="preserve">How do we calculate the </w:t>
-      </w:r>
-      <w:proofErr w:type="gramStart"/>
-      <w:r>
-        <w:t>P(</w:t>
-      </w:r>
-      <w:proofErr w:type="gramEnd"/>
-      <w:r>
-        <w:t>) of some general event?</w:t>
+        <w:t>How do we calculate the P() of some general event?</w:t>
       </w:r>
     </w:p>
     <w:p>
@@ -9014,15 +8895,7 @@
         <w:ind w:left="720"/>
       </w:pPr>
       <w:r>
-        <w:t xml:space="preserve">This is </w:t>
-      </w:r>
-      <w:proofErr w:type="gramStart"/>
-      <w:r>
-        <w:t>P(</w:t>
-      </w:r>
-      <w:proofErr w:type="gramEnd"/>
-      <w:r>
-        <w:t xml:space="preserve">infinite set consisting of all even integers) </w:t>
+        <w:t xml:space="preserve">This is P(infinite set consisting of all even integers) </w:t>
       </w:r>
       <w:r>
         <w:sym w:font="Wingdings" w:char="F0E0"/>
@@ -9084,27 +8957,10 @@
         <w:sym w:font="Wingdings" w:char="F0E0"/>
       </w:r>
       <w:r>
-        <w:t xml:space="preserve"> </w:t>
-      </w:r>
-      <w:proofErr w:type="gramStart"/>
-      <w:r>
-        <w:t>P(</w:t>
-      </w:r>
-      <w:proofErr w:type="gramEnd"/>
-      <w:r>
-        <w:t>2) + P(4)</w:t>
-      </w:r>
-      <w:r>
-        <w:t xml:space="preserve"> + P(6) ….</w:t>
-      </w:r>
-      <w:r>
-        <w:t xml:space="preserve"> = </w:t>
-      </w:r>
-      <w:r>
-        <w:t>1/2^</w:t>
-      </w:r>
-      <w:r>
-        <w:t>2 + 1/2^4 + 1/2^6 …</w:t>
+        <w:t xml:space="preserve"> P(2) + P(4) + P(6) ….</w:t>
+      </w:r>
+      <w:r>
+        <w:t xml:space="preserve"> = 1/2^2 + 1/2^4 + 1/2^6 …</w:t>
       </w:r>
     </w:p>
     <w:p>
@@ -9348,19 +9204,7 @@
         <w:pStyle w:val="ListBullet"/>
       </w:pPr>
       <w:r>
-        <w:t xml:space="preserve">To appreciate the issue that arises here </w:t>
-      </w:r>
-      <w:r>
-        <w:t xml:space="preserve">+ </w:t>
-      </w:r>
-      <w:r>
-        <w:t>to see why the</w:t>
-      </w:r>
-      <w:r>
-        <w:t xml:space="preserve"> </w:t>
-      </w:r>
-      <w:r>
-        <w:t xml:space="preserve">word </w:t>
+        <w:t xml:space="preserve">To appreciate the issue that arises here + to see why the word </w:t>
       </w:r>
       <w:r>
         <w:rPr>
@@ -9369,10 +9213,7 @@
         <w:t>sequence</w:t>
       </w:r>
       <w:r>
-        <w:t xml:space="preserve"> is so important, let consider the following</w:t>
-      </w:r>
-      <w:r>
-        <w:t xml:space="preserve"> calculation:</w:t>
+        <w:t xml:space="preserve"> is so important, let consider the following calculation:</w:t>
       </w:r>
     </w:p>
     <w:p>
@@ -9404,15 +9245,7 @@
         <w:sym w:font="Wingdings" w:char="F0E0"/>
       </w:r>
       <w:r>
-        <w:t xml:space="preserve"> can be thought of as the union of various sets of single points (1 element each) = P(U{(</w:t>
-      </w:r>
-      <w:proofErr w:type="spellStart"/>
-      <w:r>
-        <w:t>x,y</w:t>
-      </w:r>
-      <w:proofErr w:type="spellEnd"/>
-      <w:r>
-        <w:t>)}) over all points in the unit square</w:t>
+        <w:t xml:space="preserve"> can be thought of as the union of various sets of single points (1 element each) = P(U{(x,y)}) over all points in the unit square</w:t>
       </w:r>
     </w:p>
     <w:p>
@@ -9552,19 +9385,7 @@
         <w:ind w:left="720"/>
       </w:pPr>
       <w:r>
-        <w:t>On the other hand, by our probability axioms, P(</w:t>
-      </w:r>
-      <w:r>
-        <w:t>Ω</w:t>
-      </w:r>
-      <w:r>
-        <w:t xml:space="preserve">) = 1, but this is saying </w:t>
-      </w:r>
-      <w:r>
-        <w:t>P(Ω</w:t>
-      </w:r>
-      <w:r>
-        <w:t>) = 0</w:t>
+        <w:t>On the other hand, by our probability axioms, P(Ω) = 1, but this is saying P(Ω) = 0</w:t>
       </w:r>
     </w:p>
     <w:p>
@@ -9577,31 +9398,7 @@
         <w:ind w:left="720"/>
       </w:pPr>
       <w:r>
-        <w:t xml:space="preserve">The catch = </w:t>
-      </w:r>
-      <w:r>
-        <w:t xml:space="preserve">there is nothing in the axioms </w:t>
-      </w:r>
-      <w:r>
-        <w:t xml:space="preserve">introduced so far/the </w:t>
-      </w:r>
-      <w:r>
-        <w:t>properties have established</w:t>
-      </w:r>
-      <w:r>
-        <w:t xml:space="preserve"> </w:t>
-      </w:r>
-      <w:r>
-        <w:t>that wou</w:t>
-      </w:r>
-      <w:r>
-        <w:t>ld justify this step, s</w:t>
-      </w:r>
-      <w:r>
-        <w:t>o</w:t>
-      </w:r>
-      <w:r>
-        <w:t xml:space="preserve"> this step here is questionable:</w:t>
+        <w:t>The catch = there is nothing in the axioms introduced so far/the properties have established that would justify this step, so this step here is questionable:</w:t>
       </w:r>
     </w:p>
     <w:p>
@@ -9659,22 +9456,7 @@
         <w:pStyle w:val="ListBullet"/>
       </w:pPr>
       <w:r>
-        <w:t xml:space="preserve">Might </w:t>
-      </w:r>
-      <w:r>
-        <w:t xml:space="preserve">argue that the unit square </w:t>
-      </w:r>
-      <w:r>
-        <w:t xml:space="preserve">= the </w:t>
-      </w:r>
-      <w:r>
-        <w:t>union of</w:t>
-      </w:r>
-      <w:r>
-        <w:t xml:space="preserve"> disjoint, single-</w:t>
-      </w:r>
-      <w:r>
-        <w:t>element sets, which is the case in additivity axioms.</w:t>
+        <w:t>Might argue that the unit square = the union of disjoint, single-element sets, which is the case in additivity axioms.</w:t>
       </w:r>
     </w:p>
     <w:p>
@@ -9685,37 +9467,16 @@
         <w:rPr>
           <w:i/>
         </w:rPr>
-        <w:t>But the additivity axiom only applies when we have a</w:t>
+        <w:t>But the additivity axiom only applies when we have a SEQUENCE o</w:t>
       </w:r>
       <w:r>
         <w:rPr>
           <w:i/>
         </w:rPr>
-        <w:t xml:space="preserve"> SEQUENCE </w:t>
-      </w:r>
-      <w:r>
-        <w:rPr>
-          <w:i/>
-        </w:rPr>
-        <w:t>o</w:t>
-      </w:r>
-      <w:r>
-        <w:rPr>
-          <w:i/>
-        </w:rPr>
         <w:t xml:space="preserve">f events, </w:t>
       </w:r>
       <w:r>
-        <w:t xml:space="preserve">+ </w:t>
-      </w:r>
-      <w:r>
-        <w:t xml:space="preserve">this is </w:t>
-      </w:r>
-      <w:r>
-        <w:t xml:space="preserve">NOT </w:t>
-      </w:r>
-      <w:r>
-        <w:t>what we have here.</w:t>
+        <w:t>+ this is NOT what we have here.</w:t>
       </w:r>
     </w:p>
     <w:p>
@@ -9736,28 +9497,7 @@
         <w:pStyle w:val="ListBullet"/>
       </w:pPr>
       <w:r>
-        <w:t xml:space="preserve">The above </w:t>
-      </w:r>
-      <w:r>
-        <w:t xml:space="preserve">is </w:t>
-      </w:r>
-      <w:r>
-        <w:t xml:space="preserve">NOT </w:t>
-      </w:r>
-      <w:r>
-        <w:t xml:space="preserve">a union of a </w:t>
-      </w:r>
-      <w:r>
-        <w:t xml:space="preserve">SEQUENCE </w:t>
-      </w:r>
-      <w:r>
-        <w:t>of</w:t>
-      </w:r>
-      <w:r>
-        <w:t xml:space="preserve"> </w:t>
-      </w:r>
-      <w:r>
-        <w:t>single element sets.</w:t>
+        <w:t>The above is NOT a union of a SEQUENCE of single element sets.</w:t>
       </w:r>
     </w:p>
     <w:p>
@@ -9771,19 +9511,7 @@
         <w:rPr>
           <w:u w:val="single"/>
         </w:rPr>
-        <w:t>In fact, there is no way the elements of the unit</w:t>
-      </w:r>
-      <w:r>
-        <w:rPr>
-          <w:u w:val="single"/>
-        </w:rPr>
-        <w:t xml:space="preserve"> </w:t>
-      </w:r>
-      <w:r>
-        <w:rPr>
-          <w:u w:val="single"/>
-        </w:rPr>
-        <w:t>square can be arranged in a sequence.</w:t>
+        <w:t>In fact, there is no way the elements of the unit square can be arranged in a sequence.</w:t>
       </w:r>
     </w:p>
     <w:p>
@@ -9800,28 +9528,7 @@
         <w:t>uncountable set</w:t>
       </w:r>
       <w:r>
-        <w:t xml:space="preserve">, </w:t>
-      </w:r>
-      <w:r>
-        <w:t>a deep and fundamental mathematical fact</w:t>
-      </w:r>
-      <w:r>
-        <w:t xml:space="preserve"> that </w:t>
-      </w:r>
-      <w:r>
-        <w:t xml:space="preserve">essentially says is there are </w:t>
-      </w:r>
-      <w:r>
-        <w:t>2</w:t>
-      </w:r>
-      <w:r>
-        <w:t xml:space="preserve"> kinds of</w:t>
-      </w:r>
-      <w:r>
-        <w:t xml:space="preserve"> </w:t>
-      </w:r>
-      <w:r>
-        <w:t>infinite sets.</w:t>
+        <w:t>, a deep and fundamental mathematical fact that essentially says is there are 2 kinds of infinite sets.</w:t>
       </w:r>
     </w:p>
     <w:p>
@@ -9837,31 +9544,10 @@
         <w:rPr>
           <w:b/>
         </w:rPr>
-        <w:t xml:space="preserve">Discrete </w:t>
-      </w:r>
-      <w:r>
-        <w:rPr>
-          <w:b/>
-        </w:rPr>
-        <w:t xml:space="preserve">(countable) </w:t>
-      </w:r>
-      <w:r>
-        <w:rPr>
-          <w:b/>
-        </w:rPr>
-        <w:t>sets</w:t>
-      </w:r>
-      <w:r>
-        <w:t xml:space="preserve"> = </w:t>
-      </w:r>
-      <w:r>
-        <w:t>whose elements can be arranged in a sequence,</w:t>
-      </w:r>
-      <w:r>
-        <w:t xml:space="preserve"> </w:t>
-      </w:r>
-      <w:r>
-        <w:t>like integers.</w:t>
+        <w:t>Discrete (countable) sets</w:t>
+      </w:r>
+      <w:r>
+        <w:t xml:space="preserve"> = whose elements can be arranged in a sequence, like integers.</w:t>
       </w:r>
     </w:p>
     <w:p>
@@ -9877,45 +9563,18 @@
         <w:rPr>
           <w:b/>
         </w:rPr>
-        <w:t xml:space="preserve">Uncountable </w:t>
-      </w:r>
-      <w:r>
-        <w:rPr>
-          <w:b/>
-        </w:rPr>
-        <w:t>sets</w:t>
-      </w:r>
-      <w:r>
-        <w:t xml:space="preserve"> (</w:t>
-      </w:r>
-      <w:r>
-        <w:t>such as the unit square or the</w:t>
-      </w:r>
-      <w:r>
-        <w:t xml:space="preserve"> real line) = </w:t>
-      </w:r>
-      <w:r>
-        <w:t>whose elements cannot be</w:t>
-      </w:r>
-      <w:r>
-        <w:t xml:space="preserve"> </w:t>
-      </w:r>
-      <w:r>
-        <w:t>arranged in a sequence.</w:t>
-      </w:r>
-    </w:p>
-    <w:p>
-      <w:pPr>
-        <w:pStyle w:val="ListBullet"/>
-      </w:pPr>
-      <w:r>
-        <w:t>After all these discussion, you may now have legitimate</w:t>
-      </w:r>
-      <w:r>
-        <w:t xml:space="preserve"> </w:t>
-      </w:r>
-      <w:r>
-        <w:t>s</w:t>
+        <w:t>Uncountable sets</w:t>
+      </w:r>
+      <w:r>
+        <w:t xml:space="preserve"> (such as the unit square or the real line) = whose elements cannot be arranged in a sequence.</w:t>
+      </w:r>
+    </w:p>
+    <w:p>
+      <w:pPr>
+        <w:pStyle w:val="ListBullet"/>
+      </w:pPr>
+      <w:r>
+        <w:t>After all these discussion, you may now have legitimate s</w:t>
       </w:r>
       <w:r>
         <w:t>uspicions about the models we’</w:t>
@@ -10167,15 +9826,8 @@
         <w:pStyle w:val="ListBullet"/>
       </w:pPr>
       <w:r>
-        <w:t xml:space="preserve">Let the sample space be the set of positive integers </w:t>
-      </w:r>
-      <w:r>
-        <w:t>+</w:t>
-      </w:r>
-      <w:r>
-        <w:t xml:space="preserve"> suppose </w:t>
-      </w:r>
-      <w:proofErr w:type="gramStart"/>
+        <w:t xml:space="preserve">Let the sample space be the set of positive integers + suppose </w:t>
+      </w:r>
       <w:r>
         <w:rPr>
           <w:rStyle w:val="mjxassistivemathml"/>
@@ -10183,9 +9835,11 @@
           <w:color w:val="222222"/>
           <w:bdr w:val="none" w:sz="0" w:space="0" w:color="auto" w:frame="1"/>
         </w:rPr>
-        <w:t>P(</w:t>
-      </w:r>
-      <w:proofErr w:type="gramEnd"/>
+        <w:t>P(n) = 1/2^n</w:t>
+      </w:r>
+      <w:r>
+        <w:t>, for </w:t>
+      </w:r>
       <w:r>
         <w:rPr>
           <w:rStyle w:val="mjxassistivemathml"/>
@@ -10193,7 +9847,10 @@
           <w:color w:val="222222"/>
           <w:bdr w:val="none" w:sz="0" w:space="0" w:color="auto" w:frame="1"/>
         </w:rPr>
-        <w:t>n)</w:t>
+        <w:t>n = 1, 2, …</w:t>
+      </w:r>
+      <w:r>
+        <w:t>. Find the probability of the set </w:t>
       </w:r>
       <w:r>
         <w:rPr>
@@ -10202,7 +9859,10 @@
           <w:color w:val="222222"/>
           <w:bdr w:val="none" w:sz="0" w:space="0" w:color="auto" w:frame="1"/>
         </w:rPr>
-        <w:t xml:space="preserve"> </w:t>
+        <w:t>{3,6, 9,…}</w:t>
+      </w:r>
+      <w:r>
+        <w:t>, that is, of the set of positive integers that are multiples of </w:t>
       </w:r>
       <w:r>
         <w:rPr>
@@ -10211,188 +9871,6 @@
           <w:color w:val="222222"/>
           <w:bdr w:val="none" w:sz="0" w:space="0" w:color="auto" w:frame="1"/>
         </w:rPr>
-        <w:t>=</w:t>
-      </w:r>
-      <w:r>
-        <w:rPr>
-          <w:rStyle w:val="mjxassistivemathml"/>
-          <w:rFonts w:ascii="inherit" w:hAnsi="inherit"/>
-          <w:color w:val="222222"/>
-          <w:bdr w:val="none" w:sz="0" w:space="0" w:color="auto" w:frame="1"/>
-        </w:rPr>
-        <w:t xml:space="preserve"> </w:t>
-      </w:r>
-      <w:r>
-        <w:rPr>
-          <w:rStyle w:val="mjxassistivemathml"/>
-          <w:rFonts w:ascii="inherit" w:hAnsi="inherit"/>
-          <w:color w:val="222222"/>
-          <w:bdr w:val="none" w:sz="0" w:space="0" w:color="auto" w:frame="1"/>
-        </w:rPr>
-        <w:t>1/2</w:t>
-      </w:r>
-      <w:r>
-        <w:rPr>
-          <w:rStyle w:val="mjxassistivemathml"/>
-          <w:rFonts w:ascii="inherit" w:hAnsi="inherit"/>
-          <w:color w:val="222222"/>
-          <w:bdr w:val="none" w:sz="0" w:space="0" w:color="auto" w:frame="1"/>
-        </w:rPr>
-        <w:t>^</w:t>
-      </w:r>
-      <w:r>
-        <w:rPr>
-          <w:rStyle w:val="mjxassistivemathml"/>
-          <w:rFonts w:ascii="inherit" w:hAnsi="inherit"/>
-          <w:color w:val="222222"/>
-          <w:bdr w:val="none" w:sz="0" w:space="0" w:color="auto" w:frame="1"/>
-        </w:rPr>
-        <w:t>n</w:t>
-      </w:r>
-      <w:r>
-        <w:t>, for </w:t>
-      </w:r>
-      <w:r>
-        <w:rPr>
-          <w:rStyle w:val="mjxassistivemathml"/>
-          <w:rFonts w:ascii="inherit" w:hAnsi="inherit"/>
-          <w:color w:val="222222"/>
-          <w:bdr w:val="none" w:sz="0" w:space="0" w:color="auto" w:frame="1"/>
-        </w:rPr>
-        <w:t>n</w:t>
-      </w:r>
-      <w:r>
-        <w:rPr>
-          <w:rStyle w:val="mjxassistivemathml"/>
-          <w:rFonts w:ascii="inherit" w:hAnsi="inherit"/>
-          <w:color w:val="222222"/>
-          <w:bdr w:val="none" w:sz="0" w:space="0" w:color="auto" w:frame="1"/>
-        </w:rPr>
-        <w:t xml:space="preserve"> </w:t>
-      </w:r>
-      <w:r>
-        <w:rPr>
-          <w:rStyle w:val="mjxassistivemathml"/>
-          <w:rFonts w:ascii="inherit" w:hAnsi="inherit"/>
-          <w:color w:val="222222"/>
-          <w:bdr w:val="none" w:sz="0" w:space="0" w:color="auto" w:frame="1"/>
-        </w:rPr>
-        <w:t>=</w:t>
-      </w:r>
-      <w:r>
-        <w:rPr>
-          <w:rStyle w:val="mjxassistivemathml"/>
-          <w:rFonts w:ascii="inherit" w:hAnsi="inherit"/>
-          <w:color w:val="222222"/>
-          <w:bdr w:val="none" w:sz="0" w:space="0" w:color="auto" w:frame="1"/>
-        </w:rPr>
-        <w:t xml:space="preserve"> </w:t>
-      </w:r>
-      <w:r>
-        <w:rPr>
-          <w:rStyle w:val="mjxassistivemathml"/>
-          <w:rFonts w:ascii="inherit" w:hAnsi="inherit"/>
-          <w:color w:val="222222"/>
-          <w:bdr w:val="none" w:sz="0" w:space="0" w:color="auto" w:frame="1"/>
-        </w:rPr>
-        <w:t>1,</w:t>
-      </w:r>
-      <w:r>
-        <w:rPr>
-          <w:rStyle w:val="mjxassistivemathml"/>
-          <w:rFonts w:ascii="inherit" w:hAnsi="inherit"/>
-          <w:color w:val="222222"/>
-          <w:bdr w:val="none" w:sz="0" w:space="0" w:color="auto" w:frame="1"/>
-        </w:rPr>
-        <w:t xml:space="preserve"> </w:t>
-      </w:r>
-      <w:r>
-        <w:rPr>
-          <w:rStyle w:val="mjxassistivemathml"/>
-          <w:rFonts w:ascii="inherit" w:hAnsi="inherit"/>
-          <w:color w:val="222222"/>
-          <w:bdr w:val="none" w:sz="0" w:space="0" w:color="auto" w:frame="1"/>
-        </w:rPr>
-        <w:t>2,</w:t>
-      </w:r>
-      <w:r>
-        <w:rPr>
-          <w:rStyle w:val="mjxassistivemathml"/>
-          <w:rFonts w:ascii="inherit" w:hAnsi="inherit"/>
-          <w:color w:val="222222"/>
-          <w:bdr w:val="none" w:sz="0" w:space="0" w:color="auto" w:frame="1"/>
-        </w:rPr>
-        <w:t xml:space="preserve"> </w:t>
-      </w:r>
-      <w:r>
-        <w:rPr>
-          <w:rStyle w:val="mjxassistivemathml"/>
-          <w:rFonts w:ascii="inherit" w:hAnsi="inherit"/>
-          <w:color w:val="222222"/>
-          <w:bdr w:val="none" w:sz="0" w:space="0" w:color="auto" w:frame="1"/>
-        </w:rPr>
-        <w:t>…</w:t>
-      </w:r>
-      <w:r>
-        <w:t>. Find the probability of the set </w:t>
-      </w:r>
-      <w:r>
-        <w:rPr>
-          <w:rStyle w:val="mjxassistivemathml"/>
-          <w:rFonts w:ascii="inherit" w:hAnsi="inherit"/>
-          <w:color w:val="222222"/>
-          <w:bdr w:val="none" w:sz="0" w:space="0" w:color="auto" w:frame="1"/>
-        </w:rPr>
-        <w:t>{3</w:t>
-      </w:r>
-      <w:proofErr w:type="gramStart"/>
-      <w:r>
-        <w:rPr>
-          <w:rStyle w:val="mjxassistivemathml"/>
-          <w:rFonts w:ascii="inherit" w:hAnsi="inherit"/>
-          <w:color w:val="222222"/>
-          <w:bdr w:val="none" w:sz="0" w:space="0" w:color="auto" w:frame="1"/>
-        </w:rPr>
-        <w:t>,6</w:t>
-      </w:r>
-      <w:proofErr w:type="gramEnd"/>
-      <w:r>
-        <w:rPr>
-          <w:rStyle w:val="mjxassistivemathml"/>
-          <w:rFonts w:ascii="inherit" w:hAnsi="inherit"/>
-          <w:color w:val="222222"/>
-          <w:bdr w:val="none" w:sz="0" w:space="0" w:color="auto" w:frame="1"/>
-        </w:rPr>
-        <w:t>,</w:t>
-      </w:r>
-      <w:r>
-        <w:rPr>
-          <w:rStyle w:val="mjxassistivemathml"/>
-          <w:rFonts w:ascii="inherit" w:hAnsi="inherit"/>
-          <w:color w:val="222222"/>
-          <w:bdr w:val="none" w:sz="0" w:space="0" w:color="auto" w:frame="1"/>
-        </w:rPr>
-        <w:t xml:space="preserve"> </w:t>
-      </w:r>
-      <w:r>
-        <w:rPr>
-          <w:rStyle w:val="mjxassistivemathml"/>
-          <w:rFonts w:ascii="inherit" w:hAnsi="inherit"/>
-          <w:color w:val="222222"/>
-          <w:bdr w:val="none" w:sz="0" w:space="0" w:color="auto" w:frame="1"/>
-        </w:rPr>
-        <w:t>9,…}</w:t>
-      </w:r>
-      <w:r>
-        <w:t>, that is, of the set of positive integers that are multiples of </w:t>
-      </w:r>
-      <w:r>
-        <w:rPr>
-          <w:rStyle w:val="mjxassistivemathml"/>
-          <w:rFonts w:ascii="inherit" w:hAnsi="inherit"/>
-          <w:color w:val="222222"/>
-          <w:bdr w:val="none" w:sz="0" w:space="0" w:color="auto" w:frame="1"/>
-        </w:rPr>
         <w:t>3</w:t>
       </w:r>
       <w:r>
@@ -10412,70 +9890,34 @@
         </w:rPr>
       </w:pPr>
       <w:r>
-        <w:t>1/2^</w:t>
-      </w:r>
-      <w:r>
-        <w:t>3</w:t>
-      </w:r>
-      <w:r>
-        <w:t xml:space="preserve"> + 1/2^</w:t>
-      </w:r>
-      <w:r>
-        <w:t>6</w:t>
-      </w:r>
-      <w:r>
-        <w:t xml:space="preserve"> + 1/2^</w:t>
-      </w:r>
-      <w:r>
-        <w:t>9</w:t>
-      </w:r>
-      <w:r>
-        <w:t xml:space="preserve"> …</w:t>
-      </w:r>
-      <w:r>
-        <w:t xml:space="preserve"> </w:t>
-      </w:r>
-      <w:r>
+        <w:rPr>
+          <w:b/>
+        </w:rPr>
+        <w:t xml:space="preserve">1/2^3 + 1/2^6 + 1/2^9 … </w:t>
+      </w:r>
+      <w:r>
+        <w:rPr>
+          <w:b/>
+        </w:rPr>
         <w:sym w:font="Wingdings" w:char="F0E0"/>
       </w:r>
       <w:r>
-        <w:t xml:space="preserve"> 1/8</w:t>
-      </w:r>
-      <w:r>
-        <w:t>*(1 + 1/</w:t>
-      </w:r>
-      <w:r>
-        <w:t>8</w:t>
-      </w:r>
-      <w:r>
-        <w:t>^2 + 1/</w:t>
-      </w:r>
-      <w:r>
-        <w:t>8</w:t>
-      </w:r>
-      <w:r>
-        <w:t>^</w:t>
-      </w:r>
-      <w:r>
-        <w:t>3</w:t>
-      </w:r>
-      <w:r>
-        <w:t>)</w:t>
-      </w:r>
-      <w:r>
-        <w:t xml:space="preserve"> </w:t>
-      </w:r>
-      <w:r>
+        <w:rPr>
+          <w:b/>
+        </w:rPr>
+        <w:t xml:space="preserve"> 1/8*(1 + 1/8^2 + 1/8^3) </w:t>
+      </w:r>
+      <w:r>
+        <w:rPr>
+          <w:b/>
+        </w:rPr>
         <w:sym w:font="Wingdings" w:char="F0E0"/>
       </w:r>
       <w:r>
-        <w:t xml:space="preserve"> 1/8 – (1/(1 – 1/8)) </w:t>
-      </w:r>
-      <w:r>
-        <w:rPr>
-          <w:b/>
-        </w:rPr>
-        <w:t>= 0.14285714285</w:t>
+        <w:rPr>
+          <w:b/>
+        </w:rPr>
+        <w:t xml:space="preserve"> 1/8 – (1/(1 – 1/8)) = 0.14285714285</w:t>
       </w:r>
     </w:p>
     <w:p>
@@ -10510,13 +9952,7 @@
       </w:pPr>
       <w:r>
         <w:lastRenderedPageBreak/>
-        <w:t>Let the sample space be the set of positive integers. Is it possible to have a “uniform" probability law, that is, a probability law that assigns the same probability </w:t>
-      </w:r>
-      <w:r>
-        <w:t>c</w:t>
-      </w:r>
-      <w:r>
-        <w:t> to each positive integer?</w:t>
+        <w:t>Let the sample space be the set of positive integers. Is it possible to have a “uniform" probability law, that is, a probability law that assigns the same probability c to each positive integer?</w:t>
       </w:r>
     </w:p>
     <w:p>
@@ -10527,67 +9963,80 @@
           <w:tab w:val="num" w:pos="720"/>
         </w:tabs>
         <w:ind w:left="720"/>
-      </w:pPr>
-      <w:bookmarkStart w:id="0" w:name="_GoBack"/>
-      <w:bookmarkEnd w:id="0"/>
-      <w:r>
-        <w:t xml:space="preserve">No. Suppose c = 0. Then, by countable 1 = </w:t>
-      </w:r>
-      <w:proofErr w:type="gramStart"/>
-      <w:r>
-        <w:t>P(</w:t>
-      </w:r>
-      <w:proofErr w:type="gramEnd"/>
-      <w:r>
-        <w:t xml:space="preserve">Ω) = P({1} </w:t>
+        <w:rPr>
+          <w:b/>
+        </w:rPr>
+      </w:pPr>
+      <w:r>
+        <w:rPr>
+          <w:b/>
+        </w:rPr>
+        <w:t xml:space="preserve">No. Suppose c = 0. Then, by countable 1 = P(Ω) = P({1} </w:t>
       </w:r>
       <w:r>
         <w:rPr>
           <w:rFonts w:ascii="Cambria Math" w:hAnsi="Cambria Math" w:cs="Cambria Math"/>
+          <w:b/>
         </w:rPr>
         <w:t>∪</w:t>
       </w:r>
       <w:r>
+        <w:rPr>
+          <w:b/>
+        </w:rPr>
         <w:t xml:space="preserve"> {2} </w:t>
       </w:r>
       <w:r>
         <w:rPr>
           <w:rFonts w:ascii="Cambria Math" w:hAnsi="Cambria Math" w:cs="Cambria Math"/>
+          <w:b/>
         </w:rPr>
         <w:t>∪</w:t>
       </w:r>
       <w:r>
+        <w:rPr>
+          <w:b/>
+        </w:rPr>
         <w:t xml:space="preserve"> {3}, </w:t>
       </w:r>
       <w:r>
         <w:rPr>
           <w:rFonts w:ascii="Calibri" w:hAnsi="Calibri" w:cs="Calibri"/>
+          <w:b/>
         </w:rPr>
         <w:t>…</w:t>
       </w:r>
       <w:r>
+        <w:rPr>
+          <w:b/>
+        </w:rPr>
         <w:t xml:space="preserve">) = P({1}) + P({2}) + P({3}) + </w:t>
       </w:r>
       <w:r>
         <w:rPr>
           <w:rFonts w:ascii="Calibri" w:hAnsi="Calibri" w:cs="Calibri"/>
+          <w:b/>
         </w:rPr>
         <w:t>…</w:t>
       </w:r>
       <w:r>
+        <w:rPr>
+          <w:b/>
+        </w:rPr>
         <w:t xml:space="preserve"> = 0 + 0 + 0+</w:t>
       </w:r>
       <w:r>
         <w:rPr>
           <w:rFonts w:ascii="Cambria Math" w:hAnsi="Cambria Math" w:cs="Cambria Math"/>
+          <w:b/>
         </w:rPr>
         <w:t>⋯</w:t>
       </w:r>
       <w:r>
-        <w:t xml:space="preserve">=0, </w:t>
-      </w:r>
-      <w:r>
-        <w:t>which is a contradiction.</w:t>
+        <w:rPr>
+          <w:b/>
+        </w:rPr>
+        <w:t>=0, which is a contradiction.</w:t>
       </w:r>
     </w:p>
     <w:p>
@@ -10600,89 +10049,57 @@
         <w:ind w:left="720"/>
       </w:pPr>
       <w:r>
-        <w:t>Suppose c</w:t>
+        <w:t>Suppose c &gt; 0. Then, there exists an integer k such that kc &gt; 1. By additivity,</w:t>
+      </w:r>
+      <w:r>
+        <w:t xml:space="preserve"> P({1,</w:t>
       </w:r>
       <w:r>
         <w:t xml:space="preserve"> </w:t>
       </w:r>
       <w:r>
+        <w:t>2,</w:t>
+      </w:r>
+      <w:r>
+        <w:t xml:space="preserve"> </w:t>
+      </w:r>
+      <w:r>
+        <w:t>…,</w:t>
+      </w:r>
+      <w:r>
+        <w:t xml:space="preserve"> </w:t>
+      </w:r>
+      <w:r>
+        <w:t>k})</w:t>
+      </w:r>
+      <w:r>
+        <w:t xml:space="preserve"> </w:t>
+      </w:r>
+      <w:r>
+        <w:t>=</w:t>
+      </w:r>
+      <w:r>
+        <w:t xml:space="preserve"> </w:t>
+      </w:r>
+      <w:r>
+        <w:t>kc</w:t>
+      </w:r>
+      <w:r>
+        <w:t xml:space="preserve"> </w:t>
+      </w:r>
+      <w:r>
         <w:t>&gt;</w:t>
       </w:r>
       <w:r>
         <w:t xml:space="preserve"> </w:t>
       </w:r>
       <w:r>
-        <w:t>0. Then, there exists an integer k such that kc</w:t>
+        <w:t>1,</w:t>
       </w:r>
       <w:r>
         <w:t xml:space="preserve"> </w:t>
       </w:r>
       <w:r>
-        <w:t>&gt;</w:t>
-      </w:r>
-      <w:r>
-        <w:t xml:space="preserve"> </w:t>
-      </w:r>
-      <w:r>
-        <w:t>1. By additivity,</w:t>
-      </w:r>
-      <w:r>
-        <w:t xml:space="preserve"> </w:t>
-      </w:r>
-      <w:proofErr w:type="gramStart"/>
-      <w:r>
-        <w:t>P(</w:t>
-      </w:r>
-      <w:proofErr w:type="gramEnd"/>
-      <w:r>
-        <w:t>{1,</w:t>
-      </w:r>
-      <w:r>
-        <w:t xml:space="preserve"> </w:t>
-      </w:r>
-      <w:r>
-        <w:t>2,</w:t>
-      </w:r>
-      <w:r>
-        <w:t xml:space="preserve"> </w:t>
-      </w:r>
-      <w:r>
-        <w:t>…,</w:t>
-      </w:r>
-      <w:r>
-        <w:t xml:space="preserve"> </w:t>
-      </w:r>
-      <w:r>
-        <w:t>k})</w:t>
-      </w:r>
-      <w:r>
-        <w:t xml:space="preserve"> </w:t>
-      </w:r>
-      <w:r>
-        <w:t>=</w:t>
-      </w:r>
-      <w:r>
-        <w:t xml:space="preserve"> </w:t>
-      </w:r>
-      <w:r>
-        <w:t>kc</w:t>
-      </w:r>
-      <w:r>
-        <w:t xml:space="preserve"> </w:t>
-      </w:r>
-      <w:r>
-        <w:t>&gt;</w:t>
-      </w:r>
-      <w:r>
-        <w:t xml:space="preserve"> </w:t>
-      </w:r>
-      <w:r>
-        <w:t>1,</w:t>
-      </w:r>
-      <w:r>
-        <w:t xml:space="preserve"> </w:t>
-      </w:r>
-      <w:r>
         <w:t>which contradicts the normalization axiom.</w:t>
       </w:r>
     </w:p>
@@ -10696,10 +10113,7 @@
         <w:ind w:left="720"/>
       </w:pPr>
       <w:r>
-        <w:t>I</w:t>
-      </w:r>
-      <w:r>
-        <w:t>f there </w:t>
+        <w:t>If there </w:t>
       </w:r>
       <w:r>
         <w:rPr>
@@ -10712,10 +10126,7 @@
         <w:t>is</w:t>
       </w:r>
       <w:r>
-        <w:t> a uniform probability distribution on the set of positive integers, then every integer must have the same probability</w:t>
-      </w:r>
-      <w:r>
-        <w:t xml:space="preserve"> = c</w:t>
+        <w:t> a uniform probability distribution on the set of positive integers, then every integer must have the same probability = c</w:t>
       </w:r>
     </w:p>
     <w:p>
@@ -10728,16 +10139,7 @@
         <w:ind w:left="720"/>
       </w:pPr>
       <w:r>
-        <w:t xml:space="preserve">2 </w:t>
-      </w:r>
-      <w:r>
-        <w:t xml:space="preserve">possibilities: c = 0, or c &gt; 0. </w:t>
-      </w:r>
-      <w:r>
-        <w:t xml:space="preserve">This </w:t>
-      </w:r>
-      <w:r>
-        <w:t xml:space="preserve">shows that both of these possibilities lead to a contradiction. </w:t>
+        <w:t xml:space="preserve">2 possibilities: c = 0, or c &gt; 0. This shows that both of these possibilities lead to a contradiction. </w:t>
       </w:r>
     </w:p>
     <w:p>
@@ -10767,6 +10169,230 @@
       <w:pPr>
         <w:pStyle w:val="ListBullet"/>
       </w:pPr>
+      <w:r>
+        <w:t xml:space="preserve">Let the sample space be the </w:t>
+      </w:r>
+      <w:r>
+        <w:t>2D</w:t>
+      </w:r>
+      <w:r>
+        <w:t xml:space="preserve"> plane. For any real number x, let Ax be the subset of the plane that consists of all points of the vertical line through the point (x,</w:t>
+      </w:r>
+      <w:r>
+        <w:t xml:space="preserve"> 0) </w:t>
+      </w:r>
+      <w:r>
+        <w:sym w:font="Wingdings" w:char="F0E0"/>
+      </w:r>
+      <w:r>
+        <w:t xml:space="preserve"> i.e., Ax</w:t>
+      </w:r>
+      <w:r>
+        <w:t xml:space="preserve"> </w:t>
+      </w:r>
+      <w:r>
+        <w:t>=</w:t>
+      </w:r>
+      <w:r>
+        <w:t xml:space="preserve"> </w:t>
+      </w:r>
+      <w:r>
+        <w:t>{(x,</w:t>
+      </w:r>
+      <w:r>
+        <w:t xml:space="preserve"> </w:t>
+      </w:r>
+      <w:r>
+        <w:t>y)</w:t>
+      </w:r>
+      <w:r>
+        <w:t xml:space="preserve"> </w:t>
+      </w:r>
+      <w:r>
+        <w:t>:</w:t>
+      </w:r>
+      <w:r>
+        <w:t xml:space="preserve"> </w:t>
+      </w:r>
+      <w:r>
+        <w:t>y</w:t>
+      </w:r>
+      <w:r>
+        <w:t xml:space="preserve"> </w:t>
+      </w:r>
+      <w:r>
+        <w:rPr>
+          <w:rFonts w:ascii="Cambria Math" w:hAnsi="Cambria Math" w:cs="Cambria Math"/>
+        </w:rPr>
+        <w:t>∈</w:t>
+      </w:r>
+      <w:r>
+        <w:rPr>
+          <w:rFonts w:ascii="Cambria Math" w:hAnsi="Cambria Math" w:cs="Cambria Math"/>
+        </w:rPr>
+        <w:t xml:space="preserve"> </w:t>
+      </w:r>
+      <w:r>
+        <w:rPr>
+          <w:rFonts w:ascii="Cambria Math" w:hAnsi="Cambria Math" w:cs="Cambria Math"/>
+        </w:rPr>
+        <w:t>ℜ</w:t>
+      </w:r>
+      <w:r>
+        <w:t>}</w:t>
+      </w:r>
+    </w:p>
+    <w:p>
+      <w:pPr>
+        <w:pStyle w:val="ListBullet"/>
+        <w:tabs>
+          <w:tab w:val="clear" w:pos="360"/>
+          <w:tab w:val="num" w:pos="720"/>
+        </w:tabs>
+        <w:ind w:left="720"/>
+      </w:pPr>
+      <w:r>
+        <w:t>Do the axioms of probability theory imply that the probability of the union of the sets Ax (which is the whole plane) is equal to the sum of the probabilities P(Ax)?</w:t>
+      </w:r>
+    </w:p>
+    <w:p>
+      <w:pPr>
+        <w:pStyle w:val="ListBullet"/>
+        <w:tabs>
+          <w:tab w:val="clear" w:pos="360"/>
+          <w:tab w:val="num" w:pos="1080"/>
+        </w:tabs>
+        <w:ind w:left="1080"/>
+        <w:rPr>
+          <w:b/>
+        </w:rPr>
+      </w:pPr>
+      <w:r>
+        <w:rPr>
+          <w:b/>
+        </w:rPr>
+        <w:t xml:space="preserve">NO b/c a set of real numbers </w:t>
+      </w:r>
+      <w:r>
+        <w:rPr>
+          <w:b/>
+        </w:rPr>
+        <w:t xml:space="preserve">y </w:t>
+      </w:r>
+      <w:r>
+        <w:rPr>
+          <w:rFonts w:ascii="Cambria Math" w:hAnsi="Cambria Math" w:cs="Cambria Math"/>
+          <w:b/>
+        </w:rPr>
+        <w:t>∈</w:t>
+      </w:r>
+      <w:r>
+        <w:rPr>
+          <w:b/>
+        </w:rPr>
+        <w:t xml:space="preserve"> </w:t>
+      </w:r>
+      <w:r>
+        <w:rPr>
+          <w:rFonts w:ascii="Cambria Math" w:hAnsi="Cambria Math" w:cs="Cambria Math"/>
+          <w:b/>
+        </w:rPr>
+        <w:t>ℜ</w:t>
+      </w:r>
+      <w:r>
+        <w:rPr>
+          <w:b/>
+        </w:rPr>
+        <w:t xml:space="preserve"> in the collection of sets Ax is NOT countable (i.e. cannot be arranged in a sequence) so the additivity axiom does not apply</w:t>
+      </w:r>
+    </w:p>
+    <w:p>
+      <w:pPr>
+        <w:pStyle w:val="ListBullet"/>
+        <w:tabs>
+          <w:tab w:val="clear" w:pos="360"/>
+          <w:tab w:val="num" w:pos="720"/>
+        </w:tabs>
+        <w:ind w:left="720"/>
+      </w:pPr>
+      <w:r>
+        <w:t>Do the axioms of probability theory imply that</w:t>
+      </w:r>
+      <w:r>
+        <w:t xml:space="preserve"> </w:t>
+      </w:r>
+      <w:r>
+        <w:rPr>
+          <w:noProof/>
+        </w:rPr>
+        <w:drawing>
+          <wp:inline distT="0" distB="0" distL="0" distR="0" wp14:anchorId="0B302114" wp14:editId="1ADB6648">
+            <wp:extent cx="1809750" cy="418625"/>
+            <wp:effectExtent l="0" t="0" r="0" b="635"/>
+            <wp:docPr id="56" name="Picture 56"/>
+            <wp:cNvGraphicFramePr>
+              <a:graphicFrameLocks xmlns:a="http://schemas.openxmlformats.org/drawingml/2006/main" noChangeAspect="1"/>
+            </wp:cNvGraphicFramePr>
+            <a:graphic xmlns:a="http://schemas.openxmlformats.org/drawingml/2006/main">
+              <a:graphicData uri="http://schemas.openxmlformats.org/drawingml/2006/picture">
+                <pic:pic xmlns:pic="http://schemas.openxmlformats.org/drawingml/2006/picture">
+                  <pic:nvPicPr>
+                    <pic:cNvPr id="1" name=""/>
+                    <pic:cNvPicPr/>
+                  </pic:nvPicPr>
+                  <pic:blipFill>
+                    <a:blip r:embed="rId61"/>
+                    <a:stretch>
+                      <a:fillRect/>
+                    </a:stretch>
+                  </pic:blipFill>
+                  <pic:spPr>
+                    <a:xfrm>
+                      <a:off x="0" y="0"/>
+                      <a:ext cx="1846865" cy="427210"/>
+                    </a:xfrm>
+                    <a:prstGeom prst="rect">
+                      <a:avLst/>
+                    </a:prstGeom>
+                  </pic:spPr>
+                </pic:pic>
+              </a:graphicData>
+            </a:graphic>
+          </wp:inline>
+        </w:drawing>
+      </w:r>
+    </w:p>
+    <w:p>
+      <w:pPr>
+        <w:pStyle w:val="ListBullet"/>
+        <w:tabs>
+          <w:tab w:val="clear" w:pos="360"/>
+          <w:tab w:val="num" w:pos="720"/>
+        </w:tabs>
+        <w:ind w:left="720"/>
+      </w:pPr>
+      <w:r>
+        <w:t>(In other words, we consider only those lines for which the x coordinate is a positive integer.)</w:t>
+      </w:r>
+    </w:p>
+    <w:p>
+      <w:pPr>
+        <w:pStyle w:val="ListBullet"/>
+        <w:tabs>
+          <w:tab w:val="clear" w:pos="360"/>
+          <w:tab w:val="num" w:pos="1080"/>
+        </w:tabs>
+        <w:ind w:left="1080"/>
+        <w:rPr>
+          <w:b/>
+        </w:rPr>
+      </w:pPr>
+      <w:r>
+        <w:rPr>
+          <w:b/>
+        </w:rPr>
+        <w:t>YES b/c the countable additivity axiom applies b/c we’re dealing w/ a sequence (countable collection) of disjoint events</w:t>
+      </w:r>
     </w:p>
     <w:p>
       <w:pPr>
@@ -10775,7 +10401,940 @@
           <w:ilvl w:val="0"/>
           <w:numId w:val="0"/>
         </w:numPr>
-        <w:ind w:left="720"/>
+        <w:ind w:left="360" w:hanging="360"/>
+        <w:rPr>
+          <w:b/>
+        </w:rPr>
+      </w:pPr>
+    </w:p>
+    <w:p>
+      <w:pPr>
+        <w:pStyle w:val="ListBullet"/>
+        <w:numPr>
+          <w:ilvl w:val="0"/>
+          <w:numId w:val="0"/>
+        </w:numPr>
+        <w:ind w:left="360" w:hanging="360"/>
+        <w:jc w:val="center"/>
+        <w:rPr>
+          <w:b/>
+          <w:u w:val="single"/>
+        </w:rPr>
+      </w:pPr>
+      <w:r>
+        <w:rPr>
+          <w:b/>
+          <w:u w:val="single"/>
+        </w:rPr>
+        <w:t>Interpretations and uses of probabilities</w:t>
+      </w:r>
+    </w:p>
+    <w:p>
+      <w:pPr>
+        <w:pStyle w:val="ListBullet"/>
+        <w:numPr>
+          <w:ilvl w:val="0"/>
+          <w:numId w:val="0"/>
+        </w:numPr>
+        <w:ind w:left="360" w:hanging="360"/>
+        <w:jc w:val="center"/>
+        <w:rPr>
+          <w:b/>
+          <w:u w:val="single"/>
+        </w:rPr>
+      </w:pPr>
+    </w:p>
+    <w:p>
+      <w:pPr>
+        <w:pStyle w:val="ListBullet"/>
+      </w:pPr>
+      <w:r>
+        <w:t xml:space="preserve">Most narrow view </w:t>
+      </w:r>
+      <w:r>
+        <w:sym w:font="Wingdings" w:char="F0E0"/>
+      </w:r>
+      <w:r>
+        <w:t xml:space="preserve"> </w:t>
+      </w:r>
+      <w:r>
+        <w:rPr>
+          <w:b/>
+          <w:u w:val="single"/>
+        </w:rPr>
+        <w:t>Probability Theory</w:t>
+      </w:r>
+      <w:r>
+        <w:t xml:space="preserve"> = a branch of math in which we start w/ some </w:t>
+      </w:r>
+      <w:r>
+        <w:rPr>
+          <w:b/>
+        </w:rPr>
+        <w:t>axioms</w:t>
+      </w:r>
+      <w:r>
+        <w:t xml:space="preserve"> + consider </w:t>
+      </w:r>
+      <w:r>
+        <w:rPr>
+          <w:b/>
+        </w:rPr>
+        <w:t>models</w:t>
+      </w:r>
+      <w:r>
+        <w:t xml:space="preserve"> that satisfy these axioms, establish some </w:t>
+      </w:r>
+      <w:r>
+        <w:rPr>
+          <w:b/>
+        </w:rPr>
+        <w:t>consequences</w:t>
+      </w:r>
+      <w:r>
+        <w:t xml:space="preserve">, which are the </w:t>
+      </w:r>
+      <w:r>
+        <w:rPr>
+          <w:b/>
+        </w:rPr>
+        <w:t>theorems</w:t>
+      </w:r>
+    </w:p>
+    <w:p>
+      <w:pPr>
+        <w:pStyle w:val="ListBullet"/>
+        <w:rPr>
+          <w:rFonts w:ascii="Verdana" w:hAnsi="Verdana"/>
+          <w:lang w:val="en"/>
+        </w:rPr>
+      </w:pPr>
+      <w:r>
+        <w:rPr>
+          <w:lang w:val="en"/>
+        </w:rPr>
+        <w:t>Can do all that without ever asking the question of</w:t>
+      </w:r>
+      <w:r>
+        <w:rPr>
+          <w:lang w:val="en"/>
+        </w:rPr>
+        <w:t xml:space="preserve"> </w:t>
+      </w:r>
+      <w:r>
+        <w:rPr>
+          <w:lang w:val="en"/>
+        </w:rPr>
+        <w:t>what the word "probability" really means.</w:t>
+      </w:r>
+    </w:p>
+    <w:p>
+      <w:pPr>
+        <w:pStyle w:val="ListBullet"/>
+        <w:rPr>
+          <w:rFonts w:ascii="Verdana" w:hAnsi="Verdana"/>
+          <w:lang w:val="en"/>
+        </w:rPr>
+      </w:pPr>
+      <w:r>
+        <w:rPr>
+          <w:lang w:val="en"/>
+        </w:rPr>
+        <w:t>Yet, 1 of the theorems of probability theory is that probabilities can be</w:t>
+      </w:r>
+      <w:r>
+        <w:rPr>
+          <w:lang w:val="en"/>
+        </w:rPr>
+        <w:t xml:space="preserve"> </w:t>
+      </w:r>
+      <w:r>
+        <w:rPr>
+          <w:lang w:val="en"/>
+        </w:rPr>
+        <w:t xml:space="preserve">interpreted as </w:t>
+      </w:r>
+      <w:r>
+        <w:rPr>
+          <w:b/>
+          <w:lang w:val="en"/>
+        </w:rPr>
+        <w:t>frequencies</w:t>
+      </w:r>
+      <w:r>
+        <w:rPr>
+          <w:lang w:val="en"/>
+        </w:rPr>
+        <w:t>, very loosely speaking.</w:t>
+      </w:r>
+    </w:p>
+    <w:p>
+      <w:pPr>
+        <w:pStyle w:val="ListBullet"/>
+        <w:rPr>
+          <w:rFonts w:ascii="Verdana" w:hAnsi="Verdana"/>
+          <w:lang w:val="en"/>
+        </w:rPr>
+      </w:pPr>
+      <w:r>
+        <w:rPr>
+          <w:lang w:val="en"/>
+        </w:rPr>
+        <w:t>If I have a fair coin, and I toss it infinitely many times, the fraction of H I will</w:t>
+      </w:r>
+      <w:r>
+        <w:rPr>
+          <w:lang w:val="en"/>
+        </w:rPr>
+        <w:t xml:space="preserve"> </w:t>
+      </w:r>
+      <w:r>
+        <w:rPr>
+          <w:lang w:val="en"/>
+        </w:rPr>
+        <w:t xml:space="preserve">observe will be </w:t>
+      </w:r>
+      <w:r>
+        <w:rPr>
+          <w:lang w:val="en"/>
+        </w:rPr>
+        <w:t>1/2</w:t>
+      </w:r>
+    </w:p>
+    <w:p>
+      <w:pPr>
+        <w:pStyle w:val="ListBullet"/>
+        <w:rPr>
+          <w:rFonts w:ascii="Verdana" w:hAnsi="Verdana"/>
+          <w:lang w:val="en"/>
+        </w:rPr>
+      </w:pPr>
+      <w:r>
+        <w:rPr>
+          <w:lang w:val="en"/>
+        </w:rPr>
+        <w:t>In this sense P(A) can be interpreted as the frequency w/ which event A will occur</w:t>
+      </w:r>
+      <w:r>
+        <w:rPr>
+          <w:lang w:val="en"/>
+        </w:rPr>
+        <w:t xml:space="preserve"> </w:t>
+      </w:r>
+      <w:r>
+        <w:rPr>
+          <w:lang w:val="en"/>
+        </w:rPr>
+        <w:t>in an infinite number of repetitions of the experiment.</w:t>
+      </w:r>
+    </w:p>
+    <w:p>
+      <w:pPr>
+        <w:pStyle w:val="ListBullet"/>
+        <w:rPr>
+          <w:rFonts w:ascii="Verdana" w:hAnsi="Verdana"/>
+          <w:lang w:val="en"/>
+        </w:rPr>
+      </w:pPr>
+      <w:r>
+        <w:rPr>
+          <w:lang w:val="en"/>
+        </w:rPr>
+        <w:t xml:space="preserve">But is this all there is?  </w:t>
+      </w:r>
+    </w:p>
+    <w:p>
+      <w:pPr>
+        <w:pStyle w:val="ListBullet"/>
+        <w:rPr>
+          <w:rFonts w:ascii="Verdana" w:hAnsi="Verdana"/>
+          <w:lang w:val="en"/>
+        </w:rPr>
+      </w:pPr>
+      <w:r>
+        <w:rPr>
+          <w:lang w:val="en"/>
+        </w:rPr>
+        <w:t xml:space="preserve">If we're dealing </w:t>
+      </w:r>
+      <w:r>
+        <w:rPr>
+          <w:lang w:val="en"/>
+        </w:rPr>
+        <w:t xml:space="preserve">w/ </w:t>
+      </w:r>
+      <w:r>
+        <w:rPr>
+          <w:lang w:val="en"/>
+        </w:rPr>
+        <w:t>coin tosses, it makes sense to</w:t>
+      </w:r>
+      <w:r>
+        <w:rPr>
+          <w:lang w:val="en"/>
+        </w:rPr>
+        <w:t xml:space="preserve"> </w:t>
+      </w:r>
+      <w:r>
+        <w:rPr>
+          <w:lang w:val="en"/>
+        </w:rPr>
+        <w:t xml:space="preserve">think of probabilities as </w:t>
+      </w:r>
+      <w:r>
+        <w:rPr>
+          <w:b/>
+          <w:lang w:val="en"/>
+        </w:rPr>
+        <w:t>frequencies</w:t>
+      </w:r>
+      <w:r>
+        <w:rPr>
+          <w:lang w:val="en"/>
+        </w:rPr>
+        <w:t>.</w:t>
+      </w:r>
+    </w:p>
+    <w:p>
+      <w:pPr>
+        <w:pStyle w:val="ListBullet"/>
+        <w:rPr>
+          <w:rFonts w:ascii="Verdana" w:hAnsi="Verdana"/>
+          <w:lang w:val="en"/>
+        </w:rPr>
+      </w:pPr>
+      <w:r>
+        <w:rPr>
+          <w:lang w:val="en"/>
+        </w:rPr>
+        <w:t>But consider a statement such as the "current president of my country will be reelected in the next election with</w:t>
+      </w:r>
+      <w:r>
+        <w:rPr>
+          <w:lang w:val="en"/>
+        </w:rPr>
+        <w:t xml:space="preserve"> </w:t>
+      </w:r>
+      <w:r>
+        <w:rPr>
+          <w:lang w:val="en"/>
+        </w:rPr>
+        <w:t xml:space="preserve">probability </w:t>
+      </w:r>
+      <w:r>
+        <w:rPr>
+          <w:lang w:val="en"/>
+        </w:rPr>
+        <w:t xml:space="preserve">= </w:t>
+      </w:r>
+      <w:r>
+        <w:rPr>
+          <w:lang w:val="en"/>
+        </w:rPr>
+        <w:t>0.7".</w:t>
+      </w:r>
+    </w:p>
+    <w:p>
+      <w:pPr>
+        <w:pStyle w:val="ListBullet"/>
+        <w:rPr>
+          <w:rFonts w:ascii="Verdana" w:hAnsi="Verdana"/>
+          <w:lang w:val="en"/>
+        </w:rPr>
+      </w:pPr>
+      <w:r>
+        <w:rPr>
+          <w:lang w:val="en"/>
+        </w:rPr>
+        <w:t>It's hard to think of this number, 0.7, as a frequency. It does not make sense to think of infinitely many</w:t>
+      </w:r>
+      <w:r>
+        <w:rPr>
+          <w:lang w:val="en"/>
+        </w:rPr>
+        <w:t xml:space="preserve"> </w:t>
+      </w:r>
+      <w:r>
+        <w:rPr>
+          <w:lang w:val="en"/>
+        </w:rPr>
+        <w:t>repetitions of the next election.</w:t>
+      </w:r>
+    </w:p>
+    <w:p>
+      <w:pPr>
+        <w:pStyle w:val="ListBullet"/>
+        <w:rPr>
+          <w:rFonts w:ascii="Verdana" w:hAnsi="Verdana"/>
+          <w:lang w:val="en"/>
+        </w:rPr>
+      </w:pPr>
+      <w:r>
+        <w:rPr>
+          <w:lang w:val="en"/>
+        </w:rPr>
+        <w:t>In cases like this, and in many others, it is better to think of probabilities as just some way of</w:t>
+      </w:r>
+      <w:r>
+        <w:rPr>
+          <w:lang w:val="en"/>
+        </w:rPr>
+        <w:t xml:space="preserve"> </w:t>
+      </w:r>
+      <w:r>
+        <w:rPr>
+          <w:b/>
+          <w:lang w:val="en"/>
+        </w:rPr>
+        <w:t>describing our beliefs</w:t>
+      </w:r>
+      <w:r>
+        <w:rPr>
+          <w:lang w:val="en"/>
+        </w:rPr>
+        <w:t>.</w:t>
+      </w:r>
+    </w:p>
+    <w:p>
+      <w:pPr>
+        <w:pStyle w:val="ListBullet"/>
+        <w:rPr>
+          <w:rFonts w:ascii="Verdana" w:hAnsi="Verdana"/>
+          <w:lang w:val="en"/>
+        </w:rPr>
+      </w:pPr>
+      <w:r>
+        <w:rPr>
+          <w:lang w:val="en"/>
+        </w:rPr>
+        <w:lastRenderedPageBreak/>
+        <w:t>And if you're a betting person, probabilities can be thought of as some numerical guidance into what kinds of</w:t>
+      </w:r>
+      <w:r>
+        <w:rPr>
+          <w:lang w:val="en"/>
+        </w:rPr>
+        <w:t xml:space="preserve"> </w:t>
+      </w:r>
+      <w:r>
+        <w:rPr>
+          <w:lang w:val="en"/>
+        </w:rPr>
+        <w:t>bets you might be willing to make.</w:t>
+      </w:r>
+    </w:p>
+    <w:p>
+      <w:pPr>
+        <w:pStyle w:val="ListBullet"/>
+        <w:rPr>
+          <w:rFonts w:ascii="Verdana" w:hAnsi="Verdana"/>
+          <w:lang w:val="en"/>
+        </w:rPr>
+      </w:pPr>
+      <w:r>
+        <w:rPr>
+          <w:lang w:val="en"/>
+        </w:rPr>
+        <w:t>But if we think of probabilities as beliefs, you can run into the argument that beliefs are</w:t>
+      </w:r>
+      <w:r>
+        <w:rPr>
+          <w:lang w:val="en"/>
+        </w:rPr>
+        <w:t xml:space="preserve"> subjective</w:t>
+      </w:r>
+    </w:p>
+    <w:p>
+      <w:pPr>
+        <w:pStyle w:val="ListBullet"/>
+        <w:rPr>
+          <w:rFonts w:ascii="Verdana" w:hAnsi="Verdana"/>
+          <w:lang w:val="en"/>
+        </w:rPr>
+      </w:pPr>
+      <w:r>
+        <w:rPr>
+          <w:lang w:val="en"/>
+        </w:rPr>
+        <w:t>Isn't probability theory supposed to be an objective</w:t>
+      </w:r>
+      <w:r>
+        <w:rPr>
+          <w:lang w:val="en"/>
+        </w:rPr>
+        <w:t xml:space="preserve"> </w:t>
+      </w:r>
+      <w:r>
+        <w:rPr>
+          <w:lang w:val="en"/>
+        </w:rPr>
+        <w:t xml:space="preserve">part of math </w:t>
+      </w:r>
+      <w:r>
+        <w:rPr>
+          <w:lang w:val="en"/>
+        </w:rPr>
+        <w:t xml:space="preserve">+ </w:t>
+      </w:r>
+      <w:r>
+        <w:rPr>
+          <w:lang w:val="en"/>
+        </w:rPr>
+        <w:t>science? Is probability theory just an exercise in subjectivity?</w:t>
+      </w:r>
+    </w:p>
+    <w:p>
+      <w:pPr>
+        <w:pStyle w:val="ListBullet"/>
+        <w:rPr>
+          <w:rFonts w:ascii="Verdana" w:hAnsi="Verdana"/>
+          <w:lang w:val="en"/>
+        </w:rPr>
+      </w:pPr>
+      <w:r>
+        <w:rPr>
+          <w:lang w:val="en"/>
+        </w:rPr>
+        <w:t>Well, not quite. There's more to it.</w:t>
+      </w:r>
+    </w:p>
+    <w:p>
+      <w:pPr>
+        <w:pStyle w:val="ListBullet"/>
+        <w:rPr>
+          <w:rFonts w:ascii="Verdana" w:hAnsi="Verdana"/>
+          <w:u w:val="single"/>
+          <w:lang w:val="en"/>
+        </w:rPr>
+      </w:pPr>
+      <w:r>
+        <w:rPr>
+          <w:b/>
+          <w:lang w:val="en"/>
+        </w:rPr>
+        <w:t>Probability</w:t>
+      </w:r>
+      <w:r>
+        <w:rPr>
+          <w:lang w:val="en"/>
+        </w:rPr>
+        <w:t xml:space="preserve">, at the minimum, </w:t>
+      </w:r>
+      <w:r>
+        <w:rPr>
+          <w:u w:val="single"/>
+          <w:lang w:val="en"/>
+        </w:rPr>
+        <w:t>gives us some rules for thinking systematically about uncertain situations.</w:t>
+      </w:r>
+    </w:p>
+    <w:p>
+      <w:pPr>
+        <w:pStyle w:val="ListBullet"/>
+        <w:rPr>
+          <w:rFonts w:ascii="Verdana" w:hAnsi="Verdana"/>
+          <w:lang w:val="en"/>
+        </w:rPr>
+      </w:pPr>
+      <w:r>
+        <w:rPr>
+          <w:lang w:val="en"/>
+        </w:rPr>
+        <w:t xml:space="preserve">And if our probability model (subjective beliefs) have some relation </w:t>
+      </w:r>
+      <w:r>
+        <w:rPr>
+          <w:lang w:val="en"/>
+        </w:rPr>
+        <w:t xml:space="preserve">w/ </w:t>
+      </w:r>
+      <w:r>
+        <w:rPr>
+          <w:lang w:val="en"/>
+        </w:rPr>
+        <w:t>the real world, probability theory can be a very useful tool for making</w:t>
+      </w:r>
+      <w:r>
+        <w:rPr>
+          <w:lang w:val="en"/>
+        </w:rPr>
+        <w:t xml:space="preserve"> </w:t>
+      </w:r>
+      <w:r>
+        <w:rPr>
+          <w:lang w:val="en"/>
+        </w:rPr>
+        <w:t xml:space="preserve">predictions </w:t>
+      </w:r>
+      <w:r>
+        <w:rPr>
+          <w:lang w:val="en"/>
+        </w:rPr>
+        <w:t xml:space="preserve">+ </w:t>
+      </w:r>
+      <w:r>
+        <w:rPr>
+          <w:lang w:val="en"/>
+        </w:rPr>
+        <w:t>decisions that apply to the real world.</w:t>
+      </w:r>
+    </w:p>
+    <w:p>
+      <w:pPr>
+        <w:pStyle w:val="ListBullet"/>
+        <w:rPr>
+          <w:rFonts w:ascii="Verdana" w:hAnsi="Verdana"/>
+          <w:lang w:val="en"/>
+        </w:rPr>
+      </w:pPr>
+      <w:r>
+        <w:rPr>
+          <w:lang w:val="en"/>
+        </w:rPr>
+        <w:t xml:space="preserve">Now, whether your predictions + decisions will be any good will depend on whether you have chosen a model that </w:t>
+      </w:r>
+      <w:r>
+        <w:rPr>
+          <w:lang w:val="en"/>
+        </w:rPr>
+        <w:t>provides a good-</w:t>
+      </w:r>
+      <w:r>
+        <w:rPr>
+          <w:lang w:val="en"/>
+        </w:rPr>
+        <w:t>enough</w:t>
+      </w:r>
+      <w:r>
+        <w:rPr>
+          <w:lang w:val="en"/>
+        </w:rPr>
+        <w:t xml:space="preserve"> </w:t>
+      </w:r>
+      <w:r>
+        <w:rPr>
+          <w:lang w:val="en"/>
+        </w:rPr>
+        <w:t>r</w:t>
+      </w:r>
+      <w:r>
+        <w:rPr>
+          <w:lang w:val="en"/>
+        </w:rPr>
+        <w:t>epresentation of the real world</w:t>
+      </w:r>
+    </w:p>
+    <w:p>
+      <w:pPr>
+        <w:pStyle w:val="ListBullet"/>
+        <w:rPr>
+          <w:rFonts w:ascii="Verdana" w:hAnsi="Verdana"/>
+          <w:lang w:val="en"/>
+        </w:rPr>
+      </w:pPr>
+      <w:r>
+        <w:rPr>
+          <w:lang w:val="en"/>
+        </w:rPr>
+        <w:t>How do you make sure that this is the case?</w:t>
+      </w:r>
+    </w:p>
+    <w:p>
+      <w:pPr>
+        <w:pStyle w:val="ListBullet"/>
+        <w:rPr>
+          <w:rFonts w:ascii="Verdana" w:hAnsi="Verdana"/>
+          <w:lang w:val="en"/>
+        </w:rPr>
+      </w:pPr>
+      <w:r>
+        <w:rPr>
+          <w:lang w:val="en"/>
+        </w:rPr>
+        <w:t>There's a whole field, the field of statistics whose purpose is to complement probability theory by using</w:t>
+      </w:r>
+      <w:r>
+        <w:rPr>
+          <w:lang w:val="en"/>
+        </w:rPr>
+        <w:t xml:space="preserve"> </w:t>
+      </w:r>
+      <w:r>
+        <w:rPr>
+          <w:lang w:val="en"/>
+        </w:rPr>
+        <w:t xml:space="preserve">data to come up </w:t>
+      </w:r>
+      <w:r>
+        <w:rPr>
+          <w:lang w:val="en"/>
+        </w:rPr>
+        <w:t xml:space="preserve">w/ </w:t>
+      </w:r>
+      <w:r>
+        <w:rPr>
+          <w:lang w:val="en"/>
+        </w:rPr>
+        <w:t>good models.</w:t>
+      </w:r>
+    </w:p>
+    <w:p>
+      <w:pPr>
+        <w:pStyle w:val="ListBullet"/>
+        <w:numPr>
+          <w:ilvl w:val="0"/>
+          <w:numId w:val="0"/>
+        </w:numPr>
+        <w:ind w:left="1800" w:firstLine="360"/>
+        <w:rPr>
+          <w:rFonts w:ascii="Verdana" w:hAnsi="Verdana"/>
+          <w:lang w:val="en"/>
+        </w:rPr>
+      </w:pPr>
+      <w:r>
+        <w:rPr>
+          <w:noProof/>
+        </w:rPr>
+        <w:drawing>
+          <wp:inline distT="0" distB="0" distL="0" distR="0" wp14:anchorId="55AFE3A3" wp14:editId="7EDF703D">
+            <wp:extent cx="2981325" cy="1503189"/>
+            <wp:effectExtent l="0" t="0" r="0" b="1905"/>
+            <wp:docPr id="66" name="Picture 66"/>
+            <wp:cNvGraphicFramePr>
+              <a:graphicFrameLocks xmlns:a="http://schemas.openxmlformats.org/drawingml/2006/main" noChangeAspect="1"/>
+            </wp:cNvGraphicFramePr>
+            <a:graphic xmlns:a="http://schemas.openxmlformats.org/drawingml/2006/main">
+              <a:graphicData uri="http://schemas.openxmlformats.org/drawingml/2006/picture">
+                <pic:pic xmlns:pic="http://schemas.openxmlformats.org/drawingml/2006/picture">
+                  <pic:nvPicPr>
+                    <pic:cNvPr id="1" name=""/>
+                    <pic:cNvPicPr/>
+                  </pic:nvPicPr>
+                  <pic:blipFill>
+                    <a:blip r:embed="rId62"/>
+                    <a:stretch>
+                      <a:fillRect/>
+                    </a:stretch>
+                  </pic:blipFill>
+                  <pic:spPr>
+                    <a:xfrm>
+                      <a:off x="0" y="0"/>
+                      <a:ext cx="2986881" cy="1505990"/>
+                    </a:xfrm>
+                    <a:prstGeom prst="rect">
+                      <a:avLst/>
+                    </a:prstGeom>
+                  </pic:spPr>
+                </pic:pic>
+              </a:graphicData>
+            </a:graphic>
+          </wp:inline>
+        </w:drawing>
+      </w:r>
+    </w:p>
+    <w:p>
+      <w:pPr>
+        <w:pStyle w:val="ListBullet"/>
+        <w:rPr>
+          <w:rFonts w:ascii="Verdana" w:hAnsi="Verdana"/>
+          <w:lang w:val="en"/>
+        </w:rPr>
+      </w:pPr>
+      <w:r>
+        <w:rPr>
+          <w:u w:val="single"/>
+          <w:lang w:val="en"/>
+        </w:rPr>
+        <w:t xml:space="preserve">Real </w:t>
+      </w:r>
+      <w:r>
+        <w:rPr>
+          <w:u w:val="single"/>
+          <w:lang w:val="en"/>
+        </w:rPr>
+        <w:t>world</w:t>
+      </w:r>
+      <w:r>
+        <w:rPr>
+          <w:lang w:val="en"/>
+        </w:rPr>
+        <w:t xml:space="preserve"> </w:t>
+      </w:r>
+      <w:r>
+        <w:rPr>
+          <w:i/>
+          <w:lang w:val="en"/>
+        </w:rPr>
+        <w:t>generates data</w:t>
+      </w:r>
+      <w:r>
+        <w:rPr>
+          <w:lang w:val="en"/>
+        </w:rPr>
+        <w:t xml:space="preserve"> </w:t>
+      </w:r>
+      <w:r>
+        <w:rPr>
+          <w:lang w:val="en"/>
+        </w:rPr>
+        <w:sym w:font="Wingdings" w:char="F0E0"/>
+      </w:r>
+      <w:r>
+        <w:rPr>
+          <w:lang w:val="en"/>
+        </w:rPr>
+        <w:t xml:space="preserve"> </w:t>
+      </w:r>
+      <w:r>
+        <w:rPr>
+          <w:lang w:val="en"/>
+        </w:rPr>
+        <w:t xml:space="preserve">Field </w:t>
+      </w:r>
+      <w:r>
+        <w:rPr>
+          <w:lang w:val="en"/>
+        </w:rPr>
+        <w:t xml:space="preserve">of </w:t>
+      </w:r>
+      <w:r>
+        <w:rPr>
+          <w:u w:val="single"/>
+          <w:lang w:val="en"/>
+        </w:rPr>
+        <w:t>statistics + inference</w:t>
+      </w:r>
+      <w:r>
+        <w:rPr>
+          <w:lang w:val="en"/>
+        </w:rPr>
+        <w:t xml:space="preserve"> </w:t>
+      </w:r>
+      <w:r>
+        <w:rPr>
+          <w:i/>
+          <w:lang w:val="en"/>
+        </w:rPr>
+        <w:t>uses these data to come up w/ probabilistic models</w:t>
+      </w:r>
+      <w:r>
+        <w:rPr>
+          <w:lang w:val="en"/>
+        </w:rPr>
+        <w:t xml:space="preserve"> </w:t>
+      </w:r>
+      <w:r>
+        <w:rPr>
+          <w:lang w:val="en"/>
+        </w:rPr>
+        <w:sym w:font="Wingdings" w:char="F0E0"/>
+      </w:r>
+      <w:r>
+        <w:rPr>
+          <w:lang w:val="en"/>
+        </w:rPr>
+        <w:t xml:space="preserve"> Once we have a probabilistic model, we use </w:t>
+      </w:r>
+      <w:r>
+        <w:rPr>
+          <w:u w:val="single"/>
+          <w:lang w:val="en"/>
+        </w:rPr>
+        <w:t>probability theory</w:t>
+      </w:r>
+      <w:r>
+        <w:rPr>
+          <w:lang w:val="en"/>
+        </w:rPr>
+        <w:t xml:space="preserve"> </w:t>
+      </w:r>
+      <w:r>
+        <w:rPr>
+          <w:lang w:val="en"/>
+        </w:rPr>
+        <w:t xml:space="preserve">+ </w:t>
+      </w:r>
+      <w:r>
+        <w:rPr>
+          <w:lang w:val="en"/>
+        </w:rPr>
+        <w:t xml:space="preserve">the </w:t>
+      </w:r>
+      <w:r>
+        <w:rPr>
+          <w:u w:val="single"/>
+          <w:lang w:val="en"/>
+        </w:rPr>
+        <w:t>analysis tools</w:t>
+      </w:r>
+      <w:r>
+        <w:rPr>
+          <w:lang w:val="en"/>
+        </w:rPr>
+        <w:t xml:space="preserve"> </w:t>
+      </w:r>
+      <w:r>
+        <w:rPr>
+          <w:lang w:val="en"/>
+        </w:rPr>
+        <w:t xml:space="preserve">the model </w:t>
+      </w:r>
+      <w:r>
+        <w:rPr>
+          <w:lang w:val="en"/>
+        </w:rPr>
+        <w:t>provides to us.</w:t>
+      </w:r>
+    </w:p>
+    <w:p>
+      <w:pPr>
+        <w:pStyle w:val="ListBullet"/>
+        <w:rPr>
+          <w:rFonts w:ascii="Verdana" w:hAnsi="Verdana"/>
+          <w:lang w:val="en"/>
+        </w:rPr>
+      </w:pPr>
+      <w:r>
+        <w:rPr>
+          <w:lang w:val="en"/>
+        </w:rPr>
+        <w:t>The results that we get from this analysis lead to</w:t>
+      </w:r>
+      <w:r>
+        <w:rPr>
+          <w:lang w:val="en"/>
+        </w:rPr>
+        <w:t xml:space="preserve"> </w:t>
+      </w:r>
+      <w:r>
+        <w:rPr>
+          <w:lang w:val="en"/>
+        </w:rPr>
+        <w:t xml:space="preserve">predictions </w:t>
+      </w:r>
+      <w:r>
+        <w:rPr>
+          <w:lang w:val="en"/>
+        </w:rPr>
+        <w:t xml:space="preserve">+ </w:t>
+      </w:r>
+      <w:bookmarkStart w:id="0" w:name="_GoBack"/>
+      <w:bookmarkEnd w:id="0"/>
+      <w:r>
+        <w:rPr>
+          <w:lang w:val="en"/>
+        </w:rPr>
+        <w:t>decisions about the real world.</w:t>
+      </w:r>
+    </w:p>
+    <w:p>
+      <w:pPr>
+        <w:pStyle w:val="ListBullet"/>
+        <w:numPr>
+          <w:ilvl w:val="0"/>
+          <w:numId w:val="0"/>
+        </w:numPr>
+        <w:ind w:left="360"/>
       </w:pPr>
     </w:p>
     <w:sectPr>
@@ -10802,13 +11361,126 @@
       <w:lvlJc w:val="left"/>
       <w:pPr>
         <w:tabs>
-          <w:tab w:val="num" w:pos="360"/>
-        </w:tabs>
-        <w:ind w:left="360" w:hanging="360"/>
+          <w:tab w:val="num" w:pos="450"/>
+        </w:tabs>
+        <w:ind w:left="450" w:hanging="360"/>
       </w:pPr>
       <w:rPr>
         <w:rFonts w:ascii="Symbol" w:hAnsi="Symbol" w:hint="default"/>
       </w:rPr>
+    </w:lvl>
+  </w:abstractNum>
+  <w:abstractNum w:abstractNumId="1" w15:restartNumberingAfterBreak="0">
+    <w:nsid w:val="04F15216"/>
+    <w:multiLevelType w:val="multilevel"/>
+    <w:tmpl w:val="C7D27028"/>
+    <w:lvl w:ilvl="0">
+      <w:start w:val="1"/>
+      <w:numFmt w:val="decimal"/>
+      <w:lvlText w:val="%1."/>
+      <w:lvlJc w:val="left"/>
+      <w:pPr>
+        <w:tabs>
+          <w:tab w:val="num" w:pos="720"/>
+        </w:tabs>
+        <w:ind w:left="720" w:hanging="360"/>
+      </w:pPr>
+    </w:lvl>
+    <w:lvl w:ilvl="1" w:tentative="1">
+      <w:start w:val="1"/>
+      <w:numFmt w:val="decimal"/>
+      <w:lvlText w:val="%2."/>
+      <w:lvlJc w:val="left"/>
+      <w:pPr>
+        <w:tabs>
+          <w:tab w:val="num" w:pos="1440"/>
+        </w:tabs>
+        <w:ind w:left="1440" w:hanging="360"/>
+      </w:pPr>
+    </w:lvl>
+    <w:lvl w:ilvl="2" w:tentative="1">
+      <w:start w:val="1"/>
+      <w:numFmt w:val="decimal"/>
+      <w:lvlText w:val="%3."/>
+      <w:lvlJc w:val="left"/>
+      <w:pPr>
+        <w:tabs>
+          <w:tab w:val="num" w:pos="2160"/>
+        </w:tabs>
+        <w:ind w:left="2160" w:hanging="360"/>
+      </w:pPr>
+    </w:lvl>
+    <w:lvl w:ilvl="3" w:tentative="1">
+      <w:start w:val="1"/>
+      <w:numFmt w:val="decimal"/>
+      <w:lvlText w:val="%4."/>
+      <w:lvlJc w:val="left"/>
+      <w:pPr>
+        <w:tabs>
+          <w:tab w:val="num" w:pos="2880"/>
+        </w:tabs>
+        <w:ind w:left="2880" w:hanging="360"/>
+      </w:pPr>
+    </w:lvl>
+    <w:lvl w:ilvl="4" w:tentative="1">
+      <w:start w:val="1"/>
+      <w:numFmt w:val="decimal"/>
+      <w:lvlText w:val="%5."/>
+      <w:lvlJc w:val="left"/>
+      <w:pPr>
+        <w:tabs>
+          <w:tab w:val="num" w:pos="3600"/>
+        </w:tabs>
+        <w:ind w:left="3600" w:hanging="360"/>
+      </w:pPr>
+    </w:lvl>
+    <w:lvl w:ilvl="5" w:tentative="1">
+      <w:start w:val="1"/>
+      <w:numFmt w:val="decimal"/>
+      <w:lvlText w:val="%6."/>
+      <w:lvlJc w:val="left"/>
+      <w:pPr>
+        <w:tabs>
+          <w:tab w:val="num" w:pos="4320"/>
+        </w:tabs>
+        <w:ind w:left="4320" w:hanging="360"/>
+      </w:pPr>
+    </w:lvl>
+    <w:lvl w:ilvl="6" w:tentative="1">
+      <w:start w:val="1"/>
+      <w:numFmt w:val="decimal"/>
+      <w:lvlText w:val="%7."/>
+      <w:lvlJc w:val="left"/>
+      <w:pPr>
+        <w:tabs>
+          <w:tab w:val="num" w:pos="5040"/>
+        </w:tabs>
+        <w:ind w:left="5040" w:hanging="360"/>
+      </w:pPr>
+    </w:lvl>
+    <w:lvl w:ilvl="7" w:tentative="1">
+      <w:start w:val="1"/>
+      <w:numFmt w:val="decimal"/>
+      <w:lvlText w:val="%8."/>
+      <w:lvlJc w:val="left"/>
+      <w:pPr>
+        <w:tabs>
+          <w:tab w:val="num" w:pos="5760"/>
+        </w:tabs>
+        <w:ind w:left="5760" w:hanging="360"/>
+      </w:pPr>
+    </w:lvl>
+    <w:lvl w:ilvl="8" w:tentative="1">
+      <w:start w:val="1"/>
+      <w:numFmt w:val="decimal"/>
+      <w:lvlText w:val="%9."/>
+      <w:lvlJc w:val="left"/>
+      <w:pPr>
+        <w:tabs>
+          <w:tab w:val="num" w:pos="6480"/>
+        </w:tabs>
+        <w:ind w:left="6480" w:hanging="360"/>
+      </w:pPr>
     </w:lvl>
   </w:abstractNum>
   <w:num w:numId="1">
@@ -10834,6 +11506,21 @@
   </w:num>
   <w:num w:numId="8">
     <w:abstractNumId w:val="0"/>
+  </w:num>
+  <w:num w:numId="9">
+    <w:abstractNumId w:val="0"/>
+  </w:num>
+  <w:num w:numId="10">
+    <w:abstractNumId w:val="0"/>
+  </w:num>
+  <w:num w:numId="11">
+    <w:abstractNumId w:val="0"/>
+  </w:num>
+  <w:num w:numId="12">
+    <w:abstractNumId w:val="0"/>
+  </w:num>
+  <w:num w:numId="13">
+    <w:abstractNumId w:val="1"/>
   </w:num>
 </w:numbering>
 </file>
@@ -11269,6 +11956,11 @@
       <w:numPr>
         <w:numId w:val="1"/>
       </w:numPr>
+      <w:tabs>
+        <w:tab w:val="clear" w:pos="450"/>
+        <w:tab w:val="num" w:pos="360"/>
+      </w:tabs>
+      <w:ind w:left="360"/>
       <w:contextualSpacing/>
     </w:pPr>
   </w:style>

</xml_diff>